<commit_message>
Adding updated short resume template
</commit_message>
<xml_diff>
--- a/Rothenberg_short_resume.docx
+++ b/Rothenberg_short_resume.docx
@@ -1,6 +1,6 @@
 
 <file path=word/document.xml><?xml version="1.0" encoding="utf-8"?>
-<w:document xmlns:wpc="http://schemas.microsoft.com/office/word/2010/wordprocessingCanvas" xmlns:mo="http://schemas.microsoft.com/office/mac/office/2008/main" xmlns:mc="http://schemas.openxmlformats.org/markup-compatibility/2006" xmlns:mv="urn:schemas-microsoft-com:mac:vml" xmlns:o="urn:schemas-microsoft-com:office:office" xmlns:r="http://schemas.openxmlformats.org/officeDocument/2006/relationships" xmlns:m="http://schemas.openxmlformats.org/officeDocument/2006/math" xmlns:v="urn:schemas-microsoft-com:vml" xmlns:wp14="http://schemas.microsoft.com/office/word/2010/wordprocessingDrawing" xmlns:wp="http://schemas.openxmlformats.org/drawingml/2006/wordprocessingDrawing" xmlns:w10="urn:schemas-microsoft-com:office:word" xmlns:w="http://schemas.openxmlformats.org/wordprocessingml/2006/main" xmlns:w14="http://schemas.microsoft.com/office/word/2010/wordml" xmlns:w15="http://schemas.microsoft.com/office/word/2012/wordml" xmlns:wpg="http://schemas.microsoft.com/office/word/2010/wordprocessingGroup" xmlns:wpi="http://schemas.microsoft.com/office/word/2010/wordprocessingInk" xmlns:wne="http://schemas.microsoft.com/office/word/2006/wordml" xmlns:wps="http://schemas.microsoft.com/office/word/2010/wordprocessingShape" mc:Ignorable="w14 w15 wp14">
+<w:document xmlns:wpc="http://schemas.microsoft.com/office/word/2010/wordprocessingCanvas" xmlns:cx="http://schemas.microsoft.com/office/drawing/2014/chartex" xmlns:mc="http://schemas.openxmlformats.org/markup-compatibility/2006" xmlns:o="urn:schemas-microsoft-com:office:office" xmlns:r="http://schemas.openxmlformats.org/officeDocument/2006/relationships" xmlns:m="http://schemas.openxmlformats.org/officeDocument/2006/math" xmlns:v="urn:schemas-microsoft-com:vml" xmlns:wp14="http://schemas.microsoft.com/office/word/2010/wordprocessingDrawing" xmlns:wp="http://schemas.openxmlformats.org/drawingml/2006/wordprocessingDrawing" xmlns:w10="urn:schemas-microsoft-com:office:word" xmlns:w="http://schemas.openxmlformats.org/wordprocessingml/2006/main" xmlns:w14="http://schemas.microsoft.com/office/word/2010/wordml" xmlns:w15="http://schemas.microsoft.com/office/word/2012/wordml" xmlns:w16se="http://schemas.microsoft.com/office/word/2015/wordml/symex" xmlns:wpg="http://schemas.microsoft.com/office/word/2010/wordprocessingGroup" xmlns:wpi="http://schemas.microsoft.com/office/word/2010/wordprocessingInk" xmlns:wne="http://schemas.microsoft.com/office/word/2006/wordml" xmlns:wps="http://schemas.microsoft.com/office/word/2010/wordprocessingShape" mc:Ignorable="w14 w15 w16se wp14">
   <w:body>
     <w:p>
       <w:pPr>
@@ -83,10 +83,10 @@
       </w:r>
       <w:r>
         <w:rPr>
-          <w:rFonts w:ascii="FontAwesome" w:hAnsi="FontAwesome" w:cs="FontAwesome"/>
+          <w:rFonts w:ascii="Font Awesome 5 Free Solid" w:hAnsi="Font Awesome 5 Free Solid" w:cs="FontAwesome"/>
           <w:color w:val="000000"/>
         </w:rPr>
-        <w:t></w:t>
+        <w:t></w:t>
       </w:r>
     </w:p>
     <w:p>
@@ -119,10 +119,10 @@
       </w:r>
       <w:r>
         <w:rPr>
-          <w:rFonts w:ascii="FontAwesome" w:hAnsi="FontAwesome" w:cs="FontAwesome"/>
+          <w:rFonts w:ascii="Font Awesome 5 Free Solid" w:hAnsi="Font Awesome 5 Free Solid" w:cs="FontAwesome"/>
           <w:color w:val="000000"/>
         </w:rPr>
-        <w:t></w:t>
+        <w:t></w:t>
       </w:r>
     </w:p>
     <w:p>
@@ -164,10 +164,10 @@
       </w:r>
       <w:r>
         <w:rPr>
-          <w:rFonts w:ascii="FontAwesome" w:hAnsi="FontAwesome" w:cs="FontAwesome"/>
+          <w:rFonts w:ascii="Font Awesome 5 Brands Regular" w:hAnsi="Font Awesome 5 Brands Regular" w:cs="FontAwesome"/>
           <w:color w:val="000000"/>
         </w:rPr>
-        <w:t xml:space="preserve"> </w:t>
+        <w:t></w:t>
       </w:r>
     </w:p>
     <w:p>
@@ -189,17 +189,10 @@
       </w:hyperlink>
       <w:r>
         <w:rPr>
-          <w:rFonts w:ascii="Corbel" w:hAnsi="Corbel" w:cs="Corbel"/>
+          <w:rFonts w:ascii="Font Awesome 5 Free Solid" w:hAnsi="Font Awesome 5 Free Solid" w:cs="FontAwesome"/>
           <w:color w:val="000000"/>
         </w:rPr>
-        <w:t xml:space="preserve"> </w:t>
-      </w:r>
-      <w:r>
-        <w:rPr>
-          <w:rFonts w:ascii="FontAwesome" w:hAnsi="FontAwesome" w:cs="FontAwesome"/>
-          <w:color w:val="000000"/>
-        </w:rPr>
-        <w:t></w:t>
+        <w:t></w:t>
       </w:r>
     </w:p>
     <w:p>
@@ -278,7 +271,7 @@
               </wp:anchor>
             </w:drawing>
           </mc:Choice>
-          <mc:Fallback>
+          <mc:Fallback xmlns:mo="http://schemas.microsoft.com/office/mac/office/2008/main" xmlns:mv="urn:schemas-microsoft-com:mac:vml">
             <w:pict>
               <v:line w14:anchorId="78AC4182" id="Straight Connector 1" o:spid="_x0000_s1026" style="position:absolute;z-index:251659264;visibility:visible;mso-wrap-style:square;mso-width-percent:0;mso-wrap-distance-left:9pt;mso-wrap-distance-top:0;mso-wrap-distance-right:9pt;mso-wrap-distance-bottom:0;mso-position-horizontal:absolute;mso-position-horizontal-relative:text;mso-position-vertical:absolute;mso-position-vertical-relative:text;mso-width-percent:0;mso-width-relative:margin" from="0,7.75pt" to="540pt,7.75pt" o:gfxdata="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" strokecolor="black [3200]" strokeweight="1.5pt">
                 <v:stroke joinstyle="miter"/>
@@ -336,41 +329,107 @@
           <w:tab w:val="right" w:pos="10800"/>
         </w:tabs>
         <w:spacing w:after="120"/>
-      </w:pPr>
-      <w:r>
+        <w:rPr>
+          <w:sz w:val="22"/>
+          <w:szCs w:val="22"/>
+        </w:rPr>
+      </w:pPr>
+      <w:r>
+        <w:rPr>
+          <w:sz w:val="22"/>
+          <w:szCs w:val="22"/>
+        </w:rPr>
         <w:t xml:space="preserve">Leader and innovator in the atmospheric sciences, </w:t>
       </w:r>
       <w:r>
+        <w:rPr>
+          <w:sz w:val="22"/>
+          <w:szCs w:val="22"/>
+        </w:rPr>
         <w:t>employing</w:t>
       </w:r>
       <w:r>
+        <w:rPr>
+          <w:sz w:val="22"/>
+          <w:szCs w:val="22"/>
+        </w:rPr>
         <w:t xml:space="preserve"> novel analytic</w:t>
       </w:r>
       <w:r>
+        <w:rPr>
+          <w:sz w:val="22"/>
+          <w:szCs w:val="22"/>
+        </w:rPr>
         <w:t>al, modeling, “bi</w:t>
       </w:r>
       <w:r>
+        <w:rPr>
+          <w:sz w:val="22"/>
+          <w:szCs w:val="22"/>
+        </w:rPr>
         <w:t>g</w:t>
       </w:r>
       <w:r>
+        <w:rPr>
+          <w:sz w:val="22"/>
+          <w:szCs w:val="22"/>
+        </w:rPr>
         <w:t xml:space="preserve"> data” </w:t>
       </w:r>
       <w:r>
+        <w:rPr>
+          <w:sz w:val="22"/>
+          <w:szCs w:val="22"/>
+        </w:rPr>
         <w:t xml:space="preserve">techniques to tackle cutting-edge </w:t>
       </w:r>
       <w:r>
+        <w:rPr>
+          <w:sz w:val="22"/>
+          <w:szCs w:val="22"/>
+        </w:rPr>
         <w:t>research questions</w:t>
       </w:r>
       <w:r>
-        <w:t xml:space="preserve"> in weather and climate; </w:t>
-      </w:r>
-      <w:r>
+        <w:rPr>
+          <w:sz w:val="22"/>
+          <w:szCs w:val="22"/>
+        </w:rPr>
+        <w:t xml:space="preserve"> in weather and climate with</w:t>
+      </w:r>
+      <w:r>
+        <w:rPr>
+          <w:sz w:val="22"/>
+          <w:szCs w:val="22"/>
+        </w:rPr>
+        <w:t xml:space="preserve"> </w:t>
+      </w:r>
+      <w:r>
+        <w:rPr>
+          <w:sz w:val="22"/>
+          <w:szCs w:val="22"/>
+        </w:rPr>
+        <w:t xml:space="preserve">over 10 years of </w:t>
+      </w:r>
+      <w:r>
+        <w:rPr>
+          <w:sz w:val="22"/>
+          <w:szCs w:val="22"/>
+        </w:rPr>
         <w:t xml:space="preserve">experience collaborating with stakeholders in all sectors of the Weather Enterprise including public, private, and government; </w:t>
       </w:r>
       <w:r>
+        <w:rPr>
+          <w:sz w:val="22"/>
+          <w:szCs w:val="22"/>
+        </w:rPr>
         <w:t>frequent communicator of climate change science and policy</w:t>
       </w:r>
       <w:r>
+        <w:rPr>
+          <w:sz w:val="22"/>
+          <w:szCs w:val="22"/>
+        </w:rPr>
         <w:t xml:space="preserve"> and weather risk management</w:t>
       </w:r>
     </w:p>
@@ -394,8 +453,6 @@
         </w:rPr>
         <w:t>Experience</w:t>
       </w:r>
-      <w:bookmarkStart w:id="0" w:name="_GoBack"/>
-      <w:bookmarkEnd w:id="0"/>
     </w:p>
     <w:p>
       <w:pPr>
@@ -421,7 +478,7 @@
         <w:rPr>
           <w:i/>
         </w:rPr>
-        <w:t>Director of Meteorology</w:t>
+        <w:t>Chief Scientist</w:t>
       </w:r>
       <w:r>
         <w:tab/>
@@ -438,20 +495,54 @@
         <w:tabs>
           <w:tab w:val="right" w:pos="10800"/>
         </w:tabs>
-      </w:pPr>
-      <w:r>
+        <w:rPr>
+          <w:sz w:val="22"/>
+          <w:szCs w:val="22"/>
+        </w:rPr>
+      </w:pPr>
+      <w:r>
+        <w:rPr>
+          <w:sz w:val="22"/>
+          <w:szCs w:val="22"/>
+        </w:rPr>
         <w:t>Ov</w:t>
       </w:r>
       <w:r>
+        <w:rPr>
+          <w:sz w:val="22"/>
+          <w:szCs w:val="22"/>
+        </w:rPr>
         <w:t xml:space="preserve">ersaw research and development of novel </w:t>
       </w:r>
       <w:proofErr w:type="spellStart"/>
       <w:r>
+        <w:rPr>
+          <w:sz w:val="22"/>
+          <w:szCs w:val="22"/>
+        </w:rPr>
         <w:t>nowcasting</w:t>
       </w:r>
       <w:proofErr w:type="spellEnd"/>
       <w:r>
-        <w:t xml:space="preserve"> algorithms and products using high-resolution numerical modeling output and proprietary atmospheric observations</w:t>
+        <w:rPr>
+          <w:sz w:val="22"/>
+          <w:szCs w:val="22"/>
+        </w:rPr>
+        <w:t xml:space="preserve"> algorithms and</w:t>
+      </w:r>
+      <w:r>
+        <w:rPr>
+          <w:sz w:val="22"/>
+          <w:szCs w:val="22"/>
+        </w:rPr>
+        <w:t xml:space="preserve"> assimilation</w:t>
+      </w:r>
+      <w:r>
+        <w:rPr>
+          <w:sz w:val="22"/>
+          <w:szCs w:val="22"/>
+        </w:rPr>
+        <w:t xml:space="preserve"> products using high-resolution numerical modeling output and proprietary atmospheric observations</w:t>
       </w:r>
     </w:p>
     <w:p>
@@ -464,18 +555,84 @@
         <w:tabs>
           <w:tab w:val="right" w:pos="10800"/>
         </w:tabs>
-      </w:pPr>
-      <w:r>
+        <w:rPr>
+          <w:sz w:val="22"/>
+          <w:szCs w:val="22"/>
+        </w:rPr>
+      </w:pPr>
+      <w:r>
+        <w:rPr>
+          <w:sz w:val="22"/>
+          <w:szCs w:val="22"/>
+        </w:rPr>
         <w:t>Designed and led a team of meteorologists and data scientists to produce</w:t>
       </w:r>
       <w:r>
+        <w:rPr>
+          <w:sz w:val="22"/>
+          <w:szCs w:val="22"/>
+        </w:rPr>
         <w:t xml:space="preserve"> high-performance, </w:t>
       </w:r>
       <w:r>
+        <w:rPr>
+          <w:sz w:val="22"/>
+          <w:szCs w:val="22"/>
+        </w:rPr>
         <w:t>cloud-based</w:t>
       </w:r>
       <w:r>
-        <w:t xml:space="preserve"> real-time verification/validation software for evaluating high-resolution precipitation forecasts</w:t>
+        <w:rPr>
+          <w:sz w:val="22"/>
+          <w:szCs w:val="22"/>
+        </w:rPr>
+        <w:t xml:space="preserve"> </w:t>
+      </w:r>
+      <w:r>
+        <w:rPr>
+          <w:sz w:val="22"/>
+          <w:szCs w:val="22"/>
+        </w:rPr>
+        <w:t xml:space="preserve">infrastructure to operationally run </w:t>
+      </w:r>
+      <w:proofErr w:type="spellStart"/>
+      <w:r>
+        <w:rPr>
+          <w:sz w:val="22"/>
+          <w:szCs w:val="22"/>
+        </w:rPr>
+        <w:t>nowcasting</w:t>
+      </w:r>
+      <w:proofErr w:type="spellEnd"/>
+      <w:r>
+        <w:rPr>
+          <w:sz w:val="22"/>
+          <w:szCs w:val="22"/>
+        </w:rPr>
+        <w:t>, assimilation, and forecasting systems</w:t>
+      </w:r>
+    </w:p>
+    <w:p>
+      <w:pPr>
+        <w:pStyle w:val="ListParagraph"/>
+        <w:numPr>
+          <w:ilvl w:val="0"/>
+          <w:numId w:val="2"/>
+        </w:numPr>
+        <w:tabs>
+          <w:tab w:val="right" w:pos="10800"/>
+        </w:tabs>
+        <w:rPr>
+          <w:sz w:val="22"/>
+          <w:szCs w:val="22"/>
+        </w:rPr>
+      </w:pPr>
+      <w:r>
+        <w:rPr>
+          <w:sz w:val="22"/>
+          <w:szCs w:val="22"/>
+        </w:rPr>
+        <w:t>Developed and executed a comprehensive R&amp;D roadmap tightly integrated with company business development strategy and opportunities</w:t>
       </w:r>
     </w:p>
     <w:p>
@@ -520,15 +677,70 @@
         <w:tabs>
           <w:tab w:val="right" w:pos="10800"/>
         </w:tabs>
-      </w:pPr>
-      <w:r>
+        <w:rPr>
+          <w:sz w:val="22"/>
+          <w:szCs w:val="22"/>
+        </w:rPr>
+      </w:pPr>
+      <w:r>
+        <w:rPr>
+          <w:sz w:val="22"/>
+          <w:szCs w:val="22"/>
+        </w:rPr>
         <w:t>Conducted</w:t>
       </w:r>
       <w:r>
+        <w:rPr>
+          <w:sz w:val="22"/>
+          <w:szCs w:val="22"/>
+        </w:rPr>
         <w:t xml:space="preserve"> inter-disciplinary research projects </w:t>
       </w:r>
       <w:r>
+        <w:rPr>
+          <w:sz w:val="22"/>
+          <w:szCs w:val="22"/>
+        </w:rPr>
         <w:t>investigating air quality and climate change</w:t>
+      </w:r>
+      <w:r>
+        <w:rPr>
+          <w:sz w:val="22"/>
+          <w:szCs w:val="22"/>
+        </w:rPr>
+        <w:t xml:space="preserve"> using large ensembles of coupled climate/atmospheric chemistry modeling systems (IGSM / CAM-</w:t>
+      </w:r>
+      <w:proofErr w:type="spellStart"/>
+      <w:r>
+        <w:rPr>
+          <w:sz w:val="22"/>
+          <w:szCs w:val="22"/>
+        </w:rPr>
+        <w:t>Chem</w:t>
+      </w:r>
+      <w:proofErr w:type="spellEnd"/>
+      <w:r>
+        <w:rPr>
+          <w:sz w:val="22"/>
+          <w:szCs w:val="22"/>
+        </w:rPr>
+        <w:t xml:space="preserve"> / GEOS-</w:t>
+      </w:r>
+      <w:proofErr w:type="spellStart"/>
+      <w:r>
+        <w:rPr>
+          <w:sz w:val="22"/>
+          <w:szCs w:val="22"/>
+        </w:rPr>
+        <w:t>Chem</w:t>
+      </w:r>
+      <w:proofErr w:type="spellEnd"/>
+      <w:r>
+        <w:rPr>
+          <w:sz w:val="22"/>
+          <w:szCs w:val="22"/>
+        </w:rPr>
+        <w:t>)</w:t>
       </w:r>
     </w:p>
     <w:p>
@@ -541,19 +753,39 @@
         <w:tabs>
           <w:tab w:val="right" w:pos="10800"/>
         </w:tabs>
-      </w:pPr>
-      <w:r>
+        <w:rPr>
+          <w:sz w:val="22"/>
+          <w:szCs w:val="22"/>
+        </w:rPr>
+      </w:pPr>
+      <w:r>
+        <w:rPr>
+          <w:sz w:val="22"/>
+          <w:szCs w:val="22"/>
+        </w:rPr>
         <w:t xml:space="preserve">Designed Python-based </w:t>
       </w:r>
       <w:r>
+        <w:rPr>
+          <w:sz w:val="22"/>
+          <w:szCs w:val="22"/>
+        </w:rPr>
         <w:t>open source analysis toolkit for Harvard/GEOS-</w:t>
       </w:r>
       <w:proofErr w:type="spellStart"/>
       <w:r>
+        <w:rPr>
+          <w:sz w:val="22"/>
+          <w:szCs w:val="22"/>
+        </w:rPr>
         <w:t>Chem</w:t>
       </w:r>
       <w:proofErr w:type="spellEnd"/>
       <w:r>
+        <w:rPr>
+          <w:sz w:val="22"/>
+          <w:szCs w:val="22"/>
+        </w:rPr>
         <w:t xml:space="preserve"> modeling community</w:t>
       </w:r>
     </w:p>
@@ -596,20 +828,72 @@
         <w:tabs>
           <w:tab w:val="right" w:pos="10800"/>
         </w:tabs>
-      </w:pPr>
-      <w:r>
+        <w:rPr>
+          <w:sz w:val="22"/>
+          <w:szCs w:val="22"/>
+        </w:rPr>
+      </w:pPr>
+      <w:r>
+        <w:rPr>
+          <w:sz w:val="22"/>
+          <w:szCs w:val="22"/>
+        </w:rPr>
         <w:t xml:space="preserve">As </w:t>
       </w:r>
       <w:r>
+        <w:rPr>
+          <w:sz w:val="22"/>
+          <w:szCs w:val="22"/>
+        </w:rPr>
         <w:t>NSF Graduate Research Fellow</w:t>
       </w:r>
       <w:r>
-        <w:t>, produced novel emulation tools for parameterizing aerosol-cloud interactions in global models</w:t>
-      </w:r>
-      <w:r>
+        <w:rPr>
+          <w:sz w:val="22"/>
+          <w:szCs w:val="22"/>
+        </w:rPr>
+        <w:t xml:space="preserve">, </w:t>
+      </w:r>
+      <w:r>
+        <w:rPr>
+          <w:sz w:val="22"/>
+          <w:szCs w:val="22"/>
+        </w:rPr>
+        <w:t>developed</w:t>
+      </w:r>
+      <w:r>
+        <w:rPr>
+          <w:sz w:val="22"/>
+          <w:szCs w:val="22"/>
+        </w:rPr>
+        <w:t xml:space="preserve"> </w:t>
+      </w:r>
+      <w:r>
+        <w:rPr>
+          <w:sz w:val="22"/>
+          <w:szCs w:val="22"/>
+        </w:rPr>
+        <w:t xml:space="preserve">and integrated </w:t>
+      </w:r>
+      <w:r>
+        <w:rPr>
+          <w:sz w:val="22"/>
+          <w:szCs w:val="22"/>
+        </w:rPr>
+        <w:t>novel emulation tools for parameterizing aerosol-cloud interactions in global models</w:t>
+      </w:r>
+      <w:r>
+        <w:rPr>
+          <w:sz w:val="22"/>
+          <w:szCs w:val="22"/>
+        </w:rPr>
         <w:t>;</w:t>
       </w:r>
       <w:r>
+        <w:rPr>
+          <w:sz w:val="22"/>
+          <w:szCs w:val="22"/>
+        </w:rPr>
         <w:t xml:space="preserve"> participated in ice nucleation measurement field campaigns</w:t>
       </w:r>
     </w:p>
@@ -623,8 +907,16 @@
         <w:tabs>
           <w:tab w:val="right" w:pos="10800"/>
         </w:tabs>
-      </w:pPr>
-      <w:r>
+        <w:rPr>
+          <w:sz w:val="22"/>
+          <w:szCs w:val="22"/>
+        </w:rPr>
+      </w:pPr>
+      <w:r>
+        <w:rPr>
+          <w:sz w:val="22"/>
+          <w:szCs w:val="22"/>
+        </w:rPr>
         <w:t>Created Python-based “big data” software tools for working with global model inter-comparison archives on distributed and HPC computing systems</w:t>
       </w:r>
     </w:p>
@@ -638,29 +930,53 @@
         <w:tabs>
           <w:tab w:val="right" w:pos="10800"/>
         </w:tabs>
+        <w:rPr>
+          <w:sz w:val="22"/>
+          <w:szCs w:val="22"/>
+        </w:rPr>
       </w:pPr>
       <w:r>
         <w:rPr>
           <w:i/>
+          <w:sz w:val="22"/>
+          <w:szCs w:val="22"/>
         </w:rPr>
         <w:t>Awards</w:t>
       </w:r>
       <w:r>
+        <w:rPr>
+          <w:sz w:val="22"/>
+          <w:szCs w:val="22"/>
+        </w:rPr>
         <w:t>:</w:t>
       </w:r>
       <w:r>
+        <w:rPr>
+          <w:sz w:val="22"/>
+          <w:szCs w:val="22"/>
+        </w:rPr>
         <w:t xml:space="preserve"> </w:t>
       </w:r>
       <w:r>
+        <w:rPr>
+          <w:sz w:val="22"/>
+          <w:szCs w:val="22"/>
+        </w:rPr>
         <w:t>Outstanding Student Presentation Award (AMS); Postdoctoral Fellowship at Geophysical Fluid Dynamics Laboratory (</w:t>
       </w:r>
       <w:r>
         <w:rPr>
           <w:i/>
+          <w:sz w:val="22"/>
+          <w:szCs w:val="22"/>
         </w:rPr>
         <w:t>declined</w:t>
       </w:r>
       <w:r>
+        <w:rPr>
+          <w:sz w:val="22"/>
+          <w:szCs w:val="22"/>
+        </w:rPr>
         <w:t>)</w:t>
       </w:r>
     </w:p>
@@ -726,29 +1042,65 @@
         <w:tabs>
           <w:tab w:val="right" w:pos="10800"/>
         </w:tabs>
-      </w:pPr>
-      <w:r>
+        <w:rPr>
+          <w:sz w:val="22"/>
+          <w:szCs w:val="22"/>
+        </w:rPr>
+      </w:pPr>
+      <w:r>
+        <w:rPr>
+          <w:sz w:val="22"/>
+          <w:szCs w:val="22"/>
+        </w:rPr>
         <w:t>Ported</w:t>
       </w:r>
       <w:r>
+        <w:rPr>
+          <w:sz w:val="22"/>
+          <w:szCs w:val="22"/>
+        </w:rPr>
         <w:t>, modernized</w:t>
       </w:r>
       <w:r>
+        <w:rPr>
+          <w:sz w:val="22"/>
+          <w:szCs w:val="22"/>
+        </w:rPr>
         <w:t>,</w:t>
       </w:r>
       <w:r>
+        <w:rPr>
+          <w:sz w:val="22"/>
+          <w:szCs w:val="22"/>
+        </w:rPr>
         <w:t xml:space="preserve"> and open sourced a high-performance surface analysis algorithm; presented work at invited seminar </w:t>
       </w:r>
       <w:r>
+        <w:rPr>
+          <w:sz w:val="22"/>
+          <w:szCs w:val="22"/>
+        </w:rPr>
         <w:t>at the National Climatic Data Center</w:t>
       </w:r>
       <w:r>
+        <w:rPr>
+          <w:sz w:val="22"/>
+          <w:szCs w:val="22"/>
+        </w:rPr>
         <w:t xml:space="preserve"> and the </w:t>
       </w:r>
       <w:r>
+        <w:rPr>
+          <w:sz w:val="22"/>
+          <w:szCs w:val="22"/>
+        </w:rPr>
         <w:t xml:space="preserve">AMS </w:t>
       </w:r>
       <w:r>
+        <w:rPr>
+          <w:sz w:val="22"/>
+          <w:szCs w:val="22"/>
+        </w:rPr>
         <w:t>Annual Meeting</w:t>
       </w:r>
     </w:p>
@@ -800,11 +1152,23 @@
         <w:tabs>
           <w:tab w:val="right" w:pos="10800"/>
         </w:tabs>
-      </w:pPr>
-      <w:r>
+        <w:rPr>
+          <w:sz w:val="22"/>
+          <w:szCs w:val="22"/>
+        </w:rPr>
+      </w:pPr>
+      <w:r>
+        <w:rPr>
+          <w:sz w:val="22"/>
+          <w:szCs w:val="22"/>
+        </w:rPr>
         <w:t xml:space="preserve">Conducted research on role of volcanoes in the climate system using </w:t>
       </w:r>
       <w:r>
+        <w:rPr>
+          <w:sz w:val="22"/>
+          <w:szCs w:val="22"/>
+        </w:rPr>
         <w:t>earth system models</w:t>
       </w:r>
     </w:p>
@@ -819,30 +1183,65 @@
           <w:tab w:val="right" w:pos="10800"/>
         </w:tabs>
         <w:spacing w:after="120"/>
+        <w:rPr>
+          <w:sz w:val="22"/>
+          <w:szCs w:val="22"/>
+        </w:rPr>
       </w:pPr>
       <w:r>
         <w:rPr>
           <w:i/>
+          <w:sz w:val="22"/>
+          <w:szCs w:val="22"/>
         </w:rPr>
         <w:t>Awards</w:t>
       </w:r>
       <w:r>
+        <w:rPr>
+          <w:sz w:val="22"/>
+          <w:szCs w:val="22"/>
+        </w:rPr>
         <w:t xml:space="preserve">: </w:t>
       </w:r>
       <w:proofErr w:type="spellStart"/>
       <w:r>
+        <w:rPr>
+          <w:sz w:val="22"/>
+          <w:szCs w:val="22"/>
+        </w:rPr>
         <w:t>Charney</w:t>
       </w:r>
       <w:proofErr w:type="spellEnd"/>
       <w:r>
-        <w:t xml:space="preserve"> Prize (MIT); Academic Excellence Award (Cornell/CALS); Father James B. </w:t>
+        <w:rPr>
+          <w:sz w:val="22"/>
+          <w:szCs w:val="22"/>
+        </w:rPr>
+        <w:t xml:space="preserve"> Prize (MIT); Academic Excellence Award (Cornell/CALS); Fathe</w:t>
+      </w:r>
+      <w:bookmarkStart w:id="0" w:name="_GoBack"/>
+      <w:bookmarkEnd w:id="0"/>
+      <w:r>
+        <w:rPr>
+          <w:sz w:val="22"/>
+          <w:szCs w:val="22"/>
+        </w:rPr>
+        <w:t xml:space="preserve">r James B. </w:t>
       </w:r>
       <w:proofErr w:type="spellStart"/>
       <w:r>
+        <w:rPr>
+          <w:sz w:val="22"/>
+          <w:szCs w:val="22"/>
+        </w:rPr>
         <w:t>Macelwane</w:t>
       </w:r>
       <w:proofErr w:type="spellEnd"/>
       <w:r>
+        <w:rPr>
+          <w:sz w:val="22"/>
+          <w:szCs w:val="22"/>
+        </w:rPr>
         <w:t xml:space="preserve"> Award in Meteorology (AMS; awarded to top undergraduate research paper) </w:t>
       </w:r>
     </w:p>
@@ -895,20 +1294,64 @@
         <w:t xml:space="preserve">Scientific Research </w:t>
       </w:r>
       <w:r>
+        <w:rPr>
+          <w:sz w:val="22"/>
+          <w:szCs w:val="22"/>
+        </w:rPr>
         <w:t>(</w:t>
       </w:r>
       <w:hyperlink r:id="rId8" w:history="1">
         <w:r>
           <w:rPr>
             <w:rStyle w:val="Hyperlink"/>
+            <w:sz w:val="22"/>
+            <w:szCs w:val="22"/>
           </w:rPr>
-          <w:t>orcid.org/0000-0002-8270-4831</w:t>
+          <w:t>orcid.org/0000-0002-8270</w:t>
+        </w:r>
+        <w:r>
+          <w:rPr>
+            <w:rStyle w:val="Hyperlink"/>
+            <w:sz w:val="22"/>
+            <w:szCs w:val="22"/>
+          </w:rPr>
+          <w:t>-</w:t>
+        </w:r>
+        <w:r>
+          <w:rPr>
+            <w:rStyle w:val="Hyperlink"/>
+            <w:sz w:val="22"/>
+            <w:szCs w:val="22"/>
+          </w:rPr>
+          <w:t>4831</w:t>
         </w:r>
       </w:hyperlink>
       <w:r>
-        <w:t>): 12 ref</w:t>
-      </w:r>
-      <w:r>
+        <w:rPr>
+          <w:sz w:val="22"/>
+          <w:szCs w:val="22"/>
+        </w:rPr>
+        <w:t>): 1</w:t>
+      </w:r>
+      <w:r>
+        <w:rPr>
+          <w:sz w:val="22"/>
+          <w:szCs w:val="22"/>
+        </w:rPr>
+        <w:t>3</w:t>
+      </w:r>
+      <w:r>
+        <w:rPr>
+          <w:sz w:val="22"/>
+          <w:szCs w:val="22"/>
+        </w:rPr>
+        <w:t xml:space="preserve"> ref</w:t>
+      </w:r>
+      <w:r>
+        <w:rPr>
+          <w:sz w:val="22"/>
+          <w:szCs w:val="22"/>
+        </w:rPr>
         <w:t>ereed articles (5 first author)</w:t>
       </w:r>
     </w:p>
@@ -928,12 +1371,18 @@
         <w:t xml:space="preserve"> </w:t>
       </w:r>
       <w:r>
+        <w:rPr>
+          <w:sz w:val="22"/>
+          <w:szCs w:val="22"/>
+        </w:rPr>
         <w:t>(</w:t>
       </w:r>
       <w:hyperlink r:id="rId9" w:history="1">
         <w:r>
           <w:rPr>
             <w:rStyle w:val="Hyperlink"/>
+            <w:sz w:val="22"/>
+            <w:szCs w:val="22"/>
           </w:rPr>
           <w:t>github.com/</w:t>
         </w:r>
@@ -941,31 +1390,57 @@
         <w:r>
           <w:rPr>
             <w:rStyle w:val="Hyperlink"/>
+            <w:sz w:val="22"/>
+            <w:szCs w:val="22"/>
           </w:rPr>
           <w:t>darothen</w:t>
         </w:r>
         <w:proofErr w:type="spellEnd"/>
       </w:hyperlink>
       <w:r>
+        <w:rPr>
+          <w:sz w:val="22"/>
+          <w:szCs w:val="22"/>
+        </w:rPr>
         <w:t xml:space="preserve">) </w:t>
       </w:r>
       <w:r>
+        <w:rPr>
+          <w:sz w:val="22"/>
+          <w:szCs w:val="22"/>
+        </w:rPr>
         <w:t>– Python (expert), Spark/</w:t>
       </w:r>
       <w:proofErr w:type="spellStart"/>
       <w:r>
+        <w:rPr>
+          <w:sz w:val="22"/>
+          <w:szCs w:val="22"/>
+        </w:rPr>
         <w:t>dask</w:t>
       </w:r>
       <w:proofErr w:type="spellEnd"/>
       <w:r>
+        <w:rPr>
+          <w:sz w:val="22"/>
+          <w:szCs w:val="22"/>
+        </w:rPr>
         <w:t xml:space="preserve">/MPI, </w:t>
       </w:r>
       <w:proofErr w:type="spellStart"/>
       <w:r>
+        <w:rPr>
+          <w:sz w:val="22"/>
+          <w:szCs w:val="22"/>
+        </w:rPr>
         <w:t>Matlab</w:t>
       </w:r>
       <w:proofErr w:type="spellEnd"/>
       <w:r>
+        <w:rPr>
+          <w:sz w:val="22"/>
+          <w:szCs w:val="22"/>
+        </w:rPr>
         <w:t>, R</w:t>
       </w:r>
       <w:r>
@@ -977,6 +1452,10 @@
         <w:tabs>
           <w:tab w:val="right" w:pos="10800"/>
         </w:tabs>
+        <w:rPr>
+          <w:sz w:val="22"/>
+          <w:szCs w:val="22"/>
+        </w:rPr>
       </w:pPr>
       <w:r>
         <w:rPr>
@@ -992,30 +1471,58 @@
       </w:r>
       <w:proofErr w:type="spellStart"/>
       <w:r>
+        <w:rPr>
+          <w:sz w:val="22"/>
+          <w:szCs w:val="22"/>
+        </w:rPr>
         <w:t>NumPy</w:t>
       </w:r>
       <w:proofErr w:type="spellEnd"/>
       <w:r>
+        <w:rPr>
+          <w:sz w:val="22"/>
+          <w:szCs w:val="22"/>
+        </w:rPr>
         <w:t>/</w:t>
       </w:r>
       <w:proofErr w:type="spellStart"/>
       <w:r>
+        <w:rPr>
+          <w:sz w:val="22"/>
+          <w:szCs w:val="22"/>
+        </w:rPr>
         <w:t>Cython</w:t>
       </w:r>
       <w:proofErr w:type="spellEnd"/>
       <w:r>
+        <w:rPr>
+          <w:sz w:val="22"/>
+          <w:szCs w:val="22"/>
+        </w:rPr>
         <w:t>/</w:t>
       </w:r>
       <w:proofErr w:type="spellStart"/>
       <w:r>
+        <w:rPr>
+          <w:sz w:val="22"/>
+          <w:szCs w:val="22"/>
+        </w:rPr>
         <w:t>Numba</w:t>
       </w:r>
       <w:proofErr w:type="spellEnd"/>
       <w:r>
+        <w:rPr>
+          <w:sz w:val="22"/>
+          <w:szCs w:val="22"/>
+        </w:rPr>
         <w:t>, Fortran, C/C++/</w:t>
       </w:r>
       <w:proofErr w:type="spellStart"/>
       <w:r>
+        <w:rPr>
+          <w:sz w:val="22"/>
+          <w:szCs w:val="22"/>
+        </w:rPr>
         <w:t>Cuda</w:t>
       </w:r>
       <w:proofErr w:type="spellEnd"/>
@@ -1026,26 +1533,58 @@
           <w:tab w:val="right" w:pos="10800"/>
         </w:tabs>
         <w:spacing w:after="120"/>
-      </w:pPr>
-      <w:r>
+        <w:rPr>
+          <w:sz w:val="22"/>
+          <w:szCs w:val="22"/>
+        </w:rPr>
+      </w:pPr>
+      <w:r>
+        <w:rPr>
+          <w:sz w:val="22"/>
+          <w:szCs w:val="22"/>
+        </w:rPr>
         <w:t xml:space="preserve">Weather/climate model development | HPC and cloud (GCP / AWS) computing | Open Source Software | </w:t>
       </w:r>
       <w:r>
+        <w:rPr>
+          <w:sz w:val="22"/>
+          <w:szCs w:val="22"/>
+        </w:rPr>
         <w:t xml:space="preserve">Science/Innovation </w:t>
       </w:r>
       <w:r>
+        <w:rPr>
+          <w:sz w:val="22"/>
+          <w:szCs w:val="22"/>
+        </w:rPr>
         <w:t xml:space="preserve">Policy </w:t>
       </w:r>
       <w:r>
+        <w:rPr>
+          <w:sz w:val="22"/>
+          <w:szCs w:val="22"/>
+        </w:rPr>
         <w:t>C</w:t>
       </w:r>
       <w:r>
+        <w:rPr>
+          <w:sz w:val="22"/>
+          <w:szCs w:val="22"/>
+        </w:rPr>
         <w:t xml:space="preserve">ommunications and </w:t>
       </w:r>
       <w:r>
+        <w:rPr>
+          <w:sz w:val="22"/>
+          <w:szCs w:val="22"/>
+        </w:rPr>
         <w:t>O</w:t>
       </w:r>
       <w:r>
+        <w:rPr>
+          <w:sz w:val="22"/>
+          <w:szCs w:val="22"/>
+        </w:rPr>
         <w:t xml:space="preserve">utreach </w:t>
       </w:r>
     </w:p>
@@ -1078,14 +1617,30 @@
         <w:tabs>
           <w:tab w:val="right" w:pos="10800"/>
         </w:tabs>
-      </w:pPr>
-      <w:r>
+        <w:rPr>
+          <w:sz w:val="22"/>
+          <w:szCs w:val="22"/>
+        </w:rPr>
+      </w:pPr>
+      <w:r>
+        <w:rPr>
+          <w:sz w:val="22"/>
+          <w:szCs w:val="22"/>
+        </w:rPr>
         <w:t xml:space="preserve">American Meteorological Society </w:t>
       </w:r>
       <w:r>
+        <w:rPr>
+          <w:sz w:val="22"/>
+          <w:szCs w:val="22"/>
+        </w:rPr>
         <w:t>– Annual Meeting Oversight Committee – Member</w:t>
       </w:r>
       <w:r>
+        <w:rPr>
+          <w:sz w:val="22"/>
+          <w:szCs w:val="22"/>
+        </w:rPr>
         <w:tab/>
         <w:t>2016-Present</w:t>
       </w:r>
@@ -1095,12 +1650,18 @@
         <w:tabs>
           <w:tab w:val="right" w:pos="10800"/>
         </w:tabs>
+        <w:rPr>
+          <w:sz w:val="22"/>
+          <w:szCs w:val="22"/>
+        </w:rPr>
       </w:pPr>
       <w:hyperlink r:id="rId10" w:history="1">
         <w:proofErr w:type="spellStart"/>
         <w:r>
           <w:rPr>
             <w:rStyle w:val="Hyperlink"/>
+            <w:sz w:val="22"/>
+            <w:szCs w:val="22"/>
           </w:rPr>
           <w:t>Pangeo</w:t>
         </w:r>
@@ -1108,14 +1669,24 @@
         <w:r>
           <w:rPr>
             <w:rStyle w:val="Hyperlink"/>
+            <w:sz w:val="22"/>
+            <w:szCs w:val="22"/>
           </w:rPr>
           <w:t>-data</w:t>
         </w:r>
       </w:hyperlink>
       <w:r>
+        <w:rPr>
+          <w:sz w:val="22"/>
+          <w:szCs w:val="22"/>
+        </w:rPr>
         <w:t xml:space="preserve"> – co-Founder</w:t>
       </w:r>
       <w:r>
+        <w:rPr>
+          <w:sz w:val="22"/>
+          <w:szCs w:val="22"/>
+        </w:rPr>
         <w:tab/>
         <w:t>2016</w:t>
       </w:r>
@@ -1125,11 +1696,23 @@
         <w:tabs>
           <w:tab w:val="right" w:pos="10800"/>
         </w:tabs>
-      </w:pPr>
-      <w:r>
+        <w:rPr>
+          <w:sz w:val="22"/>
+          <w:szCs w:val="22"/>
+        </w:rPr>
+      </w:pPr>
+      <w:r>
+        <w:rPr>
+          <w:sz w:val="22"/>
+          <w:szCs w:val="22"/>
+        </w:rPr>
         <w:t>Graduate Climate Conference – co-Chair</w:t>
       </w:r>
       <w:r>
+        <w:rPr>
+          <w:sz w:val="22"/>
+          <w:szCs w:val="22"/>
+        </w:rPr>
         <w:tab/>
         <w:t>2013</w:t>
       </w:r>
@@ -1139,20 +1722,44 @@
         <w:tabs>
           <w:tab w:val="right" w:pos="10800"/>
         </w:tabs>
-      </w:pPr>
-      <w:r>
+        <w:rPr>
+          <w:sz w:val="22"/>
+          <w:szCs w:val="22"/>
+        </w:rPr>
+      </w:pPr>
+      <w:r>
+        <w:rPr>
+          <w:sz w:val="22"/>
+          <w:szCs w:val="22"/>
+        </w:rPr>
         <w:t xml:space="preserve">American Meteorological </w:t>
       </w:r>
       <w:r>
+        <w:rPr>
+          <w:sz w:val="22"/>
+          <w:szCs w:val="22"/>
+        </w:rPr>
         <w:t>S</w:t>
       </w:r>
       <w:r>
+        <w:rPr>
+          <w:sz w:val="22"/>
+          <w:szCs w:val="22"/>
+        </w:rPr>
         <w:t>ociety</w:t>
       </w:r>
       <w:r>
+        <w:rPr>
+          <w:sz w:val="22"/>
+          <w:szCs w:val="22"/>
+        </w:rPr>
         <w:t xml:space="preserve"> – Student Conference Planning Committee – co-Chair</w:t>
       </w:r>
       <w:r>
+        <w:rPr>
+          <w:sz w:val="22"/>
+          <w:szCs w:val="22"/>
+        </w:rPr>
         <w:tab/>
         <w:t>2014-2015</w:t>
       </w:r>
@@ -1162,14 +1769,30 @@
         <w:tabs>
           <w:tab w:val="right" w:pos="10800"/>
         </w:tabs>
-      </w:pPr>
-      <w:r>
+        <w:rPr>
+          <w:sz w:val="22"/>
+          <w:szCs w:val="22"/>
+        </w:rPr>
+      </w:pPr>
+      <w:r>
+        <w:rPr>
+          <w:sz w:val="22"/>
+          <w:szCs w:val="22"/>
+        </w:rPr>
         <w:t>Science Policy Initiative</w:t>
       </w:r>
       <w:r>
+        <w:rPr>
+          <w:sz w:val="22"/>
+          <w:szCs w:val="22"/>
+        </w:rPr>
         <w:t xml:space="preserve"> – Executive Committee Member </w:t>
       </w:r>
       <w:r>
+        <w:rPr>
+          <w:sz w:val="22"/>
+          <w:szCs w:val="22"/>
+        </w:rPr>
         <w:tab/>
         <w:t>2012-2016</w:t>
       </w:r>
@@ -1186,8 +1809,8 @@
 </file>
 
 <file path=word/numbering.xml><?xml version="1.0" encoding="utf-8"?>
-<w:numbering xmlns:wpc="http://schemas.microsoft.com/office/word/2010/wordprocessingCanvas" xmlns:mo="http://schemas.microsoft.com/office/mac/office/2008/main" xmlns:mc="http://schemas.openxmlformats.org/markup-compatibility/2006" xmlns:mv="urn:schemas-microsoft-com:mac:vml" xmlns:o="urn:schemas-microsoft-com:office:office" xmlns:r="http://schemas.openxmlformats.org/officeDocument/2006/relationships" xmlns:m="http://schemas.openxmlformats.org/officeDocument/2006/math" xmlns:v="urn:schemas-microsoft-com:vml" xmlns:wp14="http://schemas.microsoft.com/office/word/2010/wordprocessingDrawing" xmlns:wp="http://schemas.openxmlformats.org/drawingml/2006/wordprocessingDrawing" xmlns:w10="urn:schemas-microsoft-com:office:word" xmlns:w="http://schemas.openxmlformats.org/wordprocessingml/2006/main" xmlns:w14="http://schemas.microsoft.com/office/word/2010/wordml" xmlns:w15="http://schemas.microsoft.com/office/word/2012/wordml" xmlns:wpg="http://schemas.microsoft.com/office/word/2010/wordprocessingGroup" xmlns:wpi="http://schemas.microsoft.com/office/word/2010/wordprocessingInk" xmlns:wne="http://schemas.microsoft.com/office/word/2006/wordml" xmlns:wps="http://schemas.microsoft.com/office/word/2010/wordprocessingShape" mc:Ignorable="w14 w15 wp14">
-  <w:abstractNum w:abstractNumId="0">
+<w:numbering xmlns:wpc="http://schemas.microsoft.com/office/word/2010/wordprocessingCanvas" xmlns:cx="http://schemas.microsoft.com/office/drawing/2014/chartex" xmlns:mc="http://schemas.openxmlformats.org/markup-compatibility/2006" xmlns:o="urn:schemas-microsoft-com:office:office" xmlns:r="http://schemas.openxmlformats.org/officeDocument/2006/relationships" xmlns:m="http://schemas.openxmlformats.org/officeDocument/2006/math" xmlns:v="urn:schemas-microsoft-com:vml" xmlns:wp14="http://schemas.microsoft.com/office/word/2010/wordprocessingDrawing" xmlns:wp="http://schemas.openxmlformats.org/drawingml/2006/wordprocessingDrawing" xmlns:w10="urn:schemas-microsoft-com:office:word" xmlns:w="http://schemas.openxmlformats.org/wordprocessingml/2006/main" xmlns:w14="http://schemas.microsoft.com/office/word/2010/wordml" xmlns:w15="http://schemas.microsoft.com/office/word/2012/wordml" xmlns:w16se="http://schemas.microsoft.com/office/word/2015/wordml/symex" xmlns:wpg="http://schemas.microsoft.com/office/word/2010/wordprocessingGroup" xmlns:wpi="http://schemas.microsoft.com/office/word/2010/wordprocessingInk" xmlns:wne="http://schemas.microsoft.com/office/word/2006/wordml" xmlns:wps="http://schemas.microsoft.com/office/word/2010/wordprocessingShape" mc:Ignorable="w14 w15 w16se wp14">
+  <w:abstractNum w:abstractNumId="0" w15:restartNumberingAfterBreak="0">
     <w:nsid w:val="40111FE9"/>
     <w:multiLevelType w:val="hybridMultilevel"/>
     <w:tmpl w:val="4986F462"/>
@@ -1300,7 +1923,7 @@
       </w:rPr>
     </w:lvl>
   </w:abstractNum>
-  <w:abstractNum w:abstractNumId="1">
+  <w:abstractNum w:abstractNumId="1" w15:restartNumberingAfterBreak="0">
     <w:nsid w:val="54D52570"/>
     <w:multiLevelType w:val="hybridMultilevel"/>
     <w:tmpl w:val="EF7ACFE0"/>
@@ -1423,7 +2046,7 @@
 </file>
 
 <file path=word/styles.xml><?xml version="1.0" encoding="utf-8"?>
-<w:styles xmlns:mc="http://schemas.openxmlformats.org/markup-compatibility/2006" xmlns:r="http://schemas.openxmlformats.org/officeDocument/2006/relationships" xmlns:w="http://schemas.openxmlformats.org/wordprocessingml/2006/main" xmlns:w14="http://schemas.microsoft.com/office/word/2010/wordml" xmlns:w15="http://schemas.microsoft.com/office/word/2012/wordml" mc:Ignorable="w14 w15">
+<w:styles xmlns:mc="http://schemas.openxmlformats.org/markup-compatibility/2006" xmlns:r="http://schemas.openxmlformats.org/officeDocument/2006/relationships" xmlns:w="http://schemas.openxmlformats.org/wordprocessingml/2006/main" xmlns:w14="http://schemas.microsoft.com/office/word/2010/wordml" xmlns:w15="http://schemas.microsoft.com/office/word/2012/wordml" xmlns:w16se="http://schemas.microsoft.com/office/word/2015/wordml/symex" mc:Ignorable="w14 w15 w16se">
   <w:docDefaults>
     <w:rPrDefault>
       <w:rPr>
@@ -1435,7 +2058,7 @@
     </w:rPrDefault>
     <w:pPrDefault/>
   </w:docDefaults>
-  <w:latentStyles w:defLockedState="0" w:defUIPriority="99" w:defSemiHidden="0" w:defUnhideWhenUsed="0" w:defQFormat="0" w:count="382">
+  <w:latentStyles w:defLockedState="0" w:defUIPriority="99" w:defSemiHidden="0" w:defUnhideWhenUsed="0" w:defQFormat="0" w:count="371">
     <w:lsdException w:name="Normal" w:uiPriority="0" w:qFormat="1"/>
     <w:lsdException w:name="heading 1" w:uiPriority="9" w:qFormat="1"/>
     <w:lsdException w:name="heading 2" w:semiHidden="1" w:uiPriority="9" w:unhideWhenUsed="1" w:qFormat="1"/>
@@ -1592,15 +2215,6 @@
     <w:lsdException w:name="Balloon Text" w:semiHidden="1" w:unhideWhenUsed="1"/>
     <w:lsdException w:name="Table Grid" w:uiPriority="39"/>
     <w:lsdException w:name="Table Theme" w:semiHidden="1" w:unhideWhenUsed="1"/>
-    <w:lsdException w:name="Note Level 1" w:semiHidden="1" w:unhideWhenUsed="1"/>
-    <w:lsdException w:name="Note Level 2" w:semiHidden="1" w:unhideWhenUsed="1"/>
-    <w:lsdException w:name="Note Level 3" w:semiHidden="1" w:unhideWhenUsed="1"/>
-    <w:lsdException w:name="Note Level 4" w:semiHidden="1" w:unhideWhenUsed="1"/>
-    <w:lsdException w:name="Note Level 5" w:semiHidden="1" w:unhideWhenUsed="1"/>
-    <w:lsdException w:name="Note Level 6" w:semiHidden="1" w:unhideWhenUsed="1"/>
-    <w:lsdException w:name="Note Level 7" w:semiHidden="1" w:unhideWhenUsed="1"/>
-    <w:lsdException w:name="Note Level 8" w:semiHidden="1" w:unhideWhenUsed="1"/>
-    <w:lsdException w:name="Note Level 9" w:semiHidden="1" w:unhideWhenUsed="1"/>
     <w:lsdException w:name="Placeholder Text" w:semiHidden="1"/>
     <w:lsdException w:name="No Spacing" w:uiPriority="1" w:qFormat="1"/>
     <w:lsdException w:name="Light Shading" w:uiPriority="60"/>
@@ -1816,8 +2430,6 @@
     <w:lsdException w:name="List Table 5 Dark Accent 6" w:uiPriority="50"/>
     <w:lsdException w:name="List Table 6 Colorful Accent 6" w:uiPriority="51"/>
     <w:lsdException w:name="List Table 7 Colorful Accent 6" w:uiPriority="52"/>
-    <w:lsdException w:name="Mention" w:semiHidden="1" w:unhideWhenUsed="1"/>
-    <w:lsdException w:name="Smart Hyperlink" w:semiHidden="1" w:unhideWhenUsed="1"/>
   </w:latentStyles>
   <w:style w:type="paragraph" w:default="1" w:styleId="Normal">
     <w:name w:val="Normal"/>
@@ -1871,6 +2483,18 @@
       <w:ind w:left="720"/>
       <w:contextualSpacing/>
     </w:pPr>
+  </w:style>
+  <w:style w:type="character" w:styleId="FollowedHyperlink">
+    <w:name w:val="FollowedHyperlink"/>
+    <w:basedOn w:val="DefaultParagraphFont"/>
+    <w:uiPriority w:val="99"/>
+    <w:semiHidden/>
+    <w:unhideWhenUsed/>
+    <w:rsid w:val="003E7BC4"/>
+    <w:rPr>
+      <w:color w:val="954F72" w:themeColor="followedHyperlink"/>
+      <w:u w:val="single"/>
+    </w:rPr>
   </w:style>
 </w:styles>
 </file>

</xml_diff>

<commit_message>
Updating CV and resume with more info about ClimaCell
</commit_message>
<xml_diff>
--- a/Rothenberg_short_resume.docx
+++ b/Rothenberg_short_resume.docx
@@ -1,6 +1,6 @@
 
 <file path=word/document.xml><?xml version="1.0" encoding="utf-8"?>
-<w:document xmlns:wpc="http://schemas.microsoft.com/office/word/2010/wordprocessingCanvas" xmlns:cx="http://schemas.microsoft.com/office/drawing/2014/chartex" xmlns:mc="http://schemas.openxmlformats.org/markup-compatibility/2006" xmlns:o="urn:schemas-microsoft-com:office:office" xmlns:r="http://schemas.openxmlformats.org/officeDocument/2006/relationships" xmlns:m="http://schemas.openxmlformats.org/officeDocument/2006/math" xmlns:v="urn:schemas-microsoft-com:vml" xmlns:wp14="http://schemas.microsoft.com/office/word/2010/wordprocessingDrawing" xmlns:wp="http://schemas.openxmlformats.org/drawingml/2006/wordprocessingDrawing" xmlns:w10="urn:schemas-microsoft-com:office:word" xmlns:w="http://schemas.openxmlformats.org/wordprocessingml/2006/main" xmlns:w14="http://schemas.microsoft.com/office/word/2010/wordml" xmlns:w15="http://schemas.microsoft.com/office/word/2012/wordml" xmlns:w16se="http://schemas.microsoft.com/office/word/2015/wordml/symex" xmlns:wpg="http://schemas.microsoft.com/office/word/2010/wordprocessingGroup" xmlns:wpi="http://schemas.microsoft.com/office/word/2010/wordprocessingInk" xmlns:wne="http://schemas.microsoft.com/office/word/2006/wordml" xmlns:wps="http://schemas.microsoft.com/office/word/2010/wordprocessingShape" mc:Ignorable="w14 w15 w16se wp14">
+<w:document xmlns:wpc="http://schemas.microsoft.com/office/word/2010/wordprocessingCanvas" xmlns:mo="http://schemas.microsoft.com/office/mac/office/2008/main" xmlns:mc="http://schemas.openxmlformats.org/markup-compatibility/2006" xmlns:mv="urn:schemas-microsoft-com:mac:vml" xmlns:o="urn:schemas-microsoft-com:office:office" xmlns:r="http://schemas.openxmlformats.org/officeDocument/2006/relationships" xmlns:m="http://schemas.openxmlformats.org/officeDocument/2006/math" xmlns:v="urn:schemas-microsoft-com:vml" xmlns:wp14="http://schemas.microsoft.com/office/word/2010/wordprocessingDrawing" xmlns:wp="http://schemas.openxmlformats.org/drawingml/2006/wordprocessingDrawing" xmlns:w10="urn:schemas-microsoft-com:office:word" xmlns:w="http://schemas.openxmlformats.org/wordprocessingml/2006/main" xmlns:w14="http://schemas.microsoft.com/office/word/2010/wordml" xmlns:w15="http://schemas.microsoft.com/office/word/2012/wordml" xmlns:wpg="http://schemas.microsoft.com/office/word/2010/wordprocessingGroup" xmlns:wpi="http://schemas.microsoft.com/office/word/2010/wordprocessingInk" xmlns:wne="http://schemas.microsoft.com/office/word/2006/wordml" xmlns:wps="http://schemas.microsoft.com/office/word/2010/wordprocessingShape" mc:Ignorable="w14 w15 wp14">
   <w:body>
     <w:p>
       <w:pPr>
@@ -21,6 +21,7 @@
       </w:r>
     </w:p>
     <w:p/>
+    <w:p/>
     <w:p>
       <w:r>
         <w:t>Meteorologist | Climate Scientist</w:t>
@@ -41,6 +42,11 @@
       <w:pPr>
         <w:jc w:val="right"/>
       </w:pPr>
+    </w:p>
+    <w:p>
+      <w:pPr>
+        <w:jc w:val="right"/>
+      </w:pPr>
       <w:r>
         <w:t>28 Goodhue St</w:t>
       </w:r>
@@ -51,6 +57,53 @@
       </w:pPr>
       <w:r>
         <w:t>Apt 410</w:t>
+      </w:r>
+    </w:p>
+    <w:p>
+      <w:pPr>
+        <w:jc w:val="right"/>
+      </w:pPr>
+      <w:r>
+        <w:t>Salem</w:t>
+      </w:r>
+      <w:r>
+        <w:t>, MA 0</w:t>
+      </w:r>
+      <w:r>
+        <w:t>1970</w:t>
+      </w:r>
+      <w:r>
+        <w:br w:type="column"/>
+      </w:r>
+    </w:p>
+    <w:p>
+      <w:pPr>
+        <w:jc w:val="right"/>
+        <w:rPr>
+          <w:rFonts w:ascii="FontAwesome" w:hAnsi="FontAwesome" w:cs="Corbel"/>
+          <w:color w:val="000000"/>
+        </w:rPr>
+      </w:pPr>
+      <w:r>
+        <w:rPr>
+          <w:rFonts w:ascii="Corbel" w:hAnsi="Corbel" w:cs="Corbel"/>
+          <w:color w:val="000000"/>
+        </w:rPr>
+        <w:t>(502) 648-7513</w:t>
+      </w:r>
+      <w:r>
+        <w:rPr>
+          <w:rFonts w:ascii="Corbel" w:hAnsi="Corbel" w:cs="Corbel"/>
+          <w:color w:val="000000"/>
+        </w:rPr>
+        <w:t xml:space="preserve"> </w:t>
+      </w:r>
+      <w:r>
+        <w:rPr>
+          <w:rFonts w:ascii="FontAwesome" w:hAnsi="FontAwesome" w:cs="Corbel"/>
+          <w:color w:val="000000"/>
+        </w:rPr>
+        <w:t></w:t>
       </w:r>
     </w:p>
     <w:p>
@@ -61,32 +114,28 @@
           <w:color w:val="000000"/>
         </w:rPr>
       </w:pPr>
-      <w:r>
-        <w:t>Salem</w:t>
-      </w:r>
-      <w:r>
-        <w:t>, MA 0</w:t>
-      </w:r>
-      <w:r>
-        <w:t>1970</w:t>
-      </w:r>
-      <w:r>
-        <w:br w:type="column"/>
-      </w:r>
+      <w:hyperlink r:id="rId7" w:history="1">
+        <w:r>
+          <w:rPr>
+            <w:rStyle w:val="Hyperlink"/>
+            <w:rFonts w:ascii="Corbel" w:hAnsi="Corbel" w:cs="Corbel"/>
+          </w:rPr>
+          <w:t>daniel@danielrothenberg.com</w:t>
+        </w:r>
+      </w:hyperlink>
       <w:r>
         <w:rPr>
           <w:rFonts w:ascii="Corbel" w:hAnsi="Corbel" w:cs="Corbel"/>
           <w:color w:val="000000"/>
         </w:rPr>
-        <w:lastRenderedPageBreak/>
-        <w:t xml:space="preserve">(502) 648-7513 </w:t>
-      </w:r>
-      <w:r>
-        <w:rPr>
-          <w:rFonts w:ascii="Font Awesome 5 Free Solid" w:hAnsi="Font Awesome 5 Free Solid" w:cs="FontAwesome"/>
+        <w:t xml:space="preserve"> </w:t>
+      </w:r>
+      <w:r>
+        <w:rPr>
+          <w:rFonts w:ascii="FontAwesome" w:hAnsi="FontAwesome" w:cs="Corbel"/>
           <w:color w:val="000000"/>
         </w:rPr>
-        <w:t></w:t>
+        <w:t></w:t>
       </w:r>
     </w:p>
     <w:p>
@@ -97,47 +146,11 @@
         <w:adjustRightInd w:val="0"/>
         <w:jc w:val="right"/>
         <w:rPr>
-          <w:rFonts w:ascii="FontAwesome" w:hAnsi="FontAwesome" w:cs="FontAwesome"/>
+          <w:rFonts w:ascii="FontAwesome" w:hAnsi="FontAwesome" w:cs="Corbel"/>
           <w:color w:val="000000"/>
         </w:rPr>
       </w:pPr>
-      <w:hyperlink r:id="rId5" w:history="1">
-        <w:r>
-          <w:rPr>
-            <w:rStyle w:val="Hyperlink"/>
-            <w:rFonts w:ascii="Corbel" w:hAnsi="Corbel" w:cs="Corbel"/>
-          </w:rPr>
-          <w:t>darothen@mit.edu</w:t>
-        </w:r>
-      </w:hyperlink>
-      <w:r>
-        <w:rPr>
-          <w:rFonts w:ascii="Corbel" w:hAnsi="Corbel" w:cs="Corbel"/>
-          <w:color w:val="000000"/>
-        </w:rPr>
-        <w:t xml:space="preserve"> </w:t>
-      </w:r>
-      <w:r>
-        <w:rPr>
-          <w:rFonts w:ascii="Font Awesome 5 Free Solid" w:hAnsi="Font Awesome 5 Free Solid" w:cs="FontAwesome"/>
-          <w:color w:val="000000"/>
-        </w:rPr>
-        <w:t></w:t>
-      </w:r>
-    </w:p>
-    <w:p>
-      <w:pPr>
-        <w:widowControl w:val="0"/>
-        <w:autoSpaceDE w:val="0"/>
-        <w:autoSpaceDN w:val="0"/>
-        <w:adjustRightInd w:val="0"/>
-        <w:jc w:val="right"/>
-        <w:rPr>
-          <w:rFonts w:ascii="FontAwesome" w:hAnsi="FontAwesome" w:cs="FontAwesome"/>
-          <w:color w:val="000000"/>
-        </w:rPr>
-      </w:pPr>
-      <w:hyperlink r:id="rId6" w:history="1">
+      <w:hyperlink r:id="rId8" w:history="1">
         <w:r>
           <w:rPr>
             <w:rStyle w:val="Hyperlink"/>
@@ -164,10 +177,10 @@
       </w:r>
       <w:r>
         <w:rPr>
-          <w:rFonts w:ascii="Font Awesome 5 Brands Regular" w:hAnsi="Font Awesome 5 Brands Regular" w:cs="FontAwesome"/>
+          <w:rFonts w:ascii="FontAwesome" w:hAnsi="FontAwesome" w:cs="Corbel"/>
           <w:color w:val="000000"/>
         </w:rPr>
-        <w:t></w:t>
+        <w:t></w:t>
       </w:r>
     </w:p>
     <w:p>
@@ -177,40 +190,47 @@
         <w:autoSpaceDN w:val="0"/>
         <w:adjustRightInd w:val="0"/>
         <w:jc w:val="right"/>
-      </w:pPr>
-      <w:hyperlink r:id="rId7" w:history="1">
+        <w:sectPr>
+          <w:pgSz w:w="12240" w:h="15840"/>
+          <w:pgMar w:top="522" w:right="720" w:bottom="522" w:left="720" w:header="720" w:footer="720" w:gutter="0"/>
+          <w:cols w:num="3" w:space="360" w:equalWidth="0">
+            <w:col w:w="4860" w:space="360"/>
+            <w:col w:w="1800" w:space="360"/>
+            <w:col w:w="3420"/>
+          </w:cols>
+          <w:docGrid w:linePitch="360"/>
+        </w:sectPr>
+      </w:pPr>
+      <w:hyperlink r:id="rId9" w:history="1">
         <w:r>
           <w:rPr>
             <w:rStyle w:val="Hyperlink"/>
-            <w:rFonts w:ascii="Corbel" w:hAnsi="Corbel" w:cs="Corbel"/>
+            <w:rFonts w:ascii="Calibri" w:hAnsi="Calibri" w:cs="Calibri"/>
           </w:rPr>
           <w:t>danielrothenberg.com</w:t>
         </w:r>
       </w:hyperlink>
       <w:r>
         <w:rPr>
-          <w:rFonts w:ascii="Font Awesome 5 Free Solid" w:hAnsi="Font Awesome 5 Free Solid" w:cs="FontAwesome"/>
+          <w:rFonts w:ascii="Calibri" w:hAnsi="Calibri" w:cs="Calibri"/>
           <w:color w:val="000000"/>
         </w:rPr>
+        <w:t xml:space="preserve"> </w:t>
+      </w:r>
+      <w:r>
+        <w:rPr>
+          <w:rFonts w:ascii="FontAwesome" w:hAnsi="FontAwesome" w:cs="Calibri"/>
+          <w:color w:val="000000"/>
+        </w:rPr>
         <w:t></w:t>
       </w:r>
-    </w:p>
-    <w:p>
-      <w:pPr>
-        <w:pBdr>
-          <w:bottom w:val="single" w:sz="6" w:space="1" w:color="auto"/>
-        </w:pBdr>
-        <w:sectPr>
-          <w:pgSz w:w="12240" w:h="15840"/>
-          <w:pgMar w:top="720" w:right="720" w:bottom="720" w:left="720" w:header="720" w:footer="720" w:gutter="0"/>
-          <w:cols w:num="3" w:space="360" w:equalWidth="0">
-            <w:col w:w="5040" w:space="360"/>
-            <w:col w:w="2520" w:space="360"/>
-            <w:col w:w="2520"/>
-          </w:cols>
-          <w:docGrid w:linePitch="360"/>
-        </w:sectPr>
-      </w:pPr>
+      <w:r>
+        <w:rPr>
+          <w:rStyle w:val="Hyperlink"/>
+          <w:rFonts w:ascii="Corbel" w:hAnsi="Corbel" w:cs="Corbel"/>
+        </w:rPr>
+        <w:t xml:space="preserve"> </w:t>
+      </w:r>
     </w:p>
     <w:p>
       <w:r>
@@ -271,7 +291,7 @@
               </wp:anchor>
             </w:drawing>
           </mc:Choice>
-          <mc:Fallback xmlns:mo="http://schemas.microsoft.com/office/mac/office/2008/main" xmlns:mv="urn:schemas-microsoft-com:mac:vml">
+          <mc:Fallback xmlns:w16se="http://schemas.microsoft.com/office/word/2015/wordml/symex" xmlns:cx="http://schemas.microsoft.com/office/drawing/2014/chartex">
             <w:pict>
               <v:line w14:anchorId="78AC4182" id="Straight Connector 1" o:spid="_x0000_s1026" style="position:absolute;z-index:251659264;visibility:visible;mso-wrap-style:square;mso-width-percent:0;mso-wrap-distance-left:9pt;mso-wrap-distance-top:0;mso-wrap-distance-right:9pt;mso-wrap-distance-bottom:0;mso-position-horizontal:absolute;mso-position-horizontal-relative:text;mso-position-vertical:absolute;mso-position-vertical-relative:text;mso-width-percent:0;mso-width-relative:margin" from="0,7.75pt" to="540pt,7.75pt" o:gfxdata="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" strokecolor="black [3200]" strokeweight="1.5pt">
                 <v:stroke joinstyle="miter"/>
@@ -279,6 +299,9 @@
             </w:pict>
           </mc:Fallback>
         </mc:AlternateContent>
+      </w:r>
+      <w:r>
+        <w:t xml:space="preserve"> </w:t>
       </w:r>
     </w:p>
     <w:p>
@@ -432,6 +455,8 @@
         </w:rPr>
         <w:t xml:space="preserve"> and weather risk management</w:t>
       </w:r>
+      <w:bookmarkStart w:id="0" w:name="_GoBack"/>
+      <w:bookmarkEnd w:id="0"/>
     </w:p>
     <w:p>
       <w:pPr>
@@ -610,6 +635,61 @@
           <w:szCs w:val="22"/>
         </w:rPr>
         <w:t>, assimilation, and forecasting systems</w:t>
+      </w:r>
+    </w:p>
+    <w:p>
+      <w:pPr>
+        <w:pStyle w:val="ListParagraph"/>
+        <w:numPr>
+          <w:ilvl w:val="0"/>
+          <w:numId w:val="2"/>
+        </w:numPr>
+        <w:tabs>
+          <w:tab w:val="right" w:pos="10800"/>
+        </w:tabs>
+        <w:rPr>
+          <w:sz w:val="22"/>
+          <w:szCs w:val="22"/>
+        </w:rPr>
+      </w:pPr>
+      <w:r>
+        <w:rPr>
+          <w:sz w:val="22"/>
+          <w:szCs w:val="22"/>
+        </w:rPr>
+        <w:t>Leveraged open source technologies (</w:t>
+      </w:r>
+      <w:proofErr w:type="spellStart"/>
+      <w:r>
+        <w:rPr>
+          <w:sz w:val="22"/>
+          <w:szCs w:val="22"/>
+        </w:rPr>
+        <w:t>Pangeo</w:t>
+      </w:r>
+      <w:proofErr w:type="spellEnd"/>
+      <w:r>
+        <w:rPr>
+          <w:sz w:val="22"/>
+          <w:szCs w:val="22"/>
+        </w:rPr>
+        <w:t xml:space="preserve"> stack) to prototype a </w:t>
+      </w:r>
+      <w:proofErr w:type="spellStart"/>
+      <w:r>
+        <w:rPr>
+          <w:sz w:val="22"/>
+          <w:szCs w:val="22"/>
+        </w:rPr>
+        <w:t>tera</w:t>
+      </w:r>
+      <w:proofErr w:type="spellEnd"/>
+      <w:r>
+        <w:rPr>
+          <w:sz w:val="22"/>
+          <w:szCs w:val="22"/>
+        </w:rPr>
+        <w:t xml:space="preserve">-scale weather/climate data archive and access/analysis tools </w:t>
       </w:r>
     </w:p>
     <w:p>
@@ -1217,16 +1297,7 @@
           <w:sz w:val="22"/>
           <w:szCs w:val="22"/>
         </w:rPr>
-        <w:t xml:space="preserve"> Prize (MIT); Academic Excellence Award (Cornell/CALS); Fathe</w:t>
-      </w:r>
-      <w:bookmarkStart w:id="0" w:name="_GoBack"/>
-      <w:bookmarkEnd w:id="0"/>
-      <w:r>
-        <w:rPr>
-          <w:sz w:val="22"/>
-          <w:szCs w:val="22"/>
-        </w:rPr>
-        <w:t xml:space="preserve">r James B. </w:t>
+        <w:t xml:space="preserve"> Prize (MIT); Academic Excellence Award (Cornell/CALS); Father James B. </w:t>
       </w:r>
       <w:proofErr w:type="spellStart"/>
       <w:r>
@@ -1300,14 +1371,14 @@
         </w:rPr>
         <w:t>(</w:t>
       </w:r>
-      <w:hyperlink r:id="rId8" w:history="1">
+      <w:hyperlink r:id="rId10" w:history="1">
         <w:r>
           <w:rPr>
             <w:rStyle w:val="Hyperlink"/>
             <w:sz w:val="22"/>
             <w:szCs w:val="22"/>
           </w:rPr>
-          <w:t>orcid.org/0000-0002-8270</w:t>
+          <w:t>orcid.org/0000-0002-82</w:t>
         </w:r>
         <w:r>
           <w:rPr>
@@ -1315,7 +1386,7 @@
             <w:sz w:val="22"/>
             <w:szCs w:val="22"/>
           </w:rPr>
-          <w:t>-</w:t>
+          <w:t>7</w:t>
         </w:r>
         <w:r>
           <w:rPr>
@@ -1323,7 +1394,7 @@
             <w:sz w:val="22"/>
             <w:szCs w:val="22"/>
           </w:rPr>
-          <w:t>4831</w:t>
+          <w:t>0-4831</w:t>
         </w:r>
       </w:hyperlink>
       <w:r>
@@ -1377,7 +1448,7 @@
         </w:rPr>
         <w:t>(</w:t>
       </w:r>
-      <w:hyperlink r:id="rId9" w:history="1">
+      <w:hyperlink r:id="rId11" w:history="1">
         <w:r>
           <w:rPr>
             <w:rStyle w:val="Hyperlink"/>
@@ -1515,7 +1586,21 @@
           <w:sz w:val="22"/>
           <w:szCs w:val="22"/>
         </w:rPr>
-        <w:t>, Fortran, C/C++/</w:t>
+        <w:t xml:space="preserve">, </w:t>
+      </w:r>
+      <w:r>
+        <w:rPr>
+          <w:sz w:val="22"/>
+          <w:szCs w:val="22"/>
+        </w:rPr>
+        <w:t xml:space="preserve">Julia, </w:t>
+      </w:r>
+      <w:r>
+        <w:rPr>
+          <w:sz w:val="22"/>
+          <w:szCs w:val="22"/>
+        </w:rPr>
+        <w:t>Fortran, C/C++/</w:t>
       </w:r>
       <w:proofErr w:type="spellStart"/>
       <w:r>
@@ -1526,24 +1611,19 @@
         <w:t>Cuda</w:t>
       </w:r>
       <w:proofErr w:type="spellEnd"/>
-    </w:p>
-    <w:p>
-      <w:pPr>
-        <w:tabs>
-          <w:tab w:val="right" w:pos="10800"/>
-        </w:tabs>
-        <w:spacing w:after="120"/>
-        <w:rPr>
-          <w:sz w:val="22"/>
-          <w:szCs w:val="22"/>
-        </w:rPr>
-      </w:pPr>
-      <w:r>
-        <w:rPr>
-          <w:sz w:val="22"/>
-          <w:szCs w:val="22"/>
-        </w:rPr>
-        <w:t xml:space="preserve">Weather/climate model development | HPC and cloud (GCP / AWS) computing | Open Source Software | </w:t>
+      <w:r>
+        <w:rPr>
+          <w:sz w:val="22"/>
+          <w:szCs w:val="22"/>
+        </w:rPr>
+        <w:t>, NWP/GCM</w:t>
+      </w:r>
+      <w:r>
+        <w:rPr>
+          <w:sz w:val="22"/>
+          <w:szCs w:val="22"/>
+        </w:rPr>
+        <w:t xml:space="preserve"> development | HPC and cloud (GCP / AWS) computing | Open Source Software | </w:t>
       </w:r>
       <w:r>
         <w:rPr>
@@ -1655,7 +1735,7 @@
           <w:szCs w:val="22"/>
         </w:rPr>
       </w:pPr>
-      <w:hyperlink r:id="rId10" w:history="1">
+      <w:hyperlink r:id="rId12" w:history="1">
         <w:proofErr w:type="spellStart"/>
         <w:r>
           <w:rPr>
@@ -1808,9 +1888,47 @@
 </w:document>
 </file>
 
+<file path=word/endnotes.xml><?xml version="1.0" encoding="utf-8"?>
+<w:endnotes xmlns:wpc="http://schemas.microsoft.com/office/word/2010/wordprocessingCanvas" xmlns:mo="http://schemas.microsoft.com/office/mac/office/2008/main" xmlns:mc="http://schemas.openxmlformats.org/markup-compatibility/2006" xmlns:mv="urn:schemas-microsoft-com:mac:vml" xmlns:o="urn:schemas-microsoft-com:office:office" xmlns:r="http://schemas.openxmlformats.org/officeDocument/2006/relationships" xmlns:m="http://schemas.openxmlformats.org/officeDocument/2006/math" xmlns:v="urn:schemas-microsoft-com:vml" xmlns:wp14="http://schemas.microsoft.com/office/word/2010/wordprocessingDrawing" xmlns:wp="http://schemas.openxmlformats.org/drawingml/2006/wordprocessingDrawing" xmlns:w10="urn:schemas-microsoft-com:office:word" xmlns:w="http://schemas.openxmlformats.org/wordprocessingml/2006/main" xmlns:w14="http://schemas.microsoft.com/office/word/2010/wordml" xmlns:w15="http://schemas.microsoft.com/office/word/2012/wordml" xmlns:wpg="http://schemas.microsoft.com/office/word/2010/wordprocessingGroup" xmlns:wpi="http://schemas.microsoft.com/office/word/2010/wordprocessingInk" xmlns:wne="http://schemas.microsoft.com/office/word/2006/wordml" xmlns:wps="http://schemas.microsoft.com/office/word/2010/wordprocessingShape" mc:Ignorable="w14 w15 wp14">
+  <w:endnote w:type="separator" w:id="-1">
+    <w:p>
+      <w:r>
+        <w:separator/>
+      </w:r>
+    </w:p>
+  </w:endnote>
+  <w:endnote w:type="continuationSeparator" w:id="0">
+    <w:p>
+      <w:r>
+        <w:continuationSeparator/>
+      </w:r>
+    </w:p>
+  </w:endnote>
+</w:endnotes>
+</file>
+
+<file path=word/footnotes.xml><?xml version="1.0" encoding="utf-8"?>
+<w:footnotes xmlns:wpc="http://schemas.microsoft.com/office/word/2010/wordprocessingCanvas" xmlns:mo="http://schemas.microsoft.com/office/mac/office/2008/main" xmlns:mc="http://schemas.openxmlformats.org/markup-compatibility/2006" xmlns:mv="urn:schemas-microsoft-com:mac:vml" xmlns:o="urn:schemas-microsoft-com:office:office" xmlns:r="http://schemas.openxmlformats.org/officeDocument/2006/relationships" xmlns:m="http://schemas.openxmlformats.org/officeDocument/2006/math" xmlns:v="urn:schemas-microsoft-com:vml" xmlns:wp14="http://schemas.microsoft.com/office/word/2010/wordprocessingDrawing" xmlns:wp="http://schemas.openxmlformats.org/drawingml/2006/wordprocessingDrawing" xmlns:w10="urn:schemas-microsoft-com:office:word" xmlns:w="http://schemas.openxmlformats.org/wordprocessingml/2006/main" xmlns:w14="http://schemas.microsoft.com/office/word/2010/wordml" xmlns:w15="http://schemas.microsoft.com/office/word/2012/wordml" xmlns:wpg="http://schemas.microsoft.com/office/word/2010/wordprocessingGroup" xmlns:wpi="http://schemas.microsoft.com/office/word/2010/wordprocessingInk" xmlns:wne="http://schemas.microsoft.com/office/word/2006/wordml" xmlns:wps="http://schemas.microsoft.com/office/word/2010/wordprocessingShape" mc:Ignorable="w14 w15 wp14">
+  <w:footnote w:type="separator" w:id="-1">
+    <w:p>
+      <w:r>
+        <w:separator/>
+      </w:r>
+    </w:p>
+  </w:footnote>
+  <w:footnote w:type="continuationSeparator" w:id="0">
+    <w:p>
+      <w:r>
+        <w:continuationSeparator/>
+      </w:r>
+    </w:p>
+  </w:footnote>
+</w:footnotes>
+</file>
+
 <file path=word/numbering.xml><?xml version="1.0" encoding="utf-8"?>
-<w:numbering xmlns:wpc="http://schemas.microsoft.com/office/word/2010/wordprocessingCanvas" xmlns:cx="http://schemas.microsoft.com/office/drawing/2014/chartex" xmlns:mc="http://schemas.openxmlformats.org/markup-compatibility/2006" xmlns:o="urn:schemas-microsoft-com:office:office" xmlns:r="http://schemas.openxmlformats.org/officeDocument/2006/relationships" xmlns:m="http://schemas.openxmlformats.org/officeDocument/2006/math" xmlns:v="urn:schemas-microsoft-com:vml" xmlns:wp14="http://schemas.microsoft.com/office/word/2010/wordprocessingDrawing" xmlns:wp="http://schemas.openxmlformats.org/drawingml/2006/wordprocessingDrawing" xmlns:w10="urn:schemas-microsoft-com:office:word" xmlns:w="http://schemas.openxmlformats.org/wordprocessingml/2006/main" xmlns:w14="http://schemas.microsoft.com/office/word/2010/wordml" xmlns:w15="http://schemas.microsoft.com/office/word/2012/wordml" xmlns:w16se="http://schemas.microsoft.com/office/word/2015/wordml/symex" xmlns:wpg="http://schemas.microsoft.com/office/word/2010/wordprocessingGroup" xmlns:wpi="http://schemas.microsoft.com/office/word/2010/wordprocessingInk" xmlns:wne="http://schemas.microsoft.com/office/word/2006/wordml" xmlns:wps="http://schemas.microsoft.com/office/word/2010/wordprocessingShape" mc:Ignorable="w14 w15 w16se wp14">
-  <w:abstractNum w:abstractNumId="0" w15:restartNumberingAfterBreak="0">
+<w:numbering xmlns:wpc="http://schemas.microsoft.com/office/word/2010/wordprocessingCanvas" xmlns:mo="http://schemas.microsoft.com/office/mac/office/2008/main" xmlns:mc="http://schemas.openxmlformats.org/markup-compatibility/2006" xmlns:mv="urn:schemas-microsoft-com:mac:vml" xmlns:o="urn:schemas-microsoft-com:office:office" xmlns:r="http://schemas.openxmlformats.org/officeDocument/2006/relationships" xmlns:m="http://schemas.openxmlformats.org/officeDocument/2006/math" xmlns:v="urn:schemas-microsoft-com:vml" xmlns:wp14="http://schemas.microsoft.com/office/word/2010/wordprocessingDrawing" xmlns:wp="http://schemas.openxmlformats.org/drawingml/2006/wordprocessingDrawing" xmlns:w10="urn:schemas-microsoft-com:office:word" xmlns:w="http://schemas.openxmlformats.org/wordprocessingml/2006/main" xmlns:w14="http://schemas.microsoft.com/office/word/2010/wordml" xmlns:w15="http://schemas.microsoft.com/office/word/2012/wordml" xmlns:wpg="http://schemas.microsoft.com/office/word/2010/wordprocessingGroup" xmlns:wpi="http://schemas.microsoft.com/office/word/2010/wordprocessingInk" xmlns:wne="http://schemas.microsoft.com/office/word/2006/wordml" xmlns:wps="http://schemas.microsoft.com/office/word/2010/wordprocessingShape" mc:Ignorable="w14 w15 wp14">
+  <w:abstractNum w:abstractNumId="0">
     <w:nsid w:val="40111FE9"/>
     <w:multiLevelType w:val="hybridMultilevel"/>
     <w:tmpl w:val="4986F462"/>
@@ -1923,7 +2041,7 @@
       </w:rPr>
     </w:lvl>
   </w:abstractNum>
-  <w:abstractNum w:abstractNumId="1" w15:restartNumberingAfterBreak="0">
+  <w:abstractNum w:abstractNumId="1">
     <w:nsid w:val="54D52570"/>
     <w:multiLevelType w:val="hybridMultilevel"/>
     <w:tmpl w:val="EF7ACFE0"/>
@@ -2046,7 +2164,7 @@
 </file>
 
 <file path=word/styles.xml><?xml version="1.0" encoding="utf-8"?>
-<w:styles xmlns:mc="http://schemas.openxmlformats.org/markup-compatibility/2006" xmlns:r="http://schemas.openxmlformats.org/officeDocument/2006/relationships" xmlns:w="http://schemas.openxmlformats.org/wordprocessingml/2006/main" xmlns:w14="http://schemas.microsoft.com/office/word/2010/wordml" xmlns:w15="http://schemas.microsoft.com/office/word/2012/wordml" xmlns:w16se="http://schemas.microsoft.com/office/word/2015/wordml/symex" mc:Ignorable="w14 w15 w16se">
+<w:styles xmlns:mc="http://schemas.openxmlformats.org/markup-compatibility/2006" xmlns:r="http://schemas.openxmlformats.org/officeDocument/2006/relationships" xmlns:w="http://schemas.openxmlformats.org/wordprocessingml/2006/main" xmlns:w14="http://schemas.microsoft.com/office/word/2010/wordml" xmlns:w15="http://schemas.microsoft.com/office/word/2012/wordml" mc:Ignorable="w14 w15">
   <w:docDefaults>
     <w:rPrDefault>
       <w:rPr>
@@ -2058,7 +2176,7 @@
     </w:rPrDefault>
     <w:pPrDefault/>
   </w:docDefaults>
-  <w:latentStyles w:defLockedState="0" w:defUIPriority="99" w:defSemiHidden="0" w:defUnhideWhenUsed="0" w:defQFormat="0" w:count="371">
+  <w:latentStyles w:defLockedState="0" w:defUIPriority="99" w:defSemiHidden="0" w:defUnhideWhenUsed="0" w:defQFormat="0" w:count="382">
     <w:lsdException w:name="Normal" w:uiPriority="0" w:qFormat="1"/>
     <w:lsdException w:name="heading 1" w:uiPriority="9" w:qFormat="1"/>
     <w:lsdException w:name="heading 2" w:semiHidden="1" w:uiPriority="9" w:unhideWhenUsed="1" w:qFormat="1"/>
@@ -2164,7 +2282,6 @@
     <w:lsdException w:name="HTML Sample" w:semiHidden="1" w:unhideWhenUsed="1"/>
     <w:lsdException w:name="HTML Typewriter" w:semiHidden="1" w:unhideWhenUsed="1"/>
     <w:lsdException w:name="HTML Variable" w:semiHidden="1" w:unhideWhenUsed="1"/>
-    <w:lsdException w:name="Normal Table" w:semiHidden="1" w:unhideWhenUsed="1"/>
     <w:lsdException w:name="annotation subject" w:semiHidden="1" w:unhideWhenUsed="1"/>
     <w:lsdException w:name="No List" w:semiHidden="1" w:unhideWhenUsed="1"/>
     <w:lsdException w:name="Outline List 1" w:semiHidden="1" w:unhideWhenUsed="1"/>
@@ -2210,11 +2327,9 @@
     <w:lsdException w:name="Table Subtle 1" w:semiHidden="1" w:unhideWhenUsed="1"/>
     <w:lsdException w:name="Table Subtle 2" w:semiHidden="1" w:unhideWhenUsed="1"/>
     <w:lsdException w:name="Table Web 1" w:semiHidden="1" w:unhideWhenUsed="1"/>
-    <w:lsdException w:name="Table Web 2" w:semiHidden="1" w:unhideWhenUsed="1"/>
     <w:lsdException w:name="Table Web 3" w:semiHidden="1" w:unhideWhenUsed="1"/>
     <w:lsdException w:name="Balloon Text" w:semiHidden="1" w:unhideWhenUsed="1"/>
     <w:lsdException w:name="Table Grid" w:uiPriority="39"/>
-    <w:lsdException w:name="Table Theme" w:semiHidden="1" w:unhideWhenUsed="1"/>
     <w:lsdException w:name="Placeholder Text" w:semiHidden="1"/>
     <w:lsdException w:name="No Spacing" w:uiPriority="1" w:qFormat="1"/>
     <w:lsdException w:name="Light Shading" w:uiPriority="60"/>
@@ -2430,6 +2545,8 @@
     <w:lsdException w:name="List Table 5 Dark Accent 6" w:uiPriority="50"/>
     <w:lsdException w:name="List Table 6 Colorful Accent 6" w:uiPriority="51"/>
     <w:lsdException w:name="List Table 7 Colorful Accent 6" w:uiPriority="52"/>
+    <w:lsdException w:name="Mention" w:semiHidden="1" w:unhideWhenUsed="1"/>
+    <w:lsdException w:name="Smart Hyperlink" w:semiHidden="1" w:unhideWhenUsed="1"/>
   </w:latentStyles>
   <w:style w:type="paragraph" w:default="1" w:styleId="Normal">
     <w:name w:val="Normal"/>
@@ -2495,6 +2612,48 @@
       <w:color w:val="954F72" w:themeColor="followedHyperlink"/>
       <w:u w:val="single"/>
     </w:rPr>
+  </w:style>
+  <w:style w:type="paragraph" w:styleId="Header">
+    <w:name w:val="header"/>
+    <w:basedOn w:val="Normal"/>
+    <w:link w:val="HeaderChar"/>
+    <w:uiPriority w:val="99"/>
+    <w:unhideWhenUsed/>
+    <w:rsid w:val="00C5392A"/>
+    <w:pPr>
+      <w:tabs>
+        <w:tab w:val="center" w:pos="4680"/>
+        <w:tab w:val="right" w:pos="9360"/>
+      </w:tabs>
+    </w:pPr>
+  </w:style>
+  <w:style w:type="character" w:customStyle="1" w:styleId="HeaderChar">
+    <w:name w:val="Header Char"/>
+    <w:basedOn w:val="DefaultParagraphFont"/>
+    <w:link w:val="Header"/>
+    <w:uiPriority w:val="99"/>
+    <w:rsid w:val="00C5392A"/>
+  </w:style>
+  <w:style w:type="paragraph" w:styleId="Footer">
+    <w:name w:val="footer"/>
+    <w:basedOn w:val="Normal"/>
+    <w:link w:val="FooterChar"/>
+    <w:uiPriority w:val="99"/>
+    <w:unhideWhenUsed/>
+    <w:rsid w:val="00C5392A"/>
+    <w:pPr>
+      <w:tabs>
+        <w:tab w:val="center" w:pos="4680"/>
+        <w:tab w:val="right" w:pos="9360"/>
+      </w:tabs>
+    </w:pPr>
+  </w:style>
+  <w:style w:type="character" w:customStyle="1" w:styleId="FooterChar">
+    <w:name w:val="Footer Char"/>
+    <w:basedOn w:val="DefaultParagraphFont"/>
+    <w:link w:val="Footer"/>
+    <w:uiPriority w:val="99"/>
+    <w:rsid w:val="00C5392A"/>
   </w:style>
 </w:styles>
 </file>

</xml_diff>

<commit_message>
Tweak minor content in one-page resume
</commit_message>
<xml_diff>
--- a/Rothenberg_short_resume.docx
+++ b/Rothenberg_short_resume.docx
@@ -1,6 +1,6 @@
 
 <file path=word/document.xml><?xml version="1.0" encoding="utf-8"?>
-<w:document xmlns:wpc="http://schemas.microsoft.com/office/word/2010/wordprocessingCanvas" xmlns:mo="http://schemas.microsoft.com/office/mac/office/2008/main" xmlns:mc="http://schemas.openxmlformats.org/markup-compatibility/2006" xmlns:mv="urn:schemas-microsoft-com:mac:vml" xmlns:o="urn:schemas-microsoft-com:office:office" xmlns:r="http://schemas.openxmlformats.org/officeDocument/2006/relationships" xmlns:m="http://schemas.openxmlformats.org/officeDocument/2006/math" xmlns:v="urn:schemas-microsoft-com:vml" xmlns:wp14="http://schemas.microsoft.com/office/word/2010/wordprocessingDrawing" xmlns:wp="http://schemas.openxmlformats.org/drawingml/2006/wordprocessingDrawing" xmlns:w10="urn:schemas-microsoft-com:office:word" xmlns:w="http://schemas.openxmlformats.org/wordprocessingml/2006/main" xmlns:w14="http://schemas.microsoft.com/office/word/2010/wordml" xmlns:w15="http://schemas.microsoft.com/office/word/2012/wordml" xmlns:wpg="http://schemas.microsoft.com/office/word/2010/wordprocessingGroup" xmlns:wpi="http://schemas.microsoft.com/office/word/2010/wordprocessingInk" xmlns:wne="http://schemas.microsoft.com/office/word/2006/wordml" xmlns:wps="http://schemas.microsoft.com/office/word/2010/wordprocessingShape" mc:Ignorable="w14 w15 wp14">
+<w:document xmlns:wpc="http://schemas.microsoft.com/office/word/2010/wordprocessingCanvas" xmlns:cx="http://schemas.microsoft.com/office/drawing/2014/chartex" xmlns:mc="http://schemas.openxmlformats.org/markup-compatibility/2006" xmlns:o="urn:schemas-microsoft-com:office:office" xmlns:r="http://schemas.openxmlformats.org/officeDocument/2006/relationships" xmlns:m="http://schemas.openxmlformats.org/officeDocument/2006/math" xmlns:v="urn:schemas-microsoft-com:vml" xmlns:wp14="http://schemas.microsoft.com/office/word/2010/wordprocessingDrawing" xmlns:wp="http://schemas.openxmlformats.org/drawingml/2006/wordprocessingDrawing" xmlns:w10="urn:schemas-microsoft-com:office:word" xmlns:w="http://schemas.openxmlformats.org/wordprocessingml/2006/main" xmlns:w14="http://schemas.microsoft.com/office/word/2010/wordml" xmlns:w15="http://schemas.microsoft.com/office/word/2012/wordml" xmlns:w16se="http://schemas.microsoft.com/office/word/2015/wordml/symex" xmlns:wpg="http://schemas.microsoft.com/office/word/2010/wordprocessingGroup" xmlns:wpi="http://schemas.microsoft.com/office/word/2010/wordprocessingInk" xmlns:wne="http://schemas.microsoft.com/office/word/2006/wordml" xmlns:wps="http://schemas.microsoft.com/office/word/2010/wordprocessingShape" mc:Ignorable="w14 w15 w16se wp14">
   <w:body>
     <w:p>
       <w:pPr>
@@ -27,13 +27,8 @@
         <w:t>Meteorologist | Climate Scientist</w:t>
       </w:r>
       <w:r>
-        <w:t xml:space="preserve"> | </w:t>
-      </w:r>
-      <w:proofErr w:type="spellStart"/>
-      <w:r>
-        <w:t>Pythonista</w:t>
-      </w:r>
-      <w:proofErr w:type="spellEnd"/>
+        <w:t xml:space="preserve"> | Pythonista</w:t>
+      </w:r>
       <w:r>
         <w:br w:type="column"/>
       </w:r>
@@ -48,7 +43,7 @@
         <w:jc w:val="right"/>
       </w:pPr>
       <w:r>
-        <w:t>28 Goodhue St</w:t>
+        <w:t>766 S Martin St</w:t>
       </w:r>
     </w:p>
     <w:p>
@@ -56,21 +51,19 @@
         <w:jc w:val="right"/>
       </w:pPr>
       <w:r>
-        <w:t>Apt 410</w:t>
-      </w:r>
-    </w:p>
-    <w:p>
-      <w:pPr>
+        <w:t xml:space="preserve">Apt </w:t>
+      </w:r>
+      <w:r>
+        <w:t>B-105</w:t>
+      </w:r>
+    </w:p>
+    <w:p>
+      <w:pPr>
+        <w:ind w:left="-270"/>
         <w:jc w:val="right"/>
       </w:pPr>
       <w:r>
-        <w:t>Salem</w:t>
-      </w:r>
-      <w:r>
-        <w:t>, MA 0</w:t>
-      </w:r>
-      <w:r>
-        <w:t>1970</w:t>
+        <w:t>Longmont, CO 80501</w:t>
       </w:r>
       <w:r>
         <w:br w:type="column"/>
@@ -100,7 +93,7 @@
       </w:r>
       <w:r>
         <w:rPr>
-          <w:rFonts w:ascii="FontAwesome" w:hAnsi="FontAwesome" w:cs="Corbel"/>
+          <w:rFonts w:ascii="Font Awesome 5 Free Solid" w:hAnsi="Font Awesome 5 Free Solid" w:cs="Corbel"/>
           <w:color w:val="000000"/>
         </w:rPr>
         <w:t></w:t>
@@ -132,7 +125,7 @@
       </w:r>
       <w:r>
         <w:rPr>
-          <w:rFonts w:ascii="FontAwesome" w:hAnsi="FontAwesome" w:cs="Corbel"/>
+          <w:rFonts w:ascii="Font Awesome 5 Free Regular" w:hAnsi="Font Awesome 5 Free Regular" w:cs="Corbel"/>
           <w:color w:val="000000"/>
         </w:rPr>
         <w:t></w:t>
@@ -156,17 +149,8 @@
             <w:rStyle w:val="Hyperlink"/>
             <w:rFonts w:ascii="Corbel" w:hAnsi="Corbel" w:cs="Corbel"/>
           </w:rPr>
-          <w:t>@</w:t>
+          <w:t>@danrothenberg</w:t>
         </w:r>
-        <w:proofErr w:type="spellStart"/>
-        <w:r>
-          <w:rPr>
-            <w:rStyle w:val="Hyperlink"/>
-            <w:rFonts w:ascii="Corbel" w:hAnsi="Corbel" w:cs="Corbel"/>
-          </w:rPr>
-          <w:t>danrothenberg</w:t>
-        </w:r>
-        <w:proofErr w:type="spellEnd"/>
       </w:hyperlink>
       <w:r>
         <w:rPr>
@@ -177,7 +161,7 @@
       </w:r>
       <w:r>
         <w:rPr>
-          <w:rFonts w:ascii="FontAwesome" w:hAnsi="FontAwesome" w:cs="Corbel"/>
+          <w:rFonts w:ascii="Font Awesome 5 Brands Regular" w:hAnsi="Font Awesome 5 Brands Regular" w:cs="Corbel"/>
           <w:color w:val="000000"/>
         </w:rPr>
         <w:t></w:t>
@@ -194,8 +178,8 @@
           <w:pgSz w:w="12240" w:h="15840"/>
           <w:pgMar w:top="522" w:right="720" w:bottom="522" w:left="720" w:header="720" w:footer="720" w:gutter="0"/>
           <w:cols w:num="3" w:space="360" w:equalWidth="0">
-            <w:col w:w="4860" w:space="360"/>
-            <w:col w:w="1800" w:space="360"/>
+            <w:col w:w="4590" w:space="360"/>
+            <w:col w:w="2070" w:space="360"/>
             <w:col w:w="3420"/>
           </w:cols>
           <w:docGrid w:linePitch="360"/>
@@ -219,7 +203,7 @@
       </w:r>
       <w:r>
         <w:rPr>
-          <w:rFonts w:ascii="FontAwesome" w:hAnsi="FontAwesome" w:cs="Calibri"/>
+          <w:rFonts w:ascii="Font Awesome 5 Free Solid" w:hAnsi="Font Awesome 5 Free Solid" w:cs="Calibri"/>
           <w:color w:val="000000"/>
         </w:rPr>
         <w:t></w:t>
@@ -291,7 +275,7 @@
               </wp:anchor>
             </w:drawing>
           </mc:Choice>
-          <mc:Fallback xmlns:w16se="http://schemas.microsoft.com/office/word/2015/wordml/symex" xmlns:cx="http://schemas.microsoft.com/office/drawing/2014/chartex">
+          <mc:Fallback xmlns:mv="urn:schemas-microsoft-com:mac:vml" xmlns:mo="http://schemas.microsoft.com/office/mac/office/2008/main">
             <w:pict>
               <v:line w14:anchorId="78AC4182" id="Straight Connector 1" o:spid="_x0000_s1026" style="position:absolute;z-index:251659264;visibility:visible;mso-wrap-style:square;mso-width-percent:0;mso-wrap-distance-left:9pt;mso-wrap-distance-top:0;mso-wrap-distance-right:9pt;mso-wrap-distance-bottom:0;mso-position-horizontal:absolute;mso-position-horizontal-relative:text;mso-position-vertical:absolute;mso-position-vertical-relative:text;mso-width-percent:0;mso-width-relative:margin" from="0,7.75pt" to="540pt,7.75pt" o:gfxdata="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" strokecolor="black [3200]" strokeweight="1.5pt">
                 <v:stroke joinstyle="miter"/>
@@ -397,14 +381,42 @@
           <w:sz w:val="22"/>
           <w:szCs w:val="22"/>
         </w:rPr>
-        <w:t xml:space="preserve"> data” </w:t>
-      </w:r>
-      <w:r>
-        <w:rPr>
-          <w:sz w:val="22"/>
-          <w:szCs w:val="22"/>
-        </w:rPr>
-        <w:t xml:space="preserve">techniques to tackle cutting-edge </w:t>
+        <w:t xml:space="preserve"> data”</w:t>
+      </w:r>
+      <w:r>
+        <w:rPr>
+          <w:sz w:val="22"/>
+          <w:szCs w:val="22"/>
+        </w:rPr>
+        <w:t>, and machine learning</w:t>
+      </w:r>
+      <w:r>
+        <w:rPr>
+          <w:sz w:val="22"/>
+          <w:szCs w:val="22"/>
+        </w:rPr>
+        <w:t xml:space="preserve"> </w:t>
+      </w:r>
+      <w:r>
+        <w:rPr>
+          <w:sz w:val="22"/>
+          <w:szCs w:val="22"/>
+        </w:rPr>
+        <w:t xml:space="preserve">techniques </w:t>
+      </w:r>
+      <w:r>
+        <w:rPr>
+          <w:sz w:val="22"/>
+          <w:szCs w:val="22"/>
+        </w:rPr>
+        <w:t xml:space="preserve">and pioneering “atmospheric data science” </w:t>
+      </w:r>
+      <w:r>
+        <w:rPr>
+          <w:sz w:val="22"/>
+          <w:szCs w:val="22"/>
+        </w:rPr>
+        <w:t xml:space="preserve">to tackle cutting-edge </w:t>
       </w:r>
       <w:r>
         <w:rPr>
@@ -439,7 +451,7 @@
           <w:sz w:val="22"/>
           <w:szCs w:val="22"/>
         </w:rPr>
-        <w:t xml:space="preserve">experience collaborating with stakeholders in all sectors of the Weather Enterprise including public, private, and government; </w:t>
+        <w:t xml:space="preserve">experience collaborating with stakeholders in all sectors of the Weather Enterprise; </w:t>
       </w:r>
       <w:r>
         <w:rPr>
@@ -453,10 +465,29 @@
           <w:sz w:val="22"/>
           <w:szCs w:val="22"/>
         </w:rPr>
-        <w:t xml:space="preserve"> and weather risk management</w:t>
-      </w:r>
-      <w:bookmarkStart w:id="0" w:name="_GoBack"/>
-      <w:bookmarkEnd w:id="0"/>
+        <w:t xml:space="preserve"> </w:t>
+      </w:r>
+      <w:r>
+        <w:rPr>
+          <w:sz w:val="22"/>
+          <w:szCs w:val="22"/>
+        </w:rPr>
+        <w:t>as well as</w:t>
+      </w:r>
+      <w:r>
+        <w:rPr>
+          <w:sz w:val="22"/>
+          <w:szCs w:val="22"/>
+        </w:rPr>
+        <w:t xml:space="preserve"> weather risk management</w:t>
+      </w:r>
+      <w:r>
+        <w:rPr>
+          <w:sz w:val="22"/>
+          <w:szCs w:val="22"/>
+        </w:rPr>
+        <w:t>.</w:t>
+      </w:r>
     </w:p>
     <w:p>
       <w:pPr>
@@ -485,14 +516,12 @@
           <w:tab w:val="right" w:pos="10800"/>
         </w:tabs>
       </w:pPr>
-      <w:proofErr w:type="spellStart"/>
       <w:r>
         <w:rPr>
           <w:b/>
         </w:rPr>
         <w:t>ClimaCell</w:t>
       </w:r>
-      <w:proofErr w:type="spellEnd"/>
       <w:r>
         <w:t>,</w:t>
       </w:r>
@@ -504,6 +533,12 @@
           <w:i/>
         </w:rPr>
         <w:t>Chief Scientist</w:t>
+      </w:r>
+      <w:r>
+        <w:rPr>
+          <w:i/>
+        </w:rPr>
+        <w:t xml:space="preserve"> and Director of Meteorology</w:t>
       </w:r>
       <w:r>
         <w:tab/>
@@ -537,23 +572,7 @@
           <w:sz w:val="22"/>
           <w:szCs w:val="22"/>
         </w:rPr>
-        <w:t xml:space="preserve">ersaw research and development of novel </w:t>
-      </w:r>
-      <w:proofErr w:type="spellStart"/>
-      <w:r>
-        <w:rPr>
-          <w:sz w:val="22"/>
-          <w:szCs w:val="22"/>
-        </w:rPr>
-        <w:t>nowcasting</w:t>
-      </w:r>
-      <w:proofErr w:type="spellEnd"/>
-      <w:r>
-        <w:rPr>
-          <w:sz w:val="22"/>
-          <w:szCs w:val="22"/>
-        </w:rPr>
-        <w:t xml:space="preserve"> algorithms and</w:t>
+        <w:t>ersaw research and development of novel nowcasting algorithms and</w:t>
       </w:r>
       <w:r>
         <w:rPr>
@@ -567,7 +586,28 @@
           <w:sz w:val="22"/>
           <w:szCs w:val="22"/>
         </w:rPr>
-        <w:t xml:space="preserve"> products using high-resolution numerical modeling output and proprietary atmospheric observations</w:t>
+        <w:t>/downscaling</w:t>
+      </w:r>
+      <w:r>
+        <w:rPr>
+          <w:sz w:val="22"/>
+          <w:szCs w:val="22"/>
+        </w:rPr>
+        <w:t xml:space="preserve"> products using high-resolution numerical </w:t>
+      </w:r>
+      <w:r>
+        <w:rPr>
+          <w:sz w:val="22"/>
+          <w:szCs w:val="22"/>
+        </w:rPr>
+        <w:t xml:space="preserve">models, and </w:t>
+      </w:r>
+      <w:r>
+        <w:rPr>
+          <w:sz w:val="22"/>
+          <w:szCs w:val="22"/>
+        </w:rPr>
+        <w:t>proprietary atmospheric observations</w:t>
       </w:r>
     </w:p>
     <w:p>
@@ -590,7 +630,35 @@
           <w:sz w:val="22"/>
           <w:szCs w:val="22"/>
         </w:rPr>
-        <w:t>Designed and led a team of meteorologists and data scientists to produce</w:t>
+        <w:t xml:space="preserve">Designed and led a team of </w:t>
+      </w:r>
+      <w:r>
+        <w:rPr>
+          <w:sz w:val="22"/>
+          <w:szCs w:val="22"/>
+        </w:rPr>
+        <w:t xml:space="preserve">research </w:t>
+      </w:r>
+      <w:r>
+        <w:rPr>
+          <w:sz w:val="22"/>
+          <w:szCs w:val="22"/>
+        </w:rPr>
+        <w:t>meteorologists</w:t>
+      </w:r>
+      <w:r>
+        <w:rPr>
+          <w:sz w:val="22"/>
+          <w:szCs w:val="22"/>
+        </w:rPr>
+        <w:t>, software engineers</w:t>
+      </w:r>
+      <w:r>
+        <w:rPr>
+          <w:sz w:val="22"/>
+          <w:szCs w:val="22"/>
+        </w:rPr>
+        <w:t xml:space="preserve"> and data scientists to produce</w:t>
       </w:r>
       <w:r>
         <w:rPr>
@@ -618,23 +686,7 @@
           <w:sz w:val="22"/>
           <w:szCs w:val="22"/>
         </w:rPr>
-        <w:t xml:space="preserve">infrastructure to operationally run </w:t>
-      </w:r>
-      <w:proofErr w:type="spellStart"/>
-      <w:r>
-        <w:rPr>
-          <w:sz w:val="22"/>
-          <w:szCs w:val="22"/>
-        </w:rPr>
-        <w:t>nowcasting</w:t>
-      </w:r>
-      <w:proofErr w:type="spellEnd"/>
-      <w:r>
-        <w:rPr>
-          <w:sz w:val="22"/>
-          <w:szCs w:val="22"/>
-        </w:rPr>
-        <w:t>, assimilation, and forecasting systems</w:t>
+        <w:t>infrastructure to operationally run nowcasting, assimilation, and forecasting systems</w:t>
       </w:r>
     </w:p>
     <w:p>
@@ -657,39 +709,28 @@
           <w:sz w:val="22"/>
           <w:szCs w:val="22"/>
         </w:rPr>
-        <w:t>Leveraged open source technologies (</w:t>
-      </w:r>
-      <w:proofErr w:type="spellStart"/>
-      <w:r>
-        <w:rPr>
-          <w:sz w:val="22"/>
-          <w:szCs w:val="22"/>
-        </w:rPr>
-        <w:t>Pangeo</w:t>
-      </w:r>
-      <w:proofErr w:type="spellEnd"/>
-      <w:r>
-        <w:rPr>
-          <w:sz w:val="22"/>
-          <w:szCs w:val="22"/>
-        </w:rPr>
-        <w:t xml:space="preserve"> stack) to prototype a </w:t>
-      </w:r>
-      <w:proofErr w:type="spellStart"/>
-      <w:r>
-        <w:rPr>
-          <w:sz w:val="22"/>
-          <w:szCs w:val="22"/>
-        </w:rPr>
-        <w:t>tera</w:t>
-      </w:r>
-      <w:proofErr w:type="spellEnd"/>
-      <w:r>
-        <w:rPr>
-          <w:sz w:val="22"/>
-          <w:szCs w:val="22"/>
-        </w:rPr>
-        <w:t xml:space="preserve">-scale weather/climate data archive and access/analysis tools </w:t>
+        <w:t xml:space="preserve">Leveraged open source technologies (Pangeo stack) to </w:t>
+      </w:r>
+      <w:r>
+        <w:rPr>
+          <w:sz w:val="22"/>
+          <w:szCs w:val="22"/>
+        </w:rPr>
+        <w:t>develop</w:t>
+      </w:r>
+      <w:r>
+        <w:rPr>
+          <w:sz w:val="22"/>
+          <w:szCs w:val="22"/>
+        </w:rPr>
+        <w:t xml:space="preserve"> a tera-scale weather/climate data ar</w:t>
+      </w:r>
+      <w:r>
+        <w:rPr>
+          <w:sz w:val="22"/>
+          <w:szCs w:val="22"/>
+        </w:rPr>
+        <w:t>chive and access/analysis tools to power climate data science and machine learning applications</w:t>
       </w:r>
     </w:p>
     <w:p>
@@ -712,7 +753,14 @@
           <w:sz w:val="22"/>
           <w:szCs w:val="22"/>
         </w:rPr>
-        <w:t>Developed and executed a comprehensive R&amp;D roadmap tightly integrated with company business development strategy and opportunities</w:t>
+        <w:t xml:space="preserve">Developed, led and </w:t>
+      </w:r>
+      <w:r>
+        <w:rPr>
+          <w:sz w:val="22"/>
+          <w:szCs w:val="22"/>
+        </w:rPr>
+        <w:t>executed a comprehensive R&amp;D roadmap tightly integrated with company business development strategy and opportunities</w:t>
       </w:r>
     </w:p>
     <w:p>
@@ -788,39 +836,14 @@
           <w:sz w:val="22"/>
           <w:szCs w:val="22"/>
         </w:rPr>
-        <w:t xml:space="preserve"> using large ensembles of coupled climate/atmospheric chemistry modeling systems (IGSM / CAM-</w:t>
-      </w:r>
-      <w:proofErr w:type="spellStart"/>
-      <w:r>
-        <w:rPr>
-          <w:sz w:val="22"/>
-          <w:szCs w:val="22"/>
-        </w:rPr>
-        <w:t>Chem</w:t>
-      </w:r>
-      <w:proofErr w:type="spellEnd"/>
-      <w:r>
-        <w:rPr>
-          <w:sz w:val="22"/>
-          <w:szCs w:val="22"/>
-        </w:rPr>
-        <w:t xml:space="preserve"> / GEOS-</w:t>
-      </w:r>
-      <w:proofErr w:type="spellStart"/>
-      <w:r>
-        <w:rPr>
-          <w:sz w:val="22"/>
-          <w:szCs w:val="22"/>
-        </w:rPr>
-        <w:t>Chem</w:t>
-      </w:r>
-      <w:proofErr w:type="spellEnd"/>
-      <w:r>
-        <w:rPr>
-          <w:sz w:val="22"/>
-          <w:szCs w:val="22"/>
-        </w:rPr>
-        <w:t>)</w:t>
+        <w:t xml:space="preserve"> using large ensembles of coupled climate/atmospheric chemistry modeling systems (IGSM / CAM-Chem / GEOS-Chem)</w:t>
+      </w:r>
+      <w:r>
+        <w:rPr>
+          <w:sz w:val="22"/>
+          <w:szCs w:val="22"/>
+        </w:rPr>
+        <w:t xml:space="preserve"> </w:t>
       </w:r>
     </w:p>
     <w:p>
@@ -850,23 +873,21 @@
           <w:sz w:val="22"/>
           <w:szCs w:val="22"/>
         </w:rPr>
-        <w:t>open source analysis toolkit for Harvard/GEOS-</w:t>
-      </w:r>
-      <w:proofErr w:type="spellStart"/>
-      <w:r>
-        <w:rPr>
-          <w:sz w:val="22"/>
-          <w:szCs w:val="22"/>
-        </w:rPr>
-        <w:t>Chem</w:t>
-      </w:r>
-      <w:proofErr w:type="spellEnd"/>
-      <w:r>
-        <w:rPr>
-          <w:sz w:val="22"/>
-          <w:szCs w:val="22"/>
-        </w:rPr>
-        <w:t xml:space="preserve"> modeling community</w:t>
+        <w:t xml:space="preserve">open source </w:t>
+      </w:r>
+      <w:r>
+        <w:rPr>
+          <w:sz w:val="22"/>
+          <w:szCs w:val="22"/>
+        </w:rPr>
+        <w:t xml:space="preserve">data </w:t>
+      </w:r>
+      <w:r>
+        <w:rPr>
+          <w:sz w:val="22"/>
+          <w:szCs w:val="22"/>
+        </w:rPr>
+        <w:t>analysis toolkit for Harvard/GEOS-Chem modeling community</w:t>
       </w:r>
     </w:p>
     <w:p>
@@ -925,6 +946,13 @@
           <w:sz w:val="22"/>
           <w:szCs w:val="22"/>
         </w:rPr>
+        <w:t xml:space="preserve">an </w:t>
+      </w:r>
+      <w:r>
+        <w:rPr>
+          <w:sz w:val="22"/>
+          <w:szCs w:val="22"/>
+        </w:rPr>
         <w:t>NSF Graduate Research Fellow</w:t>
       </w:r>
       <w:r>
@@ -960,7 +988,21 @@
           <w:sz w:val="22"/>
           <w:szCs w:val="22"/>
         </w:rPr>
-        <w:t>novel emulation tools for parameterizing aerosol-cloud interactions in global models</w:t>
+        <w:t xml:space="preserve">novel </w:t>
+      </w:r>
+      <w:r>
+        <w:rPr>
+          <w:sz w:val="22"/>
+          <w:szCs w:val="22"/>
+        </w:rPr>
+        <w:t>machine learning</w:t>
+      </w:r>
+      <w:r>
+        <w:rPr>
+          <w:sz w:val="22"/>
+          <w:szCs w:val="22"/>
+        </w:rPr>
+        <w:t xml:space="preserve"> tools for parameterizing aerosol-cloud interactions in global models</w:t>
       </w:r>
       <w:r>
         <w:rPr>
@@ -1082,21 +1124,7 @@
         <w:rPr>
           <w:b/>
         </w:rPr>
-        <w:t xml:space="preserve">/ </w:t>
-      </w:r>
-      <w:proofErr w:type="spellStart"/>
-      <w:r>
-        <w:rPr>
-          <w:b/>
-        </w:rPr>
-        <w:t>Ravenbrook</w:t>
-      </w:r>
-      <w:proofErr w:type="spellEnd"/>
-      <w:r>
-        <w:rPr>
-          <w:b/>
-        </w:rPr>
-        <w:t xml:space="preserve"> Software</w:t>
+        <w:t>/ Ravenbrook Software</w:t>
       </w:r>
       <w:r>
         <w:t xml:space="preserve">, </w:t>
@@ -1106,6 +1134,12 @@
           <w:i/>
         </w:rPr>
         <w:t>Contract Developer</w:t>
+      </w:r>
+      <w:r>
+        <w:rPr>
+          <w:i/>
+        </w:rPr>
+        <w:t>, Google Summer of Code</w:t>
       </w:r>
       <w:r>
         <w:tab/>
@@ -1281,39 +1315,7 @@
           <w:sz w:val="22"/>
           <w:szCs w:val="22"/>
         </w:rPr>
-        <w:t xml:space="preserve">: </w:t>
-      </w:r>
-      <w:proofErr w:type="spellStart"/>
-      <w:r>
-        <w:rPr>
-          <w:sz w:val="22"/>
-          <w:szCs w:val="22"/>
-        </w:rPr>
-        <w:t>Charney</w:t>
-      </w:r>
-      <w:proofErr w:type="spellEnd"/>
-      <w:r>
-        <w:rPr>
-          <w:sz w:val="22"/>
-          <w:szCs w:val="22"/>
-        </w:rPr>
-        <w:t xml:space="preserve"> Prize (MIT); Academic Excellence Award (Cornell/CALS); Father James B. </w:t>
-      </w:r>
-      <w:proofErr w:type="spellStart"/>
-      <w:r>
-        <w:rPr>
-          <w:sz w:val="22"/>
-          <w:szCs w:val="22"/>
-        </w:rPr>
-        <w:t>Macelwane</w:t>
-      </w:r>
-      <w:proofErr w:type="spellEnd"/>
-      <w:r>
-        <w:rPr>
-          <w:sz w:val="22"/>
-          <w:szCs w:val="22"/>
-        </w:rPr>
-        <w:t xml:space="preserve"> Award in Meteorology (AMS; awarded to top undergraduate research paper) </w:t>
+        <w:t xml:space="preserve">: Charney Prize (MIT); Academic Excellence Award (Cornell/CALS); Father James B. Macelwane Award in Meteorology (AMS; awarded to top undergraduate research paper) </w:t>
       </w:r>
     </w:p>
     <w:p>
@@ -1378,23 +1380,7 @@
             <w:sz w:val="22"/>
             <w:szCs w:val="22"/>
           </w:rPr>
-          <w:t>orcid.org/0000-0002-82</w:t>
-        </w:r>
-        <w:r>
-          <w:rPr>
-            <w:rStyle w:val="Hyperlink"/>
-            <w:sz w:val="22"/>
-            <w:szCs w:val="22"/>
-          </w:rPr>
-          <w:t>7</w:t>
-        </w:r>
-        <w:r>
-          <w:rPr>
-            <w:rStyle w:val="Hyperlink"/>
-            <w:sz w:val="22"/>
-            <w:szCs w:val="22"/>
-          </w:rPr>
-          <w:t>0-4831</w:t>
+          <w:t>orcid.org/0000-0002-8270-4831</w:t>
         </w:r>
       </w:hyperlink>
       <w:r>
@@ -1409,7 +1395,7 @@
           <w:sz w:val="22"/>
           <w:szCs w:val="22"/>
         </w:rPr>
-        <w:t>3</w:t>
+        <w:t>6</w:t>
       </w:r>
       <w:r>
         <w:rPr>
@@ -1455,67 +1441,235 @@
             <w:sz w:val="22"/>
             <w:szCs w:val="22"/>
           </w:rPr>
-          <w:t>github.com/</w:t>
+          <w:t>github.com/darothen</w:t>
         </w:r>
-        <w:proofErr w:type="spellStart"/>
+      </w:hyperlink>
+      <w:r>
+        <w:rPr>
+          <w:sz w:val="22"/>
+          <w:szCs w:val="22"/>
+        </w:rPr>
+        <w:t xml:space="preserve">) </w:t>
+      </w:r>
+      <w:r>
+        <w:rPr>
+          <w:sz w:val="22"/>
+          <w:szCs w:val="22"/>
+        </w:rPr>
+        <w:t>– Python (expert), Spark/dask/MPI, Matla</w:t>
+      </w:r>
+      <w:bookmarkStart w:id="0" w:name="_GoBack"/>
+      <w:bookmarkEnd w:id="0"/>
+      <w:r>
+        <w:rPr>
+          <w:sz w:val="22"/>
+          <w:szCs w:val="22"/>
+        </w:rPr>
+        <w:t>b, R</w:t>
+      </w:r>
+      <w:r>
+        <w:t xml:space="preserve"> </w:t>
+      </w:r>
+    </w:p>
+    <w:p>
+      <w:pPr>
+        <w:tabs>
+          <w:tab w:val="right" w:pos="10800"/>
+        </w:tabs>
+        <w:spacing w:after="240"/>
+        <w:rPr>
+          <w:sz w:val="22"/>
+          <w:szCs w:val="22"/>
+        </w:rPr>
+      </w:pPr>
+      <w:r>
+        <w:rPr>
+          <w:b/>
+        </w:rPr>
+        <w:t>Numerical Modeling</w:t>
+      </w:r>
+      <w:r>
+        <w:t xml:space="preserve"> –</w:t>
+      </w:r>
+      <w:r>
+        <w:t xml:space="preserve"> </w:t>
+      </w:r>
+      <w:r>
+        <w:rPr>
+          <w:sz w:val="22"/>
+          <w:szCs w:val="22"/>
+        </w:rPr>
+        <w:t xml:space="preserve">NumPy/Cython/Numba, </w:t>
+      </w:r>
+      <w:r>
+        <w:rPr>
+          <w:sz w:val="22"/>
+          <w:szCs w:val="22"/>
+        </w:rPr>
+        <w:t xml:space="preserve">Julia, </w:t>
+      </w:r>
+      <w:r>
+        <w:rPr>
+          <w:sz w:val="22"/>
+          <w:szCs w:val="22"/>
+        </w:rPr>
+        <w:t>Fortran, C/C++/Cuda</w:t>
+      </w:r>
+      <w:r>
+        <w:rPr>
+          <w:sz w:val="22"/>
+          <w:szCs w:val="22"/>
+        </w:rPr>
+        <w:t>, NWP/GCM</w:t>
+      </w:r>
+      <w:r>
+        <w:rPr>
+          <w:sz w:val="22"/>
+          <w:szCs w:val="22"/>
+        </w:rPr>
+        <w:t xml:space="preserve"> development</w:t>
+      </w:r>
+      <w:r>
+        <w:rPr>
+          <w:sz w:val="22"/>
+          <w:szCs w:val="22"/>
+        </w:rPr>
+        <w:br/>
+      </w:r>
+      <w:r>
+        <w:rPr>
+          <w:sz w:val="22"/>
+          <w:szCs w:val="22"/>
+        </w:rPr>
+        <w:t xml:space="preserve">HPC and cloud (GCP / AWS) computing | Open Source Software | </w:t>
+      </w:r>
+      <w:r>
+        <w:rPr>
+          <w:sz w:val="22"/>
+          <w:szCs w:val="22"/>
+        </w:rPr>
+        <w:t xml:space="preserve">Science/Innovation </w:t>
+      </w:r>
+      <w:r>
+        <w:rPr>
+          <w:sz w:val="22"/>
+          <w:szCs w:val="22"/>
+        </w:rPr>
+        <w:t xml:space="preserve">Policy and </w:t>
+      </w:r>
+      <w:r>
+        <w:rPr>
+          <w:sz w:val="22"/>
+          <w:szCs w:val="22"/>
+        </w:rPr>
+        <w:t>O</w:t>
+      </w:r>
+      <w:r>
+        <w:rPr>
+          <w:sz w:val="22"/>
+          <w:szCs w:val="22"/>
+        </w:rPr>
+        <w:t xml:space="preserve">utreach </w:t>
+      </w:r>
+    </w:p>
+    <w:p>
+      <w:pPr>
+        <w:tabs>
+          <w:tab w:val="right" w:pos="10800"/>
+        </w:tabs>
+        <w:spacing w:after="120"/>
+        <w:rPr>
+          <w:b/>
+          <w:smallCaps/>
+          <w:sz w:val="28"/>
+          <w:szCs w:val="28"/>
+          <w:vertAlign w:val="subscript"/>
+        </w:rPr>
+      </w:pPr>
+      <w:r>
+        <w:rPr>
+          <w:b/>
+          <w:smallCaps/>
+          <w:sz w:val="28"/>
+          <w:szCs w:val="28"/>
+        </w:rPr>
+        <w:t>Service</w:t>
+      </w:r>
+    </w:p>
+    <w:p>
+      <w:pPr>
+        <w:tabs>
+          <w:tab w:val="right" w:pos="10800"/>
+        </w:tabs>
+        <w:rPr>
+          <w:sz w:val="22"/>
+          <w:szCs w:val="22"/>
+        </w:rPr>
+      </w:pPr>
+      <w:r>
+        <w:rPr>
+          <w:sz w:val="22"/>
+          <w:szCs w:val="22"/>
+        </w:rPr>
+        <w:t xml:space="preserve">American Meteorological Society </w:t>
+      </w:r>
+      <w:r>
+        <w:rPr>
+          <w:sz w:val="22"/>
+          <w:szCs w:val="22"/>
+        </w:rPr>
+        <w:t xml:space="preserve">(AMS) </w:t>
+      </w:r>
+      <w:r>
+        <w:rPr>
+          <w:sz w:val="22"/>
+          <w:szCs w:val="22"/>
+        </w:rPr>
+        <w:t>– Annual Meeting Oversight Committee – Member</w:t>
+      </w:r>
+      <w:r>
+        <w:rPr>
+          <w:sz w:val="22"/>
+          <w:szCs w:val="22"/>
+        </w:rPr>
+        <w:tab/>
+        <w:t>2016-Present</w:t>
+      </w:r>
+    </w:p>
+    <w:p>
+      <w:pPr>
+        <w:tabs>
+          <w:tab w:val="right" w:pos="10800"/>
+        </w:tabs>
+        <w:rPr>
+          <w:sz w:val="22"/>
+          <w:szCs w:val="22"/>
+        </w:rPr>
+      </w:pPr>
+      <w:hyperlink r:id="rId12" w:history="1">
         <w:r>
           <w:rPr>
             <w:rStyle w:val="Hyperlink"/>
             <w:sz w:val="22"/>
             <w:szCs w:val="22"/>
           </w:rPr>
-          <w:t>darothen</w:t>
+          <w:t>Pangeo-data</w:t>
         </w:r>
-        <w:proofErr w:type="spellEnd"/>
       </w:hyperlink>
       <w:r>
         <w:rPr>
           <w:sz w:val="22"/>
           <w:szCs w:val="22"/>
         </w:rPr>
-        <w:t xml:space="preserve">) </w:t>
-      </w:r>
-      <w:r>
-        <w:rPr>
-          <w:sz w:val="22"/>
-          <w:szCs w:val="22"/>
-        </w:rPr>
-        <w:t>– Python (expert), Spark/</w:t>
-      </w:r>
-      <w:proofErr w:type="spellStart"/>
-      <w:r>
-        <w:rPr>
-          <w:sz w:val="22"/>
-          <w:szCs w:val="22"/>
-        </w:rPr>
-        <w:t>dask</w:t>
-      </w:r>
-      <w:proofErr w:type="spellEnd"/>
-      <w:r>
-        <w:rPr>
-          <w:sz w:val="22"/>
-          <w:szCs w:val="22"/>
-        </w:rPr>
-        <w:t xml:space="preserve">/MPI, </w:t>
-      </w:r>
-      <w:proofErr w:type="spellStart"/>
-      <w:r>
-        <w:rPr>
-          <w:sz w:val="22"/>
-          <w:szCs w:val="22"/>
-        </w:rPr>
-        <w:t>Matlab</w:t>
-      </w:r>
-      <w:proofErr w:type="spellEnd"/>
-      <w:r>
-        <w:rPr>
-          <w:sz w:val="22"/>
-          <w:szCs w:val="22"/>
-        </w:rPr>
-        <w:t>, R</w:t>
-      </w:r>
-      <w:r>
-        <w:t xml:space="preserve"> </w:t>
+        <w:t xml:space="preserve"> – co-Founder</w:t>
+      </w:r>
+      <w:r>
+        <w:rPr>
+          <w:sz w:val="22"/>
+          <w:szCs w:val="22"/>
+        </w:rPr>
+        <w:tab/>
+        <w:t>2016</w:t>
       </w:r>
     </w:p>
     <w:p>
@@ -1530,142 +1684,66 @@
       </w:pPr>
       <w:r>
         <w:rPr>
-          <w:b/>
-        </w:rPr>
-        <w:t>Numerical Modeling</w:t>
-      </w:r>
-      <w:r>
-        <w:t xml:space="preserve"> –</w:t>
-      </w:r>
-      <w:r>
+          <w:sz w:val="22"/>
+          <w:szCs w:val="22"/>
+        </w:rPr>
+        <w:t xml:space="preserve">AMS </w:t>
+      </w:r>
+      <w:r>
+        <w:rPr>
+          <w:sz w:val="22"/>
+          <w:szCs w:val="22"/>
+        </w:rPr>
+        <w:t xml:space="preserve">– </w:t>
+      </w:r>
+      <w:r>
+        <w:rPr>
+          <w:sz w:val="22"/>
+          <w:szCs w:val="22"/>
+        </w:rPr>
+        <w:t>Environmental Information Processing Technologies</w:t>
+      </w:r>
+      <w:r>
+        <w:rPr>
+          <w:sz w:val="22"/>
+          <w:szCs w:val="22"/>
+        </w:rPr>
         <w:t xml:space="preserve"> </w:t>
       </w:r>
-      <w:proofErr w:type="spellStart"/>
-      <w:r>
-        <w:rPr>
-          <w:sz w:val="22"/>
-          <w:szCs w:val="22"/>
-        </w:rPr>
-        <w:t>NumPy</w:t>
-      </w:r>
-      <w:proofErr w:type="spellEnd"/>
-      <w:r>
-        <w:rPr>
-          <w:sz w:val="22"/>
-          <w:szCs w:val="22"/>
-        </w:rPr>
-        <w:t>/</w:t>
-      </w:r>
-      <w:proofErr w:type="spellStart"/>
-      <w:r>
-        <w:rPr>
-          <w:sz w:val="22"/>
-          <w:szCs w:val="22"/>
-        </w:rPr>
-        <w:t>Cython</w:t>
-      </w:r>
-      <w:proofErr w:type="spellEnd"/>
-      <w:r>
-        <w:rPr>
-          <w:sz w:val="22"/>
-          <w:szCs w:val="22"/>
-        </w:rPr>
-        <w:t>/</w:t>
-      </w:r>
-      <w:proofErr w:type="spellStart"/>
-      <w:r>
-        <w:rPr>
-          <w:sz w:val="22"/>
-          <w:szCs w:val="22"/>
-        </w:rPr>
-        <w:t>Numba</w:t>
-      </w:r>
-      <w:proofErr w:type="spellEnd"/>
-      <w:r>
-        <w:rPr>
-          <w:sz w:val="22"/>
-          <w:szCs w:val="22"/>
-        </w:rPr>
-        <w:t xml:space="preserve">, </w:t>
-      </w:r>
-      <w:r>
-        <w:rPr>
-          <w:sz w:val="22"/>
-          <w:szCs w:val="22"/>
-        </w:rPr>
-        <w:t xml:space="preserve">Julia, </w:t>
-      </w:r>
-      <w:r>
-        <w:rPr>
-          <w:sz w:val="22"/>
-          <w:szCs w:val="22"/>
-        </w:rPr>
-        <w:t>Fortran, C/C++/</w:t>
-      </w:r>
-      <w:proofErr w:type="spellStart"/>
-      <w:r>
-        <w:rPr>
-          <w:sz w:val="22"/>
-          <w:szCs w:val="22"/>
-        </w:rPr>
-        <w:t>Cuda</w:t>
-      </w:r>
-      <w:proofErr w:type="spellEnd"/>
-      <w:r>
-        <w:rPr>
-          <w:sz w:val="22"/>
-          <w:szCs w:val="22"/>
-        </w:rPr>
-        <w:t>, NWP/GCM</w:t>
-      </w:r>
-      <w:r>
-        <w:rPr>
-          <w:sz w:val="22"/>
-          <w:szCs w:val="22"/>
-        </w:rPr>
-        <w:t xml:space="preserve"> development | HPC and cloud (GCP / AWS) computing | Open Source Software | </w:t>
-      </w:r>
-      <w:r>
-        <w:rPr>
-          <w:sz w:val="22"/>
-          <w:szCs w:val="22"/>
-        </w:rPr>
-        <w:t xml:space="preserve">Science/Innovation </w:t>
-      </w:r>
-      <w:r>
-        <w:rPr>
-          <w:sz w:val="22"/>
-          <w:szCs w:val="22"/>
-        </w:rPr>
-        <w:t xml:space="preserve">Policy </w:t>
-      </w:r>
-      <w:r>
-        <w:rPr>
-          <w:sz w:val="22"/>
-          <w:szCs w:val="22"/>
-        </w:rPr>
-        <w:t>C</w:t>
-      </w:r>
-      <w:r>
-        <w:rPr>
-          <w:sz w:val="22"/>
-          <w:szCs w:val="22"/>
-        </w:rPr>
-        <w:t xml:space="preserve">ommunications and </w:t>
-      </w:r>
-      <w:r>
-        <w:rPr>
-          <w:sz w:val="22"/>
-          <w:szCs w:val="22"/>
-        </w:rPr>
-        <w:t>O</w:t>
-      </w:r>
-      <w:r>
-        <w:rPr>
-          <w:sz w:val="22"/>
-          <w:szCs w:val="22"/>
-        </w:rPr>
-        <w:t xml:space="preserve">utreach </w:t>
+      <w:r>
+        <w:rPr>
+          <w:sz w:val="22"/>
+          <w:szCs w:val="22"/>
+        </w:rPr>
+        <w:t xml:space="preserve">Committee </w:t>
+      </w:r>
+      <w:r>
+        <w:rPr>
+          <w:sz w:val="22"/>
+          <w:szCs w:val="22"/>
+        </w:rPr>
+        <w:t xml:space="preserve">– </w:t>
+      </w:r>
+      <w:r>
+        <w:rPr>
+          <w:sz w:val="22"/>
+          <w:szCs w:val="22"/>
+        </w:rPr>
+        <w:t>Member</w:t>
+      </w:r>
+      <w:r>
+        <w:rPr>
+          <w:sz w:val="22"/>
+          <w:szCs w:val="22"/>
+        </w:rPr>
+        <w:tab/>
+      </w:r>
+      <w:r>
+        <w:rPr>
+          <w:sz w:val="22"/>
+          <w:szCs w:val="22"/>
+        </w:rPr>
+        <w:t>2018-Present</w:t>
       </w:r>
     </w:p>
     <w:p>
@@ -1673,187 +1751,18 @@
         <w:tabs>
           <w:tab w:val="right" w:pos="10800"/>
         </w:tabs>
-        <w:spacing w:after="120"/>
-        <w:rPr>
-          <w:b/>
-          <w:smallCaps/>
-          <w:sz w:val="28"/>
-          <w:szCs w:val="28"/>
-          <w:vertAlign w:val="subscript"/>
-        </w:rPr>
-      </w:pPr>
-      <w:r>
-        <w:rPr>
-          <w:b/>
-          <w:smallCaps/>
-          <w:sz w:val="28"/>
-          <w:szCs w:val="28"/>
-        </w:rPr>
-        <w:t>Service</w:t>
-      </w:r>
-    </w:p>
-    <w:p>
-      <w:pPr>
-        <w:tabs>
-          <w:tab w:val="right" w:pos="10800"/>
-        </w:tabs>
-        <w:rPr>
-          <w:sz w:val="22"/>
-          <w:szCs w:val="22"/>
-        </w:rPr>
-      </w:pPr>
-      <w:r>
-        <w:rPr>
-          <w:sz w:val="22"/>
-          <w:szCs w:val="22"/>
-        </w:rPr>
-        <w:t xml:space="preserve">American Meteorological Society </w:t>
-      </w:r>
-      <w:r>
-        <w:rPr>
-          <w:sz w:val="22"/>
-          <w:szCs w:val="22"/>
-        </w:rPr>
-        <w:t>– Annual Meeting Oversight Committee – Member</w:t>
-      </w:r>
-      <w:r>
-        <w:rPr>
-          <w:sz w:val="22"/>
-          <w:szCs w:val="22"/>
-        </w:rPr>
-        <w:tab/>
-        <w:t>2016-Present</w:t>
-      </w:r>
-    </w:p>
-    <w:p>
-      <w:pPr>
-        <w:tabs>
-          <w:tab w:val="right" w:pos="10800"/>
-        </w:tabs>
-        <w:rPr>
-          <w:sz w:val="22"/>
-          <w:szCs w:val="22"/>
-        </w:rPr>
-      </w:pPr>
-      <w:hyperlink r:id="rId12" w:history="1">
-        <w:proofErr w:type="spellStart"/>
-        <w:r>
-          <w:rPr>
-            <w:rStyle w:val="Hyperlink"/>
-            <w:sz w:val="22"/>
-            <w:szCs w:val="22"/>
-          </w:rPr>
-          <w:t>Pangeo</w:t>
-        </w:r>
-        <w:proofErr w:type="spellEnd"/>
-        <w:r>
-          <w:rPr>
-            <w:rStyle w:val="Hyperlink"/>
-            <w:sz w:val="22"/>
-            <w:szCs w:val="22"/>
-          </w:rPr>
-          <w:t>-data</w:t>
-        </w:r>
-      </w:hyperlink>
-      <w:r>
-        <w:rPr>
-          <w:sz w:val="22"/>
-          <w:szCs w:val="22"/>
-        </w:rPr>
-        <w:t xml:space="preserve"> – co-Founder</w:t>
-      </w:r>
-      <w:r>
-        <w:rPr>
-          <w:sz w:val="22"/>
-          <w:szCs w:val="22"/>
-        </w:rPr>
-        <w:tab/>
-        <w:t>2016</w:t>
-      </w:r>
-    </w:p>
-    <w:p>
-      <w:pPr>
-        <w:tabs>
-          <w:tab w:val="right" w:pos="10800"/>
-        </w:tabs>
-        <w:rPr>
-          <w:sz w:val="22"/>
-          <w:szCs w:val="22"/>
-        </w:rPr>
-      </w:pPr>
-      <w:r>
-        <w:rPr>
-          <w:sz w:val="22"/>
-          <w:szCs w:val="22"/>
-        </w:rPr>
-        <w:t>Graduate Climate Conference – co-Chair</w:t>
-      </w:r>
-      <w:r>
-        <w:rPr>
-          <w:sz w:val="22"/>
-          <w:szCs w:val="22"/>
-        </w:rPr>
-        <w:tab/>
-        <w:t>2013</w:t>
-      </w:r>
-    </w:p>
-    <w:p>
-      <w:pPr>
-        <w:tabs>
-          <w:tab w:val="right" w:pos="10800"/>
-        </w:tabs>
-        <w:rPr>
-          <w:sz w:val="22"/>
-          <w:szCs w:val="22"/>
-        </w:rPr>
-      </w:pPr>
-      <w:r>
-        <w:rPr>
-          <w:sz w:val="22"/>
-          <w:szCs w:val="22"/>
-        </w:rPr>
-        <w:t xml:space="preserve">American Meteorological </w:t>
-      </w:r>
-      <w:r>
-        <w:rPr>
-          <w:sz w:val="22"/>
-          <w:szCs w:val="22"/>
-        </w:rPr>
-        <w:t>S</w:t>
-      </w:r>
-      <w:r>
-        <w:rPr>
-          <w:sz w:val="22"/>
-          <w:szCs w:val="22"/>
-        </w:rPr>
-        <w:t>ociety</w:t>
-      </w:r>
-      <w:r>
-        <w:rPr>
-          <w:sz w:val="22"/>
-          <w:szCs w:val="22"/>
-        </w:rPr>
-        <w:t xml:space="preserve"> – Student Conference Planning Committee – co-Chair</w:t>
-      </w:r>
-      <w:r>
-        <w:rPr>
-          <w:sz w:val="22"/>
-          <w:szCs w:val="22"/>
-        </w:rPr>
-        <w:tab/>
-        <w:t>2014-2015</w:t>
-      </w:r>
-    </w:p>
-    <w:p>
-      <w:pPr>
-        <w:tabs>
-          <w:tab w:val="right" w:pos="10800"/>
-        </w:tabs>
-        <w:rPr>
-          <w:sz w:val="22"/>
-          <w:szCs w:val="22"/>
-        </w:rPr>
-      </w:pPr>
+        <w:rPr>
+          <w:sz w:val="22"/>
+          <w:szCs w:val="22"/>
+        </w:rPr>
+      </w:pPr>
+      <w:r>
+        <w:rPr>
+          <w:sz w:val="22"/>
+          <w:szCs w:val="22"/>
+        </w:rPr>
+        <w:t xml:space="preserve">MIT </w:t>
+      </w:r>
       <w:r>
         <w:rPr>
           <w:sz w:val="22"/>
@@ -1889,7 +1798,7 @@
 </file>
 
 <file path=word/endnotes.xml><?xml version="1.0" encoding="utf-8"?>
-<w:endnotes xmlns:wpc="http://schemas.microsoft.com/office/word/2010/wordprocessingCanvas" xmlns:mo="http://schemas.microsoft.com/office/mac/office/2008/main" xmlns:mc="http://schemas.openxmlformats.org/markup-compatibility/2006" xmlns:mv="urn:schemas-microsoft-com:mac:vml" xmlns:o="urn:schemas-microsoft-com:office:office" xmlns:r="http://schemas.openxmlformats.org/officeDocument/2006/relationships" xmlns:m="http://schemas.openxmlformats.org/officeDocument/2006/math" xmlns:v="urn:schemas-microsoft-com:vml" xmlns:wp14="http://schemas.microsoft.com/office/word/2010/wordprocessingDrawing" xmlns:wp="http://schemas.openxmlformats.org/drawingml/2006/wordprocessingDrawing" xmlns:w10="urn:schemas-microsoft-com:office:word" xmlns:w="http://schemas.openxmlformats.org/wordprocessingml/2006/main" xmlns:w14="http://schemas.microsoft.com/office/word/2010/wordml" xmlns:w15="http://schemas.microsoft.com/office/word/2012/wordml" xmlns:wpg="http://schemas.microsoft.com/office/word/2010/wordprocessingGroup" xmlns:wpi="http://schemas.microsoft.com/office/word/2010/wordprocessingInk" xmlns:wne="http://schemas.microsoft.com/office/word/2006/wordml" xmlns:wps="http://schemas.microsoft.com/office/word/2010/wordprocessingShape" mc:Ignorable="w14 w15 wp14">
+<w:endnotes xmlns:wpc="http://schemas.microsoft.com/office/word/2010/wordprocessingCanvas" xmlns:cx="http://schemas.microsoft.com/office/drawing/2014/chartex" xmlns:mc="http://schemas.openxmlformats.org/markup-compatibility/2006" xmlns:o="urn:schemas-microsoft-com:office:office" xmlns:r="http://schemas.openxmlformats.org/officeDocument/2006/relationships" xmlns:m="http://schemas.openxmlformats.org/officeDocument/2006/math" xmlns:v="urn:schemas-microsoft-com:vml" xmlns:wp14="http://schemas.microsoft.com/office/word/2010/wordprocessingDrawing" xmlns:wp="http://schemas.openxmlformats.org/drawingml/2006/wordprocessingDrawing" xmlns:w10="urn:schemas-microsoft-com:office:word" xmlns:w="http://schemas.openxmlformats.org/wordprocessingml/2006/main" xmlns:w14="http://schemas.microsoft.com/office/word/2010/wordml" xmlns:w15="http://schemas.microsoft.com/office/word/2012/wordml" xmlns:w16se="http://schemas.microsoft.com/office/word/2015/wordml/symex" xmlns:wpg="http://schemas.microsoft.com/office/word/2010/wordprocessingGroup" xmlns:wpi="http://schemas.microsoft.com/office/word/2010/wordprocessingInk" xmlns:wne="http://schemas.microsoft.com/office/word/2006/wordml" xmlns:wps="http://schemas.microsoft.com/office/word/2010/wordprocessingShape" mc:Ignorable="w14 w15 w16se wp14">
   <w:endnote w:type="separator" w:id="-1">
     <w:p>
       <w:r>
@@ -1908,7 +1817,7 @@
 </file>
 
 <file path=word/footnotes.xml><?xml version="1.0" encoding="utf-8"?>
-<w:footnotes xmlns:wpc="http://schemas.microsoft.com/office/word/2010/wordprocessingCanvas" xmlns:mo="http://schemas.microsoft.com/office/mac/office/2008/main" xmlns:mc="http://schemas.openxmlformats.org/markup-compatibility/2006" xmlns:mv="urn:schemas-microsoft-com:mac:vml" xmlns:o="urn:schemas-microsoft-com:office:office" xmlns:r="http://schemas.openxmlformats.org/officeDocument/2006/relationships" xmlns:m="http://schemas.openxmlformats.org/officeDocument/2006/math" xmlns:v="urn:schemas-microsoft-com:vml" xmlns:wp14="http://schemas.microsoft.com/office/word/2010/wordprocessingDrawing" xmlns:wp="http://schemas.openxmlformats.org/drawingml/2006/wordprocessingDrawing" xmlns:w10="urn:schemas-microsoft-com:office:word" xmlns:w="http://schemas.openxmlformats.org/wordprocessingml/2006/main" xmlns:w14="http://schemas.microsoft.com/office/word/2010/wordml" xmlns:w15="http://schemas.microsoft.com/office/word/2012/wordml" xmlns:wpg="http://schemas.microsoft.com/office/word/2010/wordprocessingGroup" xmlns:wpi="http://schemas.microsoft.com/office/word/2010/wordprocessingInk" xmlns:wne="http://schemas.microsoft.com/office/word/2006/wordml" xmlns:wps="http://schemas.microsoft.com/office/word/2010/wordprocessingShape" mc:Ignorable="w14 w15 wp14">
+<w:footnotes xmlns:wpc="http://schemas.microsoft.com/office/word/2010/wordprocessingCanvas" xmlns:cx="http://schemas.microsoft.com/office/drawing/2014/chartex" xmlns:mc="http://schemas.openxmlformats.org/markup-compatibility/2006" xmlns:o="urn:schemas-microsoft-com:office:office" xmlns:r="http://schemas.openxmlformats.org/officeDocument/2006/relationships" xmlns:m="http://schemas.openxmlformats.org/officeDocument/2006/math" xmlns:v="urn:schemas-microsoft-com:vml" xmlns:wp14="http://schemas.microsoft.com/office/word/2010/wordprocessingDrawing" xmlns:wp="http://schemas.openxmlformats.org/drawingml/2006/wordprocessingDrawing" xmlns:w10="urn:schemas-microsoft-com:office:word" xmlns:w="http://schemas.openxmlformats.org/wordprocessingml/2006/main" xmlns:w14="http://schemas.microsoft.com/office/word/2010/wordml" xmlns:w15="http://schemas.microsoft.com/office/word/2012/wordml" xmlns:w16se="http://schemas.microsoft.com/office/word/2015/wordml/symex" xmlns:wpg="http://schemas.microsoft.com/office/word/2010/wordprocessingGroup" xmlns:wpi="http://schemas.microsoft.com/office/word/2010/wordprocessingInk" xmlns:wne="http://schemas.microsoft.com/office/word/2006/wordml" xmlns:wps="http://schemas.microsoft.com/office/word/2010/wordprocessingShape" mc:Ignorable="w14 w15 w16se wp14">
   <w:footnote w:type="separator" w:id="-1">
     <w:p>
       <w:r>
@@ -1927,8 +1836,8 @@
 </file>
 
 <file path=word/numbering.xml><?xml version="1.0" encoding="utf-8"?>
-<w:numbering xmlns:wpc="http://schemas.microsoft.com/office/word/2010/wordprocessingCanvas" xmlns:mo="http://schemas.microsoft.com/office/mac/office/2008/main" xmlns:mc="http://schemas.openxmlformats.org/markup-compatibility/2006" xmlns:mv="urn:schemas-microsoft-com:mac:vml" xmlns:o="urn:schemas-microsoft-com:office:office" xmlns:r="http://schemas.openxmlformats.org/officeDocument/2006/relationships" xmlns:m="http://schemas.openxmlformats.org/officeDocument/2006/math" xmlns:v="urn:schemas-microsoft-com:vml" xmlns:wp14="http://schemas.microsoft.com/office/word/2010/wordprocessingDrawing" xmlns:wp="http://schemas.openxmlformats.org/drawingml/2006/wordprocessingDrawing" xmlns:w10="urn:schemas-microsoft-com:office:word" xmlns:w="http://schemas.openxmlformats.org/wordprocessingml/2006/main" xmlns:w14="http://schemas.microsoft.com/office/word/2010/wordml" xmlns:w15="http://schemas.microsoft.com/office/word/2012/wordml" xmlns:wpg="http://schemas.microsoft.com/office/word/2010/wordprocessingGroup" xmlns:wpi="http://schemas.microsoft.com/office/word/2010/wordprocessingInk" xmlns:wne="http://schemas.microsoft.com/office/word/2006/wordml" xmlns:wps="http://schemas.microsoft.com/office/word/2010/wordprocessingShape" mc:Ignorable="w14 w15 wp14">
-  <w:abstractNum w:abstractNumId="0">
+<w:numbering xmlns:wpc="http://schemas.microsoft.com/office/word/2010/wordprocessingCanvas" xmlns:cx="http://schemas.microsoft.com/office/drawing/2014/chartex" xmlns:mc="http://schemas.openxmlformats.org/markup-compatibility/2006" xmlns:o="urn:schemas-microsoft-com:office:office" xmlns:r="http://schemas.openxmlformats.org/officeDocument/2006/relationships" xmlns:m="http://schemas.openxmlformats.org/officeDocument/2006/math" xmlns:v="urn:schemas-microsoft-com:vml" xmlns:wp14="http://schemas.microsoft.com/office/word/2010/wordprocessingDrawing" xmlns:wp="http://schemas.openxmlformats.org/drawingml/2006/wordprocessingDrawing" xmlns:w10="urn:schemas-microsoft-com:office:word" xmlns:w="http://schemas.openxmlformats.org/wordprocessingml/2006/main" xmlns:w14="http://schemas.microsoft.com/office/word/2010/wordml" xmlns:w15="http://schemas.microsoft.com/office/word/2012/wordml" xmlns:w16se="http://schemas.microsoft.com/office/word/2015/wordml/symex" xmlns:wpg="http://schemas.microsoft.com/office/word/2010/wordprocessingGroup" xmlns:wpi="http://schemas.microsoft.com/office/word/2010/wordprocessingInk" xmlns:wne="http://schemas.microsoft.com/office/word/2006/wordml" xmlns:wps="http://schemas.microsoft.com/office/word/2010/wordprocessingShape" mc:Ignorable="w14 w15 w16se wp14">
+  <w:abstractNum w:abstractNumId="0" w15:restartNumberingAfterBreak="0">
     <w:nsid w:val="40111FE9"/>
     <w:multiLevelType w:val="hybridMultilevel"/>
     <w:tmpl w:val="4986F462"/>
@@ -2041,10 +1950,10 @@
       </w:rPr>
     </w:lvl>
   </w:abstractNum>
-  <w:abstractNum w:abstractNumId="1">
+  <w:abstractNum w:abstractNumId="1" w15:restartNumberingAfterBreak="0">
     <w:nsid w:val="54D52570"/>
     <w:multiLevelType w:val="hybridMultilevel"/>
-    <w:tmpl w:val="EF7ACFE0"/>
+    <w:tmpl w:val="543ABD06"/>
     <w:lvl w:ilvl="0" w:tplc="8E64297C">
       <w:start w:val="28"/>
       <w:numFmt w:val="bullet"/>
@@ -2164,7 +2073,7 @@
 </file>
 
 <file path=word/styles.xml><?xml version="1.0" encoding="utf-8"?>
-<w:styles xmlns:mc="http://schemas.openxmlformats.org/markup-compatibility/2006" xmlns:r="http://schemas.openxmlformats.org/officeDocument/2006/relationships" xmlns:w="http://schemas.openxmlformats.org/wordprocessingml/2006/main" xmlns:w14="http://schemas.microsoft.com/office/word/2010/wordml" xmlns:w15="http://schemas.microsoft.com/office/word/2012/wordml" mc:Ignorable="w14 w15">
+<w:styles xmlns:mc="http://schemas.openxmlformats.org/markup-compatibility/2006" xmlns:r="http://schemas.openxmlformats.org/officeDocument/2006/relationships" xmlns:w="http://schemas.openxmlformats.org/wordprocessingml/2006/main" xmlns:w14="http://schemas.microsoft.com/office/word/2010/wordml" xmlns:w15="http://schemas.microsoft.com/office/word/2012/wordml" xmlns:w16se="http://schemas.microsoft.com/office/word/2015/wordml/symex" mc:Ignorable="w14 w15 w16se">
   <w:docDefaults>
     <w:rPrDefault>
       <w:rPr>
@@ -2176,7 +2085,7 @@
     </w:rPrDefault>
     <w:pPrDefault/>
   </w:docDefaults>
-  <w:latentStyles w:defLockedState="0" w:defUIPriority="99" w:defSemiHidden="0" w:defUnhideWhenUsed="0" w:defQFormat="0" w:count="382">
+  <w:latentStyles w:defLockedState="0" w:defUIPriority="99" w:defSemiHidden="0" w:defUnhideWhenUsed="0" w:defQFormat="0" w:count="371">
     <w:lsdException w:name="Normal" w:uiPriority="0" w:qFormat="1"/>
     <w:lsdException w:name="heading 1" w:uiPriority="9" w:qFormat="1"/>
     <w:lsdException w:name="heading 2" w:semiHidden="1" w:uiPriority="9" w:unhideWhenUsed="1" w:qFormat="1"/>
@@ -2282,6 +2191,7 @@
     <w:lsdException w:name="HTML Sample" w:semiHidden="1" w:unhideWhenUsed="1"/>
     <w:lsdException w:name="HTML Typewriter" w:semiHidden="1" w:unhideWhenUsed="1"/>
     <w:lsdException w:name="HTML Variable" w:semiHidden="1" w:unhideWhenUsed="1"/>
+    <w:lsdException w:name="Normal Table" w:semiHidden="1" w:unhideWhenUsed="1"/>
     <w:lsdException w:name="annotation subject" w:semiHidden="1" w:unhideWhenUsed="1"/>
     <w:lsdException w:name="No List" w:semiHidden="1" w:unhideWhenUsed="1"/>
     <w:lsdException w:name="Outline List 1" w:semiHidden="1" w:unhideWhenUsed="1"/>
@@ -2327,9 +2237,11 @@
     <w:lsdException w:name="Table Subtle 1" w:semiHidden="1" w:unhideWhenUsed="1"/>
     <w:lsdException w:name="Table Subtle 2" w:semiHidden="1" w:unhideWhenUsed="1"/>
     <w:lsdException w:name="Table Web 1" w:semiHidden="1" w:unhideWhenUsed="1"/>
+    <w:lsdException w:name="Table Web 2" w:semiHidden="1" w:unhideWhenUsed="1"/>
     <w:lsdException w:name="Table Web 3" w:semiHidden="1" w:unhideWhenUsed="1"/>
     <w:lsdException w:name="Balloon Text" w:semiHidden="1" w:unhideWhenUsed="1"/>
     <w:lsdException w:name="Table Grid" w:uiPriority="39"/>
+    <w:lsdException w:name="Table Theme" w:semiHidden="1" w:unhideWhenUsed="1"/>
     <w:lsdException w:name="Placeholder Text" w:semiHidden="1"/>
     <w:lsdException w:name="No Spacing" w:uiPriority="1" w:qFormat="1"/>
     <w:lsdException w:name="Light Shading" w:uiPriority="60"/>
@@ -2545,8 +2457,6 @@
     <w:lsdException w:name="List Table 5 Dark Accent 6" w:uiPriority="50"/>
     <w:lsdException w:name="List Table 6 Colorful Accent 6" w:uiPriority="51"/>
     <w:lsdException w:name="List Table 7 Colorful Accent 6" w:uiPriority="52"/>
-    <w:lsdException w:name="Mention" w:semiHidden="1" w:unhideWhenUsed="1"/>
-    <w:lsdException w:name="Smart Hyperlink" w:semiHidden="1" w:unhideWhenUsed="1"/>
   </w:latentStyles>
   <w:style w:type="paragraph" w:default="1" w:styleId="Normal">
     <w:name w:val="Normal"/>

</xml_diff>

<commit_message>
Update short form resume
</commit_message>
<xml_diff>
--- a/Rothenberg_short_resume.docx
+++ b/Rothenberg_short_resume.docx
@@ -1,6 +1,6 @@
 
 <file path=word/document.xml><?xml version="1.0" encoding="utf-8"?>
-<w:document xmlns:wpc="http://schemas.microsoft.com/office/word/2010/wordprocessingCanvas" xmlns:cx="http://schemas.microsoft.com/office/drawing/2014/chartex" xmlns:mc="http://schemas.openxmlformats.org/markup-compatibility/2006" xmlns:o="urn:schemas-microsoft-com:office:office" xmlns:r="http://schemas.openxmlformats.org/officeDocument/2006/relationships" xmlns:m="http://schemas.openxmlformats.org/officeDocument/2006/math" xmlns:v="urn:schemas-microsoft-com:vml" xmlns:wp14="http://schemas.microsoft.com/office/word/2010/wordprocessingDrawing" xmlns:wp="http://schemas.openxmlformats.org/drawingml/2006/wordprocessingDrawing" xmlns:w10="urn:schemas-microsoft-com:office:word" xmlns:w="http://schemas.openxmlformats.org/wordprocessingml/2006/main" xmlns:w14="http://schemas.microsoft.com/office/word/2010/wordml" xmlns:w15="http://schemas.microsoft.com/office/word/2012/wordml" xmlns:w16se="http://schemas.microsoft.com/office/word/2015/wordml/symex" xmlns:wpg="http://schemas.microsoft.com/office/word/2010/wordprocessingGroup" xmlns:wpi="http://schemas.microsoft.com/office/word/2010/wordprocessingInk" xmlns:wne="http://schemas.microsoft.com/office/word/2006/wordml" xmlns:wps="http://schemas.microsoft.com/office/word/2010/wordprocessingShape" mc:Ignorable="w14 w15 w16se wp14">
+<w:document xmlns:wpc="http://schemas.microsoft.com/office/word/2010/wordprocessingCanvas" xmlns:cx="http://schemas.microsoft.com/office/drawing/2014/chartex" xmlns:cx1="http://schemas.microsoft.com/office/drawing/2015/9/8/chartex" xmlns:cx2="http://schemas.microsoft.com/office/drawing/2015/10/21/chartex" xmlns:cx3="http://schemas.microsoft.com/office/drawing/2016/5/9/chartex" xmlns:cx4="http://schemas.microsoft.com/office/drawing/2016/5/10/chartex" xmlns:cx5="http://schemas.microsoft.com/office/drawing/2016/5/11/chartex" xmlns:cx6="http://schemas.microsoft.com/office/drawing/2016/5/12/chartex" xmlns:cx7="http://schemas.microsoft.com/office/drawing/2016/5/13/chartex" xmlns:cx8="http://schemas.microsoft.com/office/drawing/2016/5/14/chartex" xmlns:mc="http://schemas.openxmlformats.org/markup-compatibility/2006" xmlns:aink="http://schemas.microsoft.com/office/drawing/2016/ink" xmlns:am3d="http://schemas.microsoft.com/office/drawing/2017/model3d" xmlns:o="urn:schemas-microsoft-com:office:office" xmlns:oel="http://schemas.microsoft.com/office/2019/extlst" xmlns:r="http://schemas.openxmlformats.org/officeDocument/2006/relationships" xmlns:m="http://schemas.openxmlformats.org/officeDocument/2006/math" xmlns:v="urn:schemas-microsoft-com:vml" xmlns:wp14="http://schemas.microsoft.com/office/word/2010/wordprocessingDrawing" xmlns:wp="http://schemas.openxmlformats.org/drawingml/2006/wordprocessingDrawing" xmlns:w10="urn:schemas-microsoft-com:office:word" xmlns:w="http://schemas.openxmlformats.org/wordprocessingml/2006/main" xmlns:w14="http://schemas.microsoft.com/office/word/2010/wordml" xmlns:w15="http://schemas.microsoft.com/office/word/2012/wordml" xmlns:w16cex="http://schemas.microsoft.com/office/word/2018/wordml/cex" xmlns:w16cid="http://schemas.microsoft.com/office/word/2016/wordml/cid" xmlns:w16="http://schemas.microsoft.com/office/word/2018/wordml" xmlns:w16sdtdh="http://schemas.microsoft.com/office/word/2020/wordml/sdtdatahash" xmlns:w16se="http://schemas.microsoft.com/office/word/2015/wordml/symex" xmlns:wpg="http://schemas.microsoft.com/office/word/2010/wordprocessingGroup" xmlns:wpi="http://schemas.microsoft.com/office/word/2010/wordprocessingInk" xmlns:wne="http://schemas.microsoft.com/office/word/2006/wordml" xmlns:wps="http://schemas.microsoft.com/office/word/2010/wordprocessingShape" mc:Ignorable="w14 w15 w16se w16cid w16 w16cex w16sdtdh wp14">
   <w:body>
     <w:p>
       <w:pPr>
@@ -43,18 +43,8 @@
         <w:jc w:val="right"/>
       </w:pPr>
       <w:r>
-        <w:t>766 S Martin St</w:t>
-      </w:r>
-    </w:p>
-    <w:p>
-      <w:pPr>
-        <w:jc w:val="right"/>
-      </w:pPr>
-      <w:r>
-        <w:t xml:space="preserve">Apt </w:t>
-      </w:r>
-      <w:r>
-        <w:t>B-105</w:t>
+        <w:br/>
+        <w:t>6912 Poudre St.</w:t>
       </w:r>
     </w:p>
     <w:p>
@@ -63,7 +53,13 @@
         <w:jc w:val="right"/>
       </w:pPr>
       <w:r>
-        <w:t>Longmont, CO 80501</w:t>
+        <w:t>Frederick</w:t>
+      </w:r>
+      <w:r>
+        <w:t>, CO 805</w:t>
+      </w:r>
+      <w:r>
+        <w:t>30</w:t>
       </w:r>
       <w:r>
         <w:br w:type="column"/>
@@ -93,7 +89,7 @@
       </w:r>
       <w:r>
         <w:rPr>
-          <w:rFonts w:ascii="Font Awesome 5 Free Solid" w:hAnsi="Font Awesome 5 Free Solid" w:cs="Corbel"/>
+          <w:rFonts w:ascii="FONT AWESOME 6 FREE SOLID" w:hAnsi="FONT AWESOME 6 FREE SOLID" w:cs="FONT AWESOME 6 FREE SOLID"/>
           <w:color w:val="000000"/>
         </w:rPr>
         <w:t></w:t>
@@ -103,11 +99,11 @@
       <w:pPr>
         <w:jc w:val="right"/>
         <w:rPr>
-          <w:rFonts w:ascii="FontAwesome" w:hAnsi="FontAwesome" w:cs="FontAwesome"/>
+          <w:rFonts w:ascii="Calibri" w:hAnsi="Calibri" w:cs="Calibri"/>
           <w:color w:val="000000"/>
         </w:rPr>
       </w:pPr>
-      <w:hyperlink r:id="rId7" w:history="1">
+      <w:hyperlink r:id="rId8" w:history="1">
         <w:r>
           <w:rPr>
             <w:rStyle w:val="Hyperlink"/>
@@ -125,7 +121,7 @@
       </w:r>
       <w:r>
         <w:rPr>
-          <w:rFonts w:ascii="Font Awesome 5 Free Regular" w:hAnsi="Font Awesome 5 Free Regular" w:cs="Corbel"/>
+          <w:rFonts w:ascii="Font Awesome 6 Free Regular" w:hAnsi="Font Awesome 6 Free Regular" w:cs="Corbel"/>
           <w:color w:val="000000"/>
         </w:rPr>
         <w:t></w:t>
@@ -139,18 +135,27 @@
         <w:adjustRightInd w:val="0"/>
         <w:jc w:val="right"/>
         <w:rPr>
-          <w:rFonts w:ascii="FontAwesome" w:hAnsi="FontAwesome" w:cs="Corbel"/>
+          <w:rFonts w:ascii="Calibri" w:hAnsi="Calibri" w:cs="Calibri"/>
           <w:color w:val="000000"/>
         </w:rPr>
       </w:pPr>
-      <w:hyperlink r:id="rId8" w:history="1">
+      <w:hyperlink r:id="rId9" w:history="1">
         <w:r>
           <w:rPr>
             <w:rStyle w:val="Hyperlink"/>
             <w:rFonts w:ascii="Corbel" w:hAnsi="Corbel" w:cs="Corbel"/>
           </w:rPr>
-          <w:t>@danrothenberg</w:t>
+          <w:t>@</w:t>
         </w:r>
+        <w:proofErr w:type="gramStart"/>
+        <w:r>
+          <w:rPr>
+            <w:rStyle w:val="Hyperlink"/>
+            <w:rFonts w:ascii="Corbel" w:hAnsi="Corbel" w:cs="Corbel"/>
+          </w:rPr>
+          <w:t>danrothenberg</w:t>
+        </w:r>
+        <w:proofErr w:type="gramEnd"/>
       </w:hyperlink>
       <w:r>
         <w:rPr>
@@ -161,10 +166,56 @@
       </w:r>
       <w:r>
         <w:rPr>
-          <w:rFonts w:ascii="Font Awesome 5 Brands Regular" w:hAnsi="Font Awesome 5 Brands Regular" w:cs="Corbel"/>
+          <w:rFonts w:ascii="Font Awesome 6 Brands Regular" w:hAnsi="Font Awesome 6 Brands Regular" w:cs="Corbel"/>
           <w:color w:val="000000"/>
         </w:rPr>
         <w:t></w:t>
+      </w:r>
+      <w:r>
+        <w:rPr>
+          <w:rFonts w:ascii="FontAwesome" w:hAnsi="FontAwesome" w:cs="Corbel"/>
+          <w:color w:val="000000"/>
+        </w:rPr>
+        <w:t xml:space="preserve"> </w:t>
+      </w:r>
+      <w:r>
+        <w:rPr>
+          <w:rFonts w:ascii="Calibri" w:hAnsi="Calibri" w:cs="Calibri"/>
+          <w:color w:val="000000"/>
+        </w:rPr>
+        <w:t xml:space="preserve">/ </w:t>
+      </w:r>
+      <w:hyperlink r:id="rId10" w:history="1">
+        <w:proofErr w:type="spellStart"/>
+        <w:r>
+          <w:rPr>
+            <w:rStyle w:val="Hyperlink"/>
+            <w:rFonts w:ascii="Calibri" w:hAnsi="Calibri" w:cs="Calibri"/>
+          </w:rPr>
+          <w:t>darothen</w:t>
+        </w:r>
+        <w:proofErr w:type="spellEnd"/>
+      </w:hyperlink>
+      <w:r>
+        <w:rPr>
+          <w:rFonts w:ascii="Calibri" w:hAnsi="Calibri" w:cs="Calibri"/>
+          <w:color w:val="000000"/>
+        </w:rPr>
+        <w:t xml:space="preserve"> </w:t>
+      </w:r>
+      <w:r>
+        <w:rPr>
+          <w:rFonts w:ascii="Font Awesome 6 Brands Regular" w:hAnsi="Font Awesome 6 Brands Regular" w:cs="Calibri"/>
+          <w:color w:val="000000"/>
+        </w:rPr>
+        <w:t></w:t>
+      </w:r>
+      <w:r>
+        <w:rPr>
+          <w:rFonts w:ascii="Calibri" w:hAnsi="Calibri" w:cs="Calibri"/>
+          <w:color w:val="000000"/>
+        </w:rPr>
+        <w:t xml:space="preserve">  </w:t>
       </w:r>
     </w:p>
     <w:p>
@@ -175,8 +226,9 @@
         <w:adjustRightInd w:val="0"/>
         <w:jc w:val="right"/>
         <w:sectPr>
+          <w:footerReference w:type="default" r:id="rId11"/>
           <w:pgSz w:w="12240" w:h="15840"/>
-          <w:pgMar w:top="522" w:right="720" w:bottom="522" w:left="720" w:header="720" w:footer="720" w:gutter="0"/>
+          <w:pgMar w:top="522" w:right="720" w:bottom="522" w:left="720" w:header="0" w:footer="288" w:gutter="0"/>
           <w:cols w:num="3" w:space="360" w:equalWidth="0">
             <w:col w:w="4590" w:space="360"/>
             <w:col w:w="2070" w:space="360"/>
@@ -185,7 +237,7 @@
           <w:docGrid w:linePitch="360"/>
         </w:sectPr>
       </w:pPr>
-      <w:hyperlink r:id="rId9" w:history="1">
+      <w:hyperlink r:id="rId12" w:history="1">
         <w:r>
           <w:rPr>
             <w:rStyle w:val="Hyperlink"/>
@@ -203,7 +255,7 @@
       </w:r>
       <w:r>
         <w:rPr>
-          <w:rFonts w:ascii="Font Awesome 5 Free Solid" w:hAnsi="Font Awesome 5 Free Solid" w:cs="Calibri"/>
+          <w:rFonts w:ascii="FONT AWESOME 6 FREE SOLID" w:hAnsi="FONT AWESOME 6 FREE SOLID" w:cs="FONT AWESOME 6 FREE SOLID"/>
           <w:color w:val="000000"/>
         </w:rPr>
         <w:t></w:t>
@@ -221,7 +273,6 @@
         <w:rPr>
           <w:noProof/>
         </w:rPr>
-        <w:lastRenderedPageBreak/>
         <mc:AlternateContent>
           <mc:Choice Requires="wps">
             <w:drawing>
@@ -275,7 +326,7 @@
               </wp:anchor>
             </w:drawing>
           </mc:Choice>
-          <mc:Fallback xmlns:mv="urn:schemas-microsoft-com:mac:vml" xmlns:mo="http://schemas.microsoft.com/office/mac/office/2008/main">
+          <mc:Fallback xmlns:mo="http://schemas.microsoft.com/office/mac/office/2008/main" xmlns:mv="urn:schemas-microsoft-com:mac:vml">
             <w:pict>
               <v:line w14:anchorId="78AC4182" id="Straight Connector 1" o:spid="_x0000_s1026" style="position:absolute;z-index:251659264;visibility:visible;mso-wrap-style:square;mso-width-percent:0;mso-wrap-distance-left:9pt;mso-wrap-distance-top:0;mso-wrap-distance-right:9pt;mso-wrap-distance-bottom:0;mso-position-horizontal:absolute;mso-position-horizontal-relative:text;mso-position-vertical:absolute;mso-position-vertical-relative:text;mso-width-percent:0;mso-width-relative:margin" from="0,7.75pt" to="540pt,7.75pt" o:gfxdata="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" strokecolor="black [3200]" strokeweight="1.5pt">
                 <v:stroke joinstyle="miter"/>
@@ -326,7 +377,6 @@
           <w:sz w:val="28"/>
           <w:szCs w:val="28"/>
         </w:rPr>
-        <w:lastRenderedPageBreak/>
         <w:t>Summary of Qualifications</w:t>
       </w:r>
     </w:p>
@@ -388,7 +438,14 @@
           <w:sz w:val="22"/>
           <w:szCs w:val="22"/>
         </w:rPr>
-        <w:t>, and machine learning</w:t>
+        <w:t xml:space="preserve">, and </w:t>
+      </w:r>
+      <w:r>
+        <w:rPr>
+          <w:sz w:val="22"/>
+          <w:szCs w:val="22"/>
+        </w:rPr>
+        <w:t>AI/ML</w:t>
       </w:r>
       <w:r>
         <w:rPr>
@@ -409,28 +466,84 @@
           <w:sz w:val="22"/>
           <w:szCs w:val="22"/>
         </w:rPr>
-        <w:t xml:space="preserve">and pioneering “atmospheric data science” </w:t>
-      </w:r>
-      <w:r>
-        <w:rPr>
-          <w:sz w:val="22"/>
-          <w:szCs w:val="22"/>
-        </w:rPr>
-        <w:t xml:space="preserve">to tackle cutting-edge </w:t>
-      </w:r>
-      <w:r>
-        <w:rPr>
-          <w:sz w:val="22"/>
-          <w:szCs w:val="22"/>
-        </w:rPr>
-        <w:t>research questions</w:t>
-      </w:r>
-      <w:r>
-        <w:rPr>
-          <w:sz w:val="22"/>
-          <w:szCs w:val="22"/>
-        </w:rPr>
-        <w:t xml:space="preserve"> in weather and climate with</w:t>
+        <w:t xml:space="preserve">to pioneer the </w:t>
+      </w:r>
+      <w:r>
+        <w:rPr>
+          <w:sz w:val="22"/>
+          <w:szCs w:val="22"/>
+        </w:rPr>
+        <w:t xml:space="preserve">“atmospheric data science” </w:t>
+      </w:r>
+      <w:r>
+        <w:rPr>
+          <w:sz w:val="22"/>
+          <w:szCs w:val="22"/>
+        </w:rPr>
+        <w:t xml:space="preserve">discipline. With over 10 years of experience tackling cutting-edge research questions in </w:t>
+      </w:r>
+      <w:r>
+        <w:rPr>
+          <w:sz w:val="22"/>
+          <w:szCs w:val="22"/>
+        </w:rPr>
+        <w:t>meteorology</w:t>
+      </w:r>
+      <w:r>
+        <w:rPr>
+          <w:sz w:val="22"/>
+          <w:szCs w:val="22"/>
+        </w:rPr>
+        <w:t xml:space="preserve"> and climate</w:t>
+      </w:r>
+      <w:r>
+        <w:rPr>
+          <w:sz w:val="22"/>
+          <w:szCs w:val="22"/>
+        </w:rPr>
+        <w:t xml:space="preserve"> science</w:t>
+      </w:r>
+      <w:r>
+        <w:rPr>
+          <w:sz w:val="22"/>
+          <w:szCs w:val="22"/>
+        </w:rPr>
+        <w:t>, I work with stakeholders ac</w:t>
+      </w:r>
+      <w:r>
+        <w:rPr>
+          <w:sz w:val="22"/>
+          <w:szCs w:val="22"/>
+        </w:rPr>
+        <w:t xml:space="preserve">ross all sectors of the Weather, Water, and Climate </w:t>
+      </w:r>
+      <w:r>
+        <w:rPr>
+          <w:sz w:val="22"/>
+          <w:szCs w:val="22"/>
+        </w:rPr>
+        <w:t>Enterprise to advance the</w:t>
+      </w:r>
+      <w:r>
+        <w:rPr>
+          <w:sz w:val="22"/>
+          <w:szCs w:val="22"/>
+        </w:rPr>
+        <w:t>se</w:t>
+      </w:r>
+      <w:r>
+        <w:rPr>
+          <w:sz w:val="22"/>
+          <w:szCs w:val="22"/>
+        </w:rPr>
+        <w:t xml:space="preserve"> field</w:t>
+      </w:r>
+      <w:r>
+        <w:rPr>
+          <w:sz w:val="22"/>
+          <w:szCs w:val="22"/>
+        </w:rPr>
+        <w:t>s</w:t>
       </w:r>
       <w:r>
         <w:rPr>
@@ -444,49 +557,42 @@
           <w:sz w:val="22"/>
           <w:szCs w:val="22"/>
         </w:rPr>
-        <w:t xml:space="preserve">over 10 years of </w:t>
-      </w:r>
-      <w:r>
-        <w:rPr>
-          <w:sz w:val="22"/>
-          <w:szCs w:val="22"/>
-        </w:rPr>
-        <w:t xml:space="preserve">experience collaborating with stakeholders in all sectors of the Weather Enterprise; </w:t>
-      </w:r>
-      <w:r>
-        <w:rPr>
-          <w:sz w:val="22"/>
-          <w:szCs w:val="22"/>
-        </w:rPr>
-        <w:t>frequent communicator of climate change science and policy</w:t>
-      </w:r>
-      <w:r>
-        <w:rPr>
-          <w:sz w:val="22"/>
-          <w:szCs w:val="22"/>
-        </w:rPr>
-        <w:t xml:space="preserve"> </w:t>
-      </w:r>
-      <w:r>
-        <w:rPr>
-          <w:sz w:val="22"/>
-          <w:szCs w:val="22"/>
-        </w:rPr>
-        <w:t>as well as</w:t>
-      </w:r>
-      <w:r>
-        <w:rPr>
-          <w:sz w:val="22"/>
-          <w:szCs w:val="22"/>
-        </w:rPr>
-        <w:t xml:space="preserve"> weather risk management</w:t>
-      </w:r>
-      <w:r>
-        <w:rPr>
-          <w:sz w:val="22"/>
-          <w:szCs w:val="22"/>
-        </w:rPr>
-        <w:t>.</w:t>
+        <w:t>and to</w:t>
+      </w:r>
+      <w:r>
+        <w:rPr>
+          <w:sz w:val="22"/>
+          <w:szCs w:val="22"/>
+        </w:rPr>
+        <w:t xml:space="preserve"> support/promote activities and po</w:t>
+      </w:r>
+      <w:r>
+        <w:rPr>
+          <w:sz w:val="22"/>
+          <w:szCs w:val="22"/>
+        </w:rPr>
+        <w:t>licies which enhance the outcomes of technological</w:t>
+      </w:r>
+      <w:r>
+        <w:rPr>
+          <w:sz w:val="22"/>
+          <w:szCs w:val="22"/>
+        </w:rPr>
+        <w:t xml:space="preserve"> innovatio</w:t>
+      </w:r>
+      <w:r>
+        <w:rPr>
+          <w:sz w:val="22"/>
+          <w:szCs w:val="22"/>
+        </w:rPr>
+        <w:t>n, increasing</w:t>
+      </w:r>
+      <w:r>
+        <w:rPr>
+          <w:sz w:val="22"/>
+          <w:szCs w:val="22"/>
+        </w:rPr>
+        <w:t xml:space="preserve"> its positive impact on society.</w:t>
       </w:r>
     </w:p>
     <w:p>
@@ -520,8 +626,147 @@
         <w:rPr>
           <w:b/>
         </w:rPr>
+        <w:t>Waymo</w:t>
+      </w:r>
+      <w:r>
+        <w:t xml:space="preserve">, </w:t>
+      </w:r>
+      <w:r>
+        <w:rPr>
+          <w:i/>
+        </w:rPr>
+        <w:t>Technical Lead – Atmospheric Science</w:t>
+      </w:r>
+      <w:r>
+        <w:rPr>
+          <w:i/>
+        </w:rPr>
+        <w:t xml:space="preserve"> (Staff Software Engineer)</w:t>
+      </w:r>
+      <w:r>
+        <w:rPr>
+          <w:i/>
+        </w:rPr>
+        <w:t xml:space="preserve"> </w:t>
+      </w:r>
+      <w:r>
+        <w:tab/>
+        <w:t>2021-Present</w:t>
+      </w:r>
+    </w:p>
+    <w:p>
+      <w:pPr>
+        <w:pStyle w:val="ListParagraph"/>
+        <w:numPr>
+          <w:ilvl w:val="0"/>
+          <w:numId w:val="3"/>
+        </w:numPr>
+        <w:tabs>
+          <w:tab w:val="right" w:pos="10800"/>
+        </w:tabs>
+      </w:pPr>
+      <w:r>
+        <w:rPr>
+          <w:sz w:val="22"/>
+          <w:szCs w:val="22"/>
+        </w:rPr>
+        <w:t>Worked</w:t>
+      </w:r>
+      <w:r>
+        <w:rPr>
+          <w:sz w:val="22"/>
+          <w:szCs w:val="22"/>
+        </w:rPr>
+        <w:t xml:space="preserve"> closely with product and</w:t>
+      </w:r>
+      <w:r>
+        <w:rPr>
+          <w:sz w:val="22"/>
+          <w:szCs w:val="22"/>
+        </w:rPr>
+        <w:t xml:space="preserve"> engineering</w:t>
+      </w:r>
+      <w:r>
+        <w:rPr>
+          <w:sz w:val="22"/>
+          <w:szCs w:val="22"/>
+        </w:rPr>
+        <w:t xml:space="preserve"> leadership to develop and execute a roadmap delivering weather intelligence and resiliency capabilities to support real-world autonomous vehicle deployments</w:t>
+      </w:r>
+    </w:p>
+    <w:p>
+      <w:pPr>
+        <w:pStyle w:val="ListParagraph"/>
+        <w:numPr>
+          <w:ilvl w:val="0"/>
+          <w:numId w:val="3"/>
+        </w:numPr>
+        <w:tabs>
+          <w:tab w:val="right" w:pos="10800"/>
+        </w:tabs>
+      </w:pPr>
+      <w:r>
+        <w:rPr>
+          <w:sz w:val="22"/>
+          <w:szCs w:val="22"/>
+        </w:rPr>
+        <w:t xml:space="preserve">Developed and deployed novel technologies for estimating weather conditions using autonomous vehicle sensing equipment </w:t>
+      </w:r>
+      <w:r>
+        <w:rPr>
+          <w:sz w:val="22"/>
+          <w:szCs w:val="22"/>
+        </w:rPr>
+        <w:t xml:space="preserve">(lidars and radar) </w:t>
+      </w:r>
+      <w:r>
+        <w:rPr>
+          <w:sz w:val="22"/>
+          <w:szCs w:val="22"/>
+        </w:rPr>
+        <w:t xml:space="preserve">and </w:t>
+      </w:r>
+      <w:r>
+        <w:rPr>
+          <w:sz w:val="22"/>
+          <w:szCs w:val="22"/>
+        </w:rPr>
+        <w:t xml:space="preserve">ML-based </w:t>
+      </w:r>
+      <w:r>
+        <w:rPr>
+          <w:sz w:val="22"/>
+          <w:szCs w:val="22"/>
+        </w:rPr>
+        <w:t>perception software stacks</w:t>
+      </w:r>
+    </w:p>
+    <w:p>
+      <w:pPr>
+        <w:tabs>
+          <w:tab w:val="right" w:pos="10800"/>
+        </w:tabs>
+      </w:pPr>
+      <w:r>
+        <w:rPr>
+          <w:b/>
+        </w:rPr>
+        <w:t xml:space="preserve">Tomorrow.io (formerly </w:t>
+      </w:r>
+      <w:proofErr w:type="spellStart"/>
+      <w:r>
+        <w:rPr>
+          <w:b/>
+        </w:rPr>
         <w:t>ClimaCell</w:t>
       </w:r>
+      <w:proofErr w:type="spellEnd"/>
+      <w:r>
+        <w:rPr>
+          <w:b/>
+        </w:rPr>
+        <w:t>)</w:t>
+      </w:r>
       <w:r>
         <w:t>,</w:t>
       </w:r>
@@ -542,7 +787,10 @@
       </w:r>
       <w:r>
         <w:tab/>
-        <w:t>2017-Present</w:t>
+        <w:t>2017-</w:t>
+      </w:r>
+      <w:r>
+        <w:t>2021</w:t>
       </w:r>
     </w:p>
     <w:p>
@@ -565,49 +813,14 @@
           <w:sz w:val="22"/>
           <w:szCs w:val="22"/>
         </w:rPr>
-        <w:t>Ov</w:t>
-      </w:r>
-      <w:r>
-        <w:rPr>
-          <w:sz w:val="22"/>
-          <w:szCs w:val="22"/>
-        </w:rPr>
-        <w:t>ersaw research and development of novel nowcasting algorithms and</w:t>
-      </w:r>
-      <w:r>
-        <w:rPr>
-          <w:sz w:val="22"/>
-          <w:szCs w:val="22"/>
-        </w:rPr>
-        <w:t xml:space="preserve"> assimilation</w:t>
-      </w:r>
-      <w:r>
-        <w:rPr>
-          <w:sz w:val="22"/>
-          <w:szCs w:val="22"/>
-        </w:rPr>
-        <w:t>/downscaling</w:t>
-      </w:r>
-      <w:r>
-        <w:rPr>
-          <w:sz w:val="22"/>
-          <w:szCs w:val="22"/>
-        </w:rPr>
-        <w:t xml:space="preserve"> products using high-resolution numerical </w:t>
-      </w:r>
-      <w:r>
-        <w:rPr>
-          <w:sz w:val="22"/>
-          <w:szCs w:val="22"/>
-        </w:rPr>
-        <w:t xml:space="preserve">models, and </w:t>
-      </w:r>
-      <w:r>
-        <w:rPr>
-          <w:sz w:val="22"/>
-          <w:szCs w:val="22"/>
-        </w:rPr>
-        <w:t>proprietary atmospheric observations</w:t>
+        <w:t xml:space="preserve">Managed the company’s applied weather R&amp;D portfolio and guided strategic decision-making with respect to innovation and IP development; ultimately led and executed a comprehensive, multi-year R&amp;D roadmap and ensured tight integration with company’s business strategy to empower company’s growth </w:t>
+      </w:r>
+      <w:r>
+        <w:rPr>
+          <w:sz w:val="22"/>
+          <w:szCs w:val="22"/>
+        </w:rPr>
+        <w:t>through Series C</w:t>
       </w:r>
     </w:p>
     <w:p>
@@ -630,63 +843,63 @@
           <w:sz w:val="22"/>
           <w:szCs w:val="22"/>
         </w:rPr>
-        <w:t xml:space="preserve">Designed and led a team of </w:t>
-      </w:r>
-      <w:r>
-        <w:rPr>
-          <w:sz w:val="22"/>
-          <w:szCs w:val="22"/>
-        </w:rPr>
-        <w:t xml:space="preserve">research </w:t>
-      </w:r>
-      <w:r>
-        <w:rPr>
-          <w:sz w:val="22"/>
-          <w:szCs w:val="22"/>
-        </w:rPr>
-        <w:t>meteorologists</w:t>
-      </w:r>
-      <w:r>
-        <w:rPr>
-          <w:sz w:val="22"/>
-          <w:szCs w:val="22"/>
-        </w:rPr>
-        <w:t>, software engineers</w:t>
-      </w:r>
-      <w:r>
-        <w:rPr>
-          <w:sz w:val="22"/>
-          <w:szCs w:val="22"/>
-        </w:rPr>
-        <w:t xml:space="preserve"> and data scientists to produce</w:t>
-      </w:r>
-      <w:r>
-        <w:rPr>
-          <w:sz w:val="22"/>
-          <w:szCs w:val="22"/>
-        </w:rPr>
-        <w:t xml:space="preserve"> high-performance, </w:t>
-      </w:r>
-      <w:r>
-        <w:rPr>
-          <w:sz w:val="22"/>
-          <w:szCs w:val="22"/>
-        </w:rPr>
-        <w:t>cloud-based</w:t>
-      </w:r>
-      <w:r>
-        <w:rPr>
-          <w:sz w:val="22"/>
-          <w:szCs w:val="22"/>
-        </w:rPr>
-        <w:t xml:space="preserve"> </w:t>
-      </w:r>
-      <w:r>
-        <w:rPr>
-          <w:sz w:val="22"/>
-          <w:szCs w:val="22"/>
-        </w:rPr>
-        <w:t>infrastructure to operationally run nowcasting, assimilation, and forecasting systems</w:t>
+        <w:t>Ov</w:t>
+      </w:r>
+      <w:r>
+        <w:rPr>
+          <w:sz w:val="22"/>
+          <w:szCs w:val="22"/>
+        </w:rPr>
+        <w:t>ersaw research and development of novel nowcasting algorithms and</w:t>
+      </w:r>
+      <w:r>
+        <w:rPr>
+          <w:sz w:val="22"/>
+          <w:szCs w:val="22"/>
+        </w:rPr>
+        <w:t xml:space="preserve"> assimilation</w:t>
+      </w:r>
+      <w:r>
+        <w:rPr>
+          <w:sz w:val="22"/>
+          <w:szCs w:val="22"/>
+        </w:rPr>
+        <w:t>/downscaling</w:t>
+      </w:r>
+      <w:r>
+        <w:rPr>
+          <w:sz w:val="22"/>
+          <w:szCs w:val="22"/>
+        </w:rPr>
+        <w:t xml:space="preserve"> products using high-resolution numerical </w:t>
+      </w:r>
+      <w:r>
+        <w:rPr>
+          <w:sz w:val="22"/>
+          <w:szCs w:val="22"/>
+        </w:rPr>
+        <w:t>models,</w:t>
+      </w:r>
+      <w:r>
+        <w:rPr>
+          <w:sz w:val="22"/>
+          <w:szCs w:val="22"/>
+        </w:rPr>
+        <w:t xml:space="preserve"> artificial intelligence</w:t>
+      </w:r>
+      <w:r>
+        <w:rPr>
+          <w:sz w:val="22"/>
+          <w:szCs w:val="22"/>
+        </w:rPr>
+        <w:t xml:space="preserve"> and </w:t>
+      </w:r>
+      <w:r>
+        <w:rPr>
+          <w:sz w:val="22"/>
+          <w:szCs w:val="22"/>
+        </w:rPr>
+        <w:t>proprietary atmospheric observations</w:t>
       </w:r>
     </w:p>
     <w:p>
@@ -709,28 +922,70 @@
           <w:sz w:val="22"/>
           <w:szCs w:val="22"/>
         </w:rPr>
-        <w:t xml:space="preserve">Leveraged open source technologies (Pangeo stack) to </w:t>
-      </w:r>
-      <w:r>
-        <w:rPr>
-          <w:sz w:val="22"/>
-          <w:szCs w:val="22"/>
-        </w:rPr>
-        <w:t>develop</w:t>
-      </w:r>
-      <w:r>
-        <w:rPr>
-          <w:sz w:val="22"/>
-          <w:szCs w:val="22"/>
-        </w:rPr>
-        <w:t xml:space="preserve"> a tera-scale weather/climate data ar</w:t>
-      </w:r>
-      <w:r>
-        <w:rPr>
-          <w:sz w:val="22"/>
-          <w:szCs w:val="22"/>
-        </w:rPr>
-        <w:t>chive and access/analysis tools to power climate data science and machine learning applications</w:t>
+        <w:t>Led</w:t>
+      </w:r>
+      <w:r>
+        <w:rPr>
+          <w:sz w:val="22"/>
+          <w:szCs w:val="22"/>
+        </w:rPr>
+        <w:t xml:space="preserve"> a team of </w:t>
+      </w:r>
+      <w:r>
+        <w:rPr>
+          <w:sz w:val="22"/>
+          <w:szCs w:val="22"/>
+        </w:rPr>
+        <w:t xml:space="preserve">research </w:t>
+      </w:r>
+      <w:r>
+        <w:rPr>
+          <w:sz w:val="22"/>
+          <w:szCs w:val="22"/>
+        </w:rPr>
+        <w:t>meteorologists</w:t>
+      </w:r>
+      <w:r>
+        <w:rPr>
+          <w:sz w:val="22"/>
+          <w:szCs w:val="22"/>
+        </w:rPr>
+        <w:t>, software engineers</w:t>
+      </w:r>
+      <w:r>
+        <w:rPr>
+          <w:sz w:val="22"/>
+          <w:szCs w:val="22"/>
+        </w:rPr>
+        <w:t xml:space="preserve"> and data scientists to produce</w:t>
+      </w:r>
+      <w:r>
+        <w:rPr>
+          <w:sz w:val="22"/>
+          <w:szCs w:val="22"/>
+        </w:rPr>
+        <w:t xml:space="preserve"> high-performance, </w:t>
+      </w:r>
+      <w:r>
+        <w:rPr>
+          <w:sz w:val="22"/>
+          <w:szCs w:val="22"/>
+        </w:rPr>
+        <w:t>cloud-based</w:t>
+      </w:r>
+      <w:r>
+        <w:rPr>
+          <w:sz w:val="22"/>
+          <w:szCs w:val="22"/>
+        </w:rPr>
+        <w:t xml:space="preserve"> </w:t>
+      </w:r>
+      <w:r>
+        <w:rPr>
+          <w:sz w:val="22"/>
+          <w:szCs w:val="22"/>
+        </w:rPr>
+        <w:t>infrastructure to operationally run nowcasting, assimilation, and forecasting systems</w:t>
       </w:r>
     </w:p>
     <w:p>
@@ -743,24 +998,66 @@
         <w:tabs>
           <w:tab w:val="right" w:pos="10800"/>
         </w:tabs>
-        <w:rPr>
-          <w:sz w:val="22"/>
-          <w:szCs w:val="22"/>
-        </w:rPr>
-      </w:pPr>
-      <w:r>
-        <w:rPr>
-          <w:sz w:val="22"/>
-          <w:szCs w:val="22"/>
-        </w:rPr>
-        <w:t xml:space="preserve">Developed, led and </w:t>
-      </w:r>
-      <w:r>
-        <w:rPr>
-          <w:sz w:val="22"/>
-          <w:szCs w:val="22"/>
-        </w:rPr>
-        <w:t>executed a comprehensive R&amp;D roadmap tightly integrated with company business development strategy and opportunities</w:t>
+      </w:pPr>
+      <w:r>
+        <w:rPr>
+          <w:sz w:val="22"/>
+          <w:szCs w:val="22"/>
+        </w:rPr>
+        <w:t xml:space="preserve">Leveraged </w:t>
+      </w:r>
+      <w:proofErr w:type="gramStart"/>
+      <w:r>
+        <w:rPr>
+          <w:sz w:val="22"/>
+          <w:szCs w:val="22"/>
+        </w:rPr>
+        <w:t>open source</w:t>
+      </w:r>
+      <w:proofErr w:type="gramEnd"/>
+      <w:r>
+        <w:rPr>
+          <w:sz w:val="22"/>
+          <w:szCs w:val="22"/>
+        </w:rPr>
+        <w:t xml:space="preserve"> technologies (</w:t>
+      </w:r>
+      <w:proofErr w:type="spellStart"/>
+      <w:r>
+        <w:rPr>
+          <w:sz w:val="22"/>
+          <w:szCs w:val="22"/>
+        </w:rPr>
+        <w:t>Pangeo</w:t>
+      </w:r>
+      <w:proofErr w:type="spellEnd"/>
+      <w:r>
+        <w:rPr>
+          <w:sz w:val="22"/>
+          <w:szCs w:val="22"/>
+        </w:rPr>
+        <w:t xml:space="preserve"> stack) to </w:t>
+      </w:r>
+      <w:r>
+        <w:rPr>
+          <w:sz w:val="22"/>
+          <w:szCs w:val="22"/>
+        </w:rPr>
+        <w:t>develop</w:t>
+      </w:r>
+      <w:r>
+        <w:rPr>
+          <w:sz w:val="22"/>
+          <w:szCs w:val="22"/>
+        </w:rPr>
+        <w:t xml:space="preserve"> a tera-scale weather/climate data ar</w:t>
+      </w:r>
+      <w:r>
+        <w:rPr>
+          <w:sz w:val="22"/>
+          <w:szCs w:val="22"/>
+        </w:rPr>
+        <w:t>chive and access/analysis tools to power climate data science and machine learning applications</w:t>
       </w:r>
     </w:p>
     <w:p>
@@ -866,14 +1163,30 @@
           <w:sz w:val="22"/>
           <w:szCs w:val="22"/>
         </w:rPr>
-        <w:t xml:space="preserve">Designed Python-based </w:t>
-      </w:r>
-      <w:r>
-        <w:rPr>
-          <w:sz w:val="22"/>
-          <w:szCs w:val="22"/>
-        </w:rPr>
-        <w:t xml:space="preserve">open source </w:t>
+        <w:t>Implemented</w:t>
+      </w:r>
+      <w:r>
+        <w:rPr>
+          <w:sz w:val="22"/>
+          <w:szCs w:val="22"/>
+        </w:rPr>
+        <w:t xml:space="preserve"> Python-based </w:t>
+      </w:r>
+      <w:proofErr w:type="gramStart"/>
+      <w:r>
+        <w:rPr>
+          <w:sz w:val="22"/>
+          <w:szCs w:val="22"/>
+        </w:rPr>
+        <w:t>open source</w:t>
+      </w:r>
+      <w:proofErr w:type="gramEnd"/>
+      <w:r>
+        <w:rPr>
+          <w:sz w:val="22"/>
+          <w:szCs w:val="22"/>
+        </w:rPr>
+        <w:t xml:space="preserve"> </w:t>
       </w:r>
       <w:r>
         <w:rPr>
@@ -1029,6 +1342,7 @@
         <w:tabs>
           <w:tab w:val="right" w:pos="10800"/>
         </w:tabs>
+        <w:spacing w:after="240"/>
         <w:rPr>
           <w:sz w:val="22"/>
           <w:szCs w:val="22"/>
@@ -1040,282 +1354,6 @@
           <w:szCs w:val="22"/>
         </w:rPr>
         <w:t>Created Python-based “big data” software tools for working with global model inter-comparison archives on distributed and HPC computing systems</w:t>
-      </w:r>
-    </w:p>
-    <w:p>
-      <w:pPr>
-        <w:pStyle w:val="ListParagraph"/>
-        <w:numPr>
-          <w:ilvl w:val="0"/>
-          <w:numId w:val="1"/>
-        </w:numPr>
-        <w:tabs>
-          <w:tab w:val="right" w:pos="10800"/>
-        </w:tabs>
-        <w:rPr>
-          <w:sz w:val="22"/>
-          <w:szCs w:val="22"/>
-        </w:rPr>
-      </w:pPr>
-      <w:r>
-        <w:rPr>
-          <w:i/>
-          <w:sz w:val="22"/>
-          <w:szCs w:val="22"/>
-        </w:rPr>
-        <w:t>Awards</w:t>
-      </w:r>
-      <w:r>
-        <w:rPr>
-          <w:sz w:val="22"/>
-          <w:szCs w:val="22"/>
-        </w:rPr>
-        <w:t>:</w:t>
-      </w:r>
-      <w:r>
-        <w:rPr>
-          <w:sz w:val="22"/>
-          <w:szCs w:val="22"/>
-        </w:rPr>
-        <w:t xml:space="preserve"> </w:t>
-      </w:r>
-      <w:r>
-        <w:rPr>
-          <w:sz w:val="22"/>
-          <w:szCs w:val="22"/>
-        </w:rPr>
-        <w:t>Outstanding Student Presentation Award (AMS); Postdoctoral Fellowship at Geophysical Fluid Dynamics Laboratory (</w:t>
-      </w:r>
-      <w:r>
-        <w:rPr>
-          <w:i/>
-          <w:sz w:val="22"/>
-          <w:szCs w:val="22"/>
-        </w:rPr>
-        <w:t>declined</w:t>
-      </w:r>
-      <w:r>
-        <w:rPr>
-          <w:sz w:val="22"/>
-          <w:szCs w:val="22"/>
-        </w:rPr>
-        <w:t>)</w:t>
-      </w:r>
-    </w:p>
-    <w:p>
-      <w:pPr>
-        <w:tabs>
-          <w:tab w:val="right" w:pos="10800"/>
-        </w:tabs>
-      </w:pPr>
-      <w:r>
-        <w:rPr>
-          <w:b/>
-        </w:rPr>
-        <w:t>Google</w:t>
-      </w:r>
-      <w:r>
-        <w:rPr>
-          <w:b/>
-        </w:rPr>
-        <w:t xml:space="preserve"> </w:t>
-      </w:r>
-      <w:r>
-        <w:rPr>
-          <w:b/>
-        </w:rPr>
-        <w:t>/ Ravenbrook Software</w:t>
-      </w:r>
-      <w:r>
-        <w:t xml:space="preserve">, </w:t>
-      </w:r>
-      <w:r>
-        <w:rPr>
-          <w:i/>
-        </w:rPr>
-        <w:t>Contract Developer</w:t>
-      </w:r>
-      <w:r>
-        <w:rPr>
-          <w:i/>
-        </w:rPr>
-        <w:t>, Google Summer of Code</w:t>
-      </w:r>
-      <w:r>
-        <w:tab/>
-        <w:t>2011</w:t>
-      </w:r>
-    </w:p>
-    <w:p>
-      <w:pPr>
-        <w:pStyle w:val="ListParagraph"/>
-        <w:numPr>
-          <w:ilvl w:val="0"/>
-          <w:numId w:val="1"/>
-        </w:numPr>
-        <w:tabs>
-          <w:tab w:val="right" w:pos="10800"/>
-        </w:tabs>
-        <w:rPr>
-          <w:sz w:val="22"/>
-          <w:szCs w:val="22"/>
-        </w:rPr>
-      </w:pPr>
-      <w:r>
-        <w:rPr>
-          <w:sz w:val="22"/>
-          <w:szCs w:val="22"/>
-        </w:rPr>
-        <w:t>Ported</w:t>
-      </w:r>
-      <w:r>
-        <w:rPr>
-          <w:sz w:val="22"/>
-          <w:szCs w:val="22"/>
-        </w:rPr>
-        <w:t>, modernized</w:t>
-      </w:r>
-      <w:r>
-        <w:rPr>
-          <w:sz w:val="22"/>
-          <w:szCs w:val="22"/>
-        </w:rPr>
-        <w:t>,</w:t>
-      </w:r>
-      <w:r>
-        <w:rPr>
-          <w:sz w:val="22"/>
-          <w:szCs w:val="22"/>
-        </w:rPr>
-        <w:t xml:space="preserve"> and open sourced a high-performance surface analysis algorithm; presented work at invited seminar </w:t>
-      </w:r>
-      <w:r>
-        <w:rPr>
-          <w:sz w:val="22"/>
-          <w:szCs w:val="22"/>
-        </w:rPr>
-        <w:t>at the National Climatic Data Center</w:t>
-      </w:r>
-      <w:r>
-        <w:rPr>
-          <w:sz w:val="22"/>
-          <w:szCs w:val="22"/>
-        </w:rPr>
-        <w:t xml:space="preserve"> and the </w:t>
-      </w:r>
-      <w:r>
-        <w:rPr>
-          <w:sz w:val="22"/>
-          <w:szCs w:val="22"/>
-        </w:rPr>
-        <w:t xml:space="preserve">AMS </w:t>
-      </w:r>
-      <w:r>
-        <w:rPr>
-          <w:sz w:val="22"/>
-          <w:szCs w:val="22"/>
-        </w:rPr>
-        <w:t>Annual Meeting</w:t>
-      </w:r>
-    </w:p>
-    <w:p>
-      <w:pPr>
-        <w:tabs>
-          <w:tab w:val="right" w:pos="10800"/>
-        </w:tabs>
-      </w:pPr>
-      <w:r>
-        <w:rPr>
-          <w:b/>
-        </w:rPr>
-        <w:t>Cornell University</w:t>
-      </w:r>
-      <w:r>
-        <w:t>,</w:t>
-      </w:r>
-      <w:r>
-        <w:t xml:space="preserve"> </w:t>
-      </w:r>
-      <w:r>
-        <w:rPr>
-          <w:i/>
-        </w:rPr>
-        <w:t>B.S</w:t>
-      </w:r>
-      <w:r>
-        <w:t>. magna cum laude</w:t>
-      </w:r>
-      <w:r>
-        <w:rPr>
-          <w:i/>
-        </w:rPr>
-        <w:t>, Honors in Research, Atmospheric Science</w:t>
-      </w:r>
-      <w:r>
-        <w:tab/>
-        <w:t>2007-2010</w:t>
-      </w:r>
-    </w:p>
-    <w:p>
-      <w:pPr>
-        <w:pStyle w:val="ListParagraph"/>
-        <w:numPr>
-          <w:ilvl w:val="0"/>
-          <w:numId w:val="1"/>
-        </w:numPr>
-        <w:tabs>
-          <w:tab w:val="right" w:pos="10800"/>
-        </w:tabs>
-        <w:rPr>
-          <w:sz w:val="22"/>
-          <w:szCs w:val="22"/>
-        </w:rPr>
-      </w:pPr>
-      <w:r>
-        <w:rPr>
-          <w:sz w:val="22"/>
-          <w:szCs w:val="22"/>
-        </w:rPr>
-        <w:t xml:space="preserve">Conducted research on role of volcanoes in the climate system using </w:t>
-      </w:r>
-      <w:r>
-        <w:rPr>
-          <w:sz w:val="22"/>
-          <w:szCs w:val="22"/>
-        </w:rPr>
-        <w:t>earth system models</w:t>
-      </w:r>
-    </w:p>
-    <w:p>
-      <w:pPr>
-        <w:pStyle w:val="ListParagraph"/>
-        <w:numPr>
-          <w:ilvl w:val="0"/>
-          <w:numId w:val="1"/>
-        </w:numPr>
-        <w:tabs>
-          <w:tab w:val="right" w:pos="10800"/>
-        </w:tabs>
-        <w:spacing w:after="120"/>
-        <w:rPr>
-          <w:sz w:val="22"/>
-          <w:szCs w:val="22"/>
-        </w:rPr>
-      </w:pPr>
-      <w:r>
-        <w:rPr>
-          <w:i/>
-          <w:sz w:val="22"/>
-          <w:szCs w:val="22"/>
-        </w:rPr>
-        <w:t>Awards</w:t>
-      </w:r>
-      <w:r>
-        <w:rPr>
-          <w:sz w:val="22"/>
-          <w:szCs w:val="22"/>
-        </w:rPr>
-        <w:t xml:space="preserve">: Charney Prize (MIT); Academic Excellence Award (Cornell/CALS); Father James B. Macelwane Award in Meteorology (AMS; awarded to top undergraduate research paper) </w:t>
       </w:r>
     </w:p>
     <w:p>
@@ -1373,7 +1411,7 @@
         </w:rPr>
         <w:t>(</w:t>
       </w:r>
-      <w:hyperlink r:id="rId10" w:history="1">
+      <w:hyperlink r:id="rId13" w:history="1">
         <w:r>
           <w:rPr>
             <w:rStyle w:val="Hyperlink"/>
@@ -1411,6 +1449,13 @@
         </w:rPr>
         <w:t>ereed articles (5 first author)</w:t>
       </w:r>
+      <w:r>
+        <w:rPr>
+          <w:sz w:val="22"/>
+          <w:szCs w:val="22"/>
+        </w:rPr>
+        <w:t>; 2 patents</w:t>
+      </w:r>
     </w:p>
     <w:p>
       <w:pPr>
@@ -1434,242 +1479,74 @@
         </w:rPr>
         <w:t>(</w:t>
       </w:r>
-      <w:hyperlink r:id="rId11" w:history="1">
+      <w:hyperlink r:id="rId14" w:history="1">
         <w:r>
           <w:rPr>
             <w:rStyle w:val="Hyperlink"/>
             <w:sz w:val="22"/>
             <w:szCs w:val="22"/>
           </w:rPr>
-          <w:t>github.com/darothen</w:t>
+          <w:t>github.com/</w:t>
         </w:r>
-      </w:hyperlink>
-      <w:r>
-        <w:rPr>
-          <w:sz w:val="22"/>
-          <w:szCs w:val="22"/>
-        </w:rPr>
-        <w:t xml:space="preserve">) </w:t>
-      </w:r>
-      <w:r>
-        <w:rPr>
-          <w:sz w:val="22"/>
-          <w:szCs w:val="22"/>
-        </w:rPr>
-        <w:t>– Python (expert), Spark/dask/MPI, Matla</w:t>
-      </w:r>
-      <w:bookmarkStart w:id="0" w:name="_GoBack"/>
-      <w:bookmarkEnd w:id="0"/>
-      <w:r>
-        <w:rPr>
-          <w:sz w:val="22"/>
-          <w:szCs w:val="22"/>
-        </w:rPr>
-        <w:t>b, R</w:t>
-      </w:r>
-      <w:r>
-        <w:t xml:space="preserve"> </w:t>
-      </w:r>
-    </w:p>
-    <w:p>
-      <w:pPr>
-        <w:tabs>
-          <w:tab w:val="right" w:pos="10800"/>
-        </w:tabs>
-        <w:spacing w:after="240"/>
-        <w:rPr>
-          <w:sz w:val="22"/>
-          <w:szCs w:val="22"/>
-        </w:rPr>
-      </w:pPr>
-      <w:r>
-        <w:rPr>
-          <w:b/>
-        </w:rPr>
-        <w:t>Numerical Modeling</w:t>
-      </w:r>
-      <w:r>
-        <w:t xml:space="preserve"> –</w:t>
-      </w:r>
-      <w:r>
-        <w:t xml:space="preserve"> </w:t>
-      </w:r>
-      <w:r>
-        <w:rPr>
-          <w:sz w:val="22"/>
-          <w:szCs w:val="22"/>
-        </w:rPr>
-        <w:t xml:space="preserve">NumPy/Cython/Numba, </w:t>
-      </w:r>
-      <w:r>
-        <w:rPr>
-          <w:sz w:val="22"/>
-          <w:szCs w:val="22"/>
-        </w:rPr>
-        <w:t xml:space="preserve">Julia, </w:t>
-      </w:r>
-      <w:r>
-        <w:rPr>
-          <w:sz w:val="22"/>
-          <w:szCs w:val="22"/>
-        </w:rPr>
-        <w:t>Fortran, C/C++/Cuda</w:t>
-      </w:r>
-      <w:r>
-        <w:rPr>
-          <w:sz w:val="22"/>
-          <w:szCs w:val="22"/>
-        </w:rPr>
-        <w:t>, NWP/GCM</w:t>
-      </w:r>
-      <w:r>
-        <w:rPr>
-          <w:sz w:val="22"/>
-          <w:szCs w:val="22"/>
-        </w:rPr>
-        <w:t xml:space="preserve"> development</w:t>
-      </w:r>
-      <w:r>
-        <w:rPr>
-          <w:sz w:val="22"/>
-          <w:szCs w:val="22"/>
-        </w:rPr>
-        <w:br/>
-      </w:r>
-      <w:r>
-        <w:rPr>
-          <w:sz w:val="22"/>
-          <w:szCs w:val="22"/>
-        </w:rPr>
-        <w:t xml:space="preserve">HPC and cloud (GCP / AWS) computing | Open Source Software | </w:t>
-      </w:r>
-      <w:r>
-        <w:rPr>
-          <w:sz w:val="22"/>
-          <w:szCs w:val="22"/>
-        </w:rPr>
-        <w:t xml:space="preserve">Science/Innovation </w:t>
-      </w:r>
-      <w:r>
-        <w:rPr>
-          <w:sz w:val="22"/>
-          <w:szCs w:val="22"/>
-        </w:rPr>
-        <w:t xml:space="preserve">Policy and </w:t>
-      </w:r>
-      <w:r>
-        <w:rPr>
-          <w:sz w:val="22"/>
-          <w:szCs w:val="22"/>
-        </w:rPr>
-        <w:t>O</w:t>
-      </w:r>
-      <w:r>
-        <w:rPr>
-          <w:sz w:val="22"/>
-          <w:szCs w:val="22"/>
-        </w:rPr>
-        <w:t xml:space="preserve">utreach </w:t>
-      </w:r>
-    </w:p>
-    <w:p>
-      <w:pPr>
-        <w:tabs>
-          <w:tab w:val="right" w:pos="10800"/>
-        </w:tabs>
-        <w:spacing w:after="120"/>
-        <w:rPr>
-          <w:b/>
-          <w:smallCaps/>
-          <w:sz w:val="28"/>
-          <w:szCs w:val="28"/>
-          <w:vertAlign w:val="subscript"/>
-        </w:rPr>
-      </w:pPr>
-      <w:r>
-        <w:rPr>
-          <w:b/>
-          <w:smallCaps/>
-          <w:sz w:val="28"/>
-          <w:szCs w:val="28"/>
-        </w:rPr>
-        <w:t>Service</w:t>
-      </w:r>
-    </w:p>
-    <w:p>
-      <w:pPr>
-        <w:tabs>
-          <w:tab w:val="right" w:pos="10800"/>
-        </w:tabs>
-        <w:rPr>
-          <w:sz w:val="22"/>
-          <w:szCs w:val="22"/>
-        </w:rPr>
-      </w:pPr>
-      <w:r>
-        <w:rPr>
-          <w:sz w:val="22"/>
-          <w:szCs w:val="22"/>
-        </w:rPr>
-        <w:t xml:space="preserve">American Meteorological Society </w:t>
-      </w:r>
-      <w:r>
-        <w:rPr>
-          <w:sz w:val="22"/>
-          <w:szCs w:val="22"/>
-        </w:rPr>
-        <w:t xml:space="preserve">(AMS) </w:t>
-      </w:r>
-      <w:r>
-        <w:rPr>
-          <w:sz w:val="22"/>
-          <w:szCs w:val="22"/>
-        </w:rPr>
-        <w:t>– Annual Meeting Oversight Committee – Member</w:t>
-      </w:r>
-      <w:r>
-        <w:rPr>
-          <w:sz w:val="22"/>
-          <w:szCs w:val="22"/>
-        </w:rPr>
-        <w:tab/>
-        <w:t>2016-Present</w:t>
-      </w:r>
-    </w:p>
-    <w:p>
-      <w:pPr>
-        <w:tabs>
-          <w:tab w:val="right" w:pos="10800"/>
-        </w:tabs>
-        <w:rPr>
-          <w:sz w:val="22"/>
-          <w:szCs w:val="22"/>
-        </w:rPr>
-      </w:pPr>
-      <w:hyperlink r:id="rId12" w:history="1">
+        <w:proofErr w:type="spellStart"/>
         <w:r>
           <w:rPr>
             <w:rStyle w:val="Hyperlink"/>
             <w:sz w:val="22"/>
             <w:szCs w:val="22"/>
           </w:rPr>
-          <w:t>Pangeo-data</w:t>
+          <w:t>darothen</w:t>
         </w:r>
+        <w:proofErr w:type="spellEnd"/>
       </w:hyperlink>
       <w:r>
         <w:rPr>
           <w:sz w:val="22"/>
           <w:szCs w:val="22"/>
         </w:rPr>
-        <w:t xml:space="preserve"> – co-Founder</w:t>
-      </w:r>
-      <w:r>
-        <w:rPr>
-          <w:sz w:val="22"/>
-          <w:szCs w:val="22"/>
-        </w:rPr>
-        <w:tab/>
-        <w:t>2016</w:t>
+        <w:t xml:space="preserve">) </w:t>
+      </w:r>
+      <w:r>
+        <w:rPr>
+          <w:sz w:val="22"/>
+          <w:szCs w:val="22"/>
+        </w:rPr>
+        <w:t>– Python (expert), Spark/</w:t>
+      </w:r>
+      <w:proofErr w:type="spellStart"/>
+      <w:r>
+        <w:rPr>
+          <w:sz w:val="22"/>
+          <w:szCs w:val="22"/>
+        </w:rPr>
+        <w:t>dask</w:t>
+      </w:r>
+      <w:proofErr w:type="spellEnd"/>
+      <w:r>
+        <w:rPr>
+          <w:sz w:val="22"/>
+          <w:szCs w:val="22"/>
+        </w:rPr>
+        <w:t xml:space="preserve">/MPI, </w:t>
+      </w:r>
+      <w:proofErr w:type="spellStart"/>
+      <w:r>
+        <w:rPr>
+          <w:sz w:val="22"/>
+          <w:szCs w:val="22"/>
+        </w:rPr>
+        <w:t>Matlab</w:t>
+      </w:r>
+      <w:proofErr w:type="spellEnd"/>
+      <w:r>
+        <w:rPr>
+          <w:sz w:val="22"/>
+          <w:szCs w:val="22"/>
+        </w:rPr>
+        <w:t>, R</w:t>
+      </w:r>
+      <w:r>
+        <w:t xml:space="preserve"> </w:t>
       </w:r>
     </w:p>
     <w:p>
@@ -1677,6 +1554,316 @@
         <w:tabs>
           <w:tab w:val="right" w:pos="10800"/>
         </w:tabs>
+        <w:spacing w:after="240"/>
+        <w:rPr>
+          <w:sz w:val="22"/>
+          <w:szCs w:val="22"/>
+        </w:rPr>
+      </w:pPr>
+      <w:r>
+        <w:rPr>
+          <w:b/>
+        </w:rPr>
+        <w:t>Numerical Modeling</w:t>
+      </w:r>
+      <w:r>
+        <w:t xml:space="preserve"> –</w:t>
+      </w:r>
+      <w:r>
+        <w:t xml:space="preserve"> </w:t>
+      </w:r>
+      <w:r>
+        <w:rPr>
+          <w:sz w:val="22"/>
+          <w:szCs w:val="22"/>
+        </w:rPr>
+        <w:t>NumPy/</w:t>
+      </w:r>
+      <w:proofErr w:type="spellStart"/>
+      <w:r>
+        <w:rPr>
+          <w:sz w:val="22"/>
+          <w:szCs w:val="22"/>
+        </w:rPr>
+        <w:t>Cython</w:t>
+      </w:r>
+      <w:proofErr w:type="spellEnd"/>
+      <w:r>
+        <w:rPr>
+          <w:sz w:val="22"/>
+          <w:szCs w:val="22"/>
+        </w:rPr>
+        <w:t>/</w:t>
+      </w:r>
+      <w:proofErr w:type="spellStart"/>
+      <w:r>
+        <w:rPr>
+          <w:sz w:val="22"/>
+          <w:szCs w:val="22"/>
+        </w:rPr>
+        <w:t>Numba</w:t>
+      </w:r>
+      <w:proofErr w:type="spellEnd"/>
+      <w:r>
+        <w:rPr>
+          <w:sz w:val="22"/>
+          <w:szCs w:val="22"/>
+        </w:rPr>
+        <w:t>,</w:t>
+      </w:r>
+      <w:r>
+        <w:rPr>
+          <w:sz w:val="22"/>
+          <w:szCs w:val="22"/>
+        </w:rPr>
+        <w:t xml:space="preserve"> JAX/</w:t>
+      </w:r>
+      <w:proofErr w:type="spellStart"/>
+      <w:r>
+        <w:rPr>
+          <w:sz w:val="22"/>
+          <w:szCs w:val="22"/>
+        </w:rPr>
+        <w:t>PyTorch</w:t>
+      </w:r>
+      <w:proofErr w:type="spellEnd"/>
+      <w:r>
+        <w:rPr>
+          <w:sz w:val="22"/>
+          <w:szCs w:val="22"/>
+        </w:rPr>
+        <w:t>,</w:t>
+      </w:r>
+      <w:r>
+        <w:rPr>
+          <w:sz w:val="22"/>
+          <w:szCs w:val="22"/>
+        </w:rPr>
+        <w:t xml:space="preserve"> </w:t>
+      </w:r>
+      <w:r>
+        <w:rPr>
+          <w:sz w:val="22"/>
+          <w:szCs w:val="22"/>
+        </w:rPr>
+        <w:t xml:space="preserve">Julia, </w:t>
+      </w:r>
+      <w:r>
+        <w:rPr>
+          <w:sz w:val="22"/>
+          <w:szCs w:val="22"/>
+        </w:rPr>
+        <w:t>Fortran, C/C++</w:t>
+      </w:r>
+      <w:r>
+        <w:rPr>
+          <w:sz w:val="22"/>
+          <w:szCs w:val="22"/>
+        </w:rPr>
+        <w:t>, NWP/GCM</w:t>
+      </w:r>
+      <w:r>
+        <w:rPr>
+          <w:sz w:val="22"/>
+          <w:szCs w:val="22"/>
+        </w:rPr>
+        <w:t xml:space="preserve"> development</w:t>
+      </w:r>
+      <w:r>
+        <w:rPr>
+          <w:sz w:val="22"/>
+          <w:szCs w:val="22"/>
+        </w:rPr>
+        <w:br/>
+      </w:r>
+      <w:r>
+        <w:rPr>
+          <w:sz w:val="22"/>
+          <w:szCs w:val="22"/>
+        </w:rPr>
+        <w:t xml:space="preserve">HPC and cloud (GCP / AWS) computing | </w:t>
+      </w:r>
+      <w:proofErr w:type="gramStart"/>
+      <w:r>
+        <w:rPr>
+          <w:sz w:val="22"/>
+          <w:szCs w:val="22"/>
+        </w:rPr>
+        <w:t>Open Source</w:t>
+      </w:r>
+      <w:proofErr w:type="gramEnd"/>
+      <w:r>
+        <w:rPr>
+          <w:sz w:val="22"/>
+          <w:szCs w:val="22"/>
+        </w:rPr>
+        <w:t xml:space="preserve"> Software | </w:t>
+      </w:r>
+      <w:r>
+        <w:rPr>
+          <w:sz w:val="22"/>
+          <w:szCs w:val="22"/>
+        </w:rPr>
+        <w:t xml:space="preserve">Science/Innovation </w:t>
+      </w:r>
+      <w:r>
+        <w:rPr>
+          <w:sz w:val="22"/>
+          <w:szCs w:val="22"/>
+        </w:rPr>
+        <w:t xml:space="preserve">Policy and </w:t>
+      </w:r>
+      <w:r>
+        <w:rPr>
+          <w:sz w:val="22"/>
+          <w:szCs w:val="22"/>
+        </w:rPr>
+        <w:t>O</w:t>
+      </w:r>
+      <w:r>
+        <w:rPr>
+          <w:sz w:val="22"/>
+          <w:szCs w:val="22"/>
+        </w:rPr>
+        <w:t xml:space="preserve">utreach </w:t>
+      </w:r>
+    </w:p>
+    <w:p>
+      <w:pPr>
+        <w:tabs>
+          <w:tab w:val="right" w:pos="10800"/>
+        </w:tabs>
+        <w:spacing w:after="120"/>
+        <w:rPr>
+          <w:b/>
+          <w:smallCaps/>
+          <w:sz w:val="28"/>
+          <w:szCs w:val="28"/>
+          <w:vertAlign w:val="subscript"/>
+        </w:rPr>
+      </w:pPr>
+      <w:r>
+        <w:rPr>
+          <w:b/>
+          <w:smallCaps/>
+          <w:sz w:val="28"/>
+          <w:szCs w:val="28"/>
+        </w:rPr>
+        <w:t>Service</w:t>
+      </w:r>
+    </w:p>
+    <w:p>
+      <w:pPr>
+        <w:tabs>
+          <w:tab w:val="right" w:pos="10800"/>
+        </w:tabs>
+        <w:rPr>
+          <w:sz w:val="22"/>
+          <w:szCs w:val="22"/>
+        </w:rPr>
+      </w:pPr>
+      <w:r>
+        <w:rPr>
+          <w:sz w:val="22"/>
+          <w:szCs w:val="22"/>
+        </w:rPr>
+        <w:t xml:space="preserve">American Meteorological Society </w:t>
+      </w:r>
+      <w:r>
+        <w:rPr>
+          <w:sz w:val="22"/>
+          <w:szCs w:val="22"/>
+        </w:rPr>
+        <w:t xml:space="preserve">(AMS) </w:t>
+      </w:r>
+      <w:r>
+        <w:rPr>
+          <w:sz w:val="22"/>
+          <w:szCs w:val="22"/>
+        </w:rPr>
+        <w:t>– Annual Meeting Oversight Committee – Member</w:t>
+      </w:r>
+      <w:r>
+        <w:rPr>
+          <w:sz w:val="22"/>
+          <w:szCs w:val="22"/>
+        </w:rPr>
+        <w:tab/>
+        <w:t>2016-</w:t>
+      </w:r>
+      <w:r>
+        <w:rPr>
+          <w:sz w:val="22"/>
+          <w:szCs w:val="22"/>
+        </w:rPr>
+        <w:t>2020</w:t>
+      </w:r>
+    </w:p>
+    <w:p>
+      <w:pPr>
+        <w:tabs>
+          <w:tab w:val="right" w:pos="10800"/>
+        </w:tabs>
+        <w:rPr>
+          <w:sz w:val="22"/>
+          <w:szCs w:val="22"/>
+        </w:rPr>
+      </w:pPr>
+      <w:hyperlink r:id="rId15" w:history="1">
+        <w:proofErr w:type="spellStart"/>
+        <w:r>
+          <w:rPr>
+            <w:rStyle w:val="Hyperlink"/>
+            <w:sz w:val="22"/>
+            <w:szCs w:val="22"/>
+          </w:rPr>
+          <w:t>Pangeo</w:t>
+        </w:r>
+        <w:proofErr w:type="spellEnd"/>
+        <w:r>
+          <w:rPr>
+            <w:rStyle w:val="Hyperlink"/>
+            <w:sz w:val="22"/>
+            <w:szCs w:val="22"/>
+          </w:rPr>
+          <w:t>-data</w:t>
+        </w:r>
+      </w:hyperlink>
+      <w:r>
+        <w:rPr>
+          <w:sz w:val="22"/>
+          <w:szCs w:val="22"/>
+        </w:rPr>
+        <w:t xml:space="preserve"> – </w:t>
+      </w:r>
+      <w:r>
+        <w:rPr>
+          <w:sz w:val="22"/>
+          <w:szCs w:val="22"/>
+        </w:rPr>
+        <w:t>Founding Member and Contributor</w:t>
+      </w:r>
+      <w:r>
+        <w:rPr>
+          <w:sz w:val="22"/>
+          <w:szCs w:val="22"/>
+        </w:rPr>
+        <w:tab/>
+        <w:t>2016</w:t>
+      </w:r>
+      <w:r>
+        <w:rPr>
+          <w:sz w:val="22"/>
+          <w:szCs w:val="22"/>
+        </w:rPr>
+        <w:t>-Present</w:t>
+      </w:r>
+    </w:p>
+    <w:p>
+      <w:pPr>
+        <w:tabs>
+          <w:tab w:val="right" w:pos="10800"/>
+        </w:tabs>
         <w:rPr>
           <w:sz w:val="22"/>
           <w:szCs w:val="22"/>
@@ -1715,7 +1902,21 @@
           <w:sz w:val="22"/>
           <w:szCs w:val="22"/>
         </w:rPr>
-        <w:t xml:space="preserve">Committee </w:t>
+        <w:t>Committee</w:t>
+      </w:r>
+      <w:r>
+        <w:rPr>
+          <w:sz w:val="22"/>
+          <w:szCs w:val="22"/>
+        </w:rPr>
+        <w:t>, Python Committee</w:t>
+      </w:r>
+      <w:r>
+        <w:rPr>
+          <w:sz w:val="22"/>
+          <w:szCs w:val="22"/>
+        </w:rPr>
+        <w:t xml:space="preserve"> </w:t>
       </w:r>
       <w:r>
         <w:rPr>
@@ -1744,6 +1945,80 @@
           <w:szCs w:val="22"/>
         </w:rPr>
         <w:t>2018-Present</w:t>
+      </w:r>
+    </w:p>
+    <w:p>
+      <w:pPr>
+        <w:tabs>
+          <w:tab w:val="right" w:pos="10800"/>
+        </w:tabs>
+        <w:rPr>
+          <w:sz w:val="22"/>
+          <w:szCs w:val="22"/>
+        </w:rPr>
+      </w:pPr>
+      <w:r>
+        <w:rPr>
+          <w:sz w:val="22"/>
+          <w:szCs w:val="22"/>
+        </w:rPr>
+        <w:t xml:space="preserve">Reviewer – </w:t>
+      </w:r>
+      <w:r>
+        <w:rPr>
+          <w:i/>
+          <w:sz w:val="22"/>
+          <w:szCs w:val="22"/>
+        </w:rPr>
+        <w:t xml:space="preserve">Journal of </w:t>
+      </w:r>
+      <w:proofErr w:type="gramStart"/>
+      <w:r>
+        <w:rPr>
+          <w:i/>
+          <w:sz w:val="22"/>
+          <w:szCs w:val="22"/>
+        </w:rPr>
+        <w:t>Open Source</w:t>
+      </w:r>
+      <w:proofErr w:type="gramEnd"/>
+      <w:r>
+        <w:rPr>
+          <w:i/>
+          <w:sz w:val="22"/>
+          <w:szCs w:val="22"/>
+        </w:rPr>
+        <w:t xml:space="preserve"> Software</w:t>
+      </w:r>
+      <w:r>
+        <w:rPr>
+          <w:sz w:val="22"/>
+          <w:szCs w:val="22"/>
+        </w:rPr>
+        <w:t xml:space="preserve">, </w:t>
+      </w:r>
+      <w:r>
+        <w:rPr>
+          <w:i/>
+          <w:sz w:val="22"/>
+          <w:szCs w:val="22"/>
+        </w:rPr>
+        <w:t>Journal of Atmospheric Sciences</w:t>
+      </w:r>
+      <w:r>
+        <w:rPr>
+          <w:sz w:val="22"/>
+          <w:szCs w:val="22"/>
+        </w:rPr>
+        <w:t>, etc.</w:t>
+      </w:r>
+      <w:r>
+        <w:rPr>
+          <w:sz w:val="22"/>
+          <w:szCs w:val="22"/>
+        </w:rPr>
+        <w:tab/>
+        <w:t>2015-Present</w:t>
       </w:r>
     </w:p>
     <w:p>
@@ -1798,7 +2073,7 @@
 </file>
 
 <file path=word/endnotes.xml><?xml version="1.0" encoding="utf-8"?>
-<w:endnotes xmlns:wpc="http://schemas.microsoft.com/office/word/2010/wordprocessingCanvas" xmlns:cx="http://schemas.microsoft.com/office/drawing/2014/chartex" xmlns:mc="http://schemas.openxmlformats.org/markup-compatibility/2006" xmlns:o="urn:schemas-microsoft-com:office:office" xmlns:r="http://schemas.openxmlformats.org/officeDocument/2006/relationships" xmlns:m="http://schemas.openxmlformats.org/officeDocument/2006/math" xmlns:v="urn:schemas-microsoft-com:vml" xmlns:wp14="http://schemas.microsoft.com/office/word/2010/wordprocessingDrawing" xmlns:wp="http://schemas.openxmlformats.org/drawingml/2006/wordprocessingDrawing" xmlns:w10="urn:schemas-microsoft-com:office:word" xmlns:w="http://schemas.openxmlformats.org/wordprocessingml/2006/main" xmlns:w14="http://schemas.microsoft.com/office/word/2010/wordml" xmlns:w15="http://schemas.microsoft.com/office/word/2012/wordml" xmlns:w16se="http://schemas.microsoft.com/office/word/2015/wordml/symex" xmlns:wpg="http://schemas.microsoft.com/office/word/2010/wordprocessingGroup" xmlns:wpi="http://schemas.microsoft.com/office/word/2010/wordprocessingInk" xmlns:wne="http://schemas.microsoft.com/office/word/2006/wordml" xmlns:wps="http://schemas.microsoft.com/office/word/2010/wordprocessingShape" mc:Ignorable="w14 w15 w16se wp14">
+<w:endnotes xmlns:wpc="http://schemas.microsoft.com/office/word/2010/wordprocessingCanvas" xmlns:cx="http://schemas.microsoft.com/office/drawing/2014/chartex" xmlns:cx1="http://schemas.microsoft.com/office/drawing/2015/9/8/chartex" xmlns:cx2="http://schemas.microsoft.com/office/drawing/2015/10/21/chartex" xmlns:cx3="http://schemas.microsoft.com/office/drawing/2016/5/9/chartex" xmlns:cx4="http://schemas.microsoft.com/office/drawing/2016/5/10/chartex" xmlns:cx5="http://schemas.microsoft.com/office/drawing/2016/5/11/chartex" xmlns:cx6="http://schemas.microsoft.com/office/drawing/2016/5/12/chartex" xmlns:cx7="http://schemas.microsoft.com/office/drawing/2016/5/13/chartex" xmlns:cx8="http://schemas.microsoft.com/office/drawing/2016/5/14/chartex" xmlns:mc="http://schemas.openxmlformats.org/markup-compatibility/2006" xmlns:aink="http://schemas.microsoft.com/office/drawing/2016/ink" xmlns:am3d="http://schemas.microsoft.com/office/drawing/2017/model3d" xmlns:o="urn:schemas-microsoft-com:office:office" xmlns:oel="http://schemas.microsoft.com/office/2019/extlst" xmlns:r="http://schemas.openxmlformats.org/officeDocument/2006/relationships" xmlns:m="http://schemas.openxmlformats.org/officeDocument/2006/math" xmlns:v="urn:schemas-microsoft-com:vml" xmlns:wp14="http://schemas.microsoft.com/office/word/2010/wordprocessingDrawing" xmlns:wp="http://schemas.openxmlformats.org/drawingml/2006/wordprocessingDrawing" xmlns:w10="urn:schemas-microsoft-com:office:word" xmlns:w="http://schemas.openxmlformats.org/wordprocessingml/2006/main" xmlns:w14="http://schemas.microsoft.com/office/word/2010/wordml" xmlns:w15="http://schemas.microsoft.com/office/word/2012/wordml" xmlns:w16cex="http://schemas.microsoft.com/office/word/2018/wordml/cex" xmlns:w16cid="http://schemas.microsoft.com/office/word/2016/wordml/cid" xmlns:w16="http://schemas.microsoft.com/office/word/2018/wordml" xmlns:w16sdtdh="http://schemas.microsoft.com/office/word/2020/wordml/sdtdatahash" xmlns:w16se="http://schemas.microsoft.com/office/word/2015/wordml/symex" xmlns:wpg="http://schemas.microsoft.com/office/word/2010/wordprocessingGroup" xmlns:wpi="http://schemas.microsoft.com/office/word/2010/wordprocessingInk" xmlns:wne="http://schemas.microsoft.com/office/word/2006/wordml" xmlns:wps="http://schemas.microsoft.com/office/word/2010/wordprocessingShape" mc:Ignorable="w14 w15 w16se w16cid w16 w16cex w16sdtdh wp14">
   <w:endnote w:type="separator" w:id="-1">
     <w:p>
       <w:r>
@@ -1816,8 +2091,32 @@
 </w:endnotes>
 </file>
 
+<file path=word/footer1.xml><?xml version="1.0" encoding="utf-8"?>
+<w:ftr xmlns:wpc="http://schemas.microsoft.com/office/word/2010/wordprocessingCanvas" xmlns:cx="http://schemas.microsoft.com/office/drawing/2014/chartex" xmlns:cx1="http://schemas.microsoft.com/office/drawing/2015/9/8/chartex" xmlns:cx2="http://schemas.microsoft.com/office/drawing/2015/10/21/chartex" xmlns:cx3="http://schemas.microsoft.com/office/drawing/2016/5/9/chartex" xmlns:cx4="http://schemas.microsoft.com/office/drawing/2016/5/10/chartex" xmlns:cx5="http://schemas.microsoft.com/office/drawing/2016/5/11/chartex" xmlns:cx6="http://schemas.microsoft.com/office/drawing/2016/5/12/chartex" xmlns:cx7="http://schemas.microsoft.com/office/drawing/2016/5/13/chartex" xmlns:cx8="http://schemas.microsoft.com/office/drawing/2016/5/14/chartex" xmlns:mc="http://schemas.openxmlformats.org/markup-compatibility/2006" xmlns:aink="http://schemas.microsoft.com/office/drawing/2016/ink" xmlns:am3d="http://schemas.microsoft.com/office/drawing/2017/model3d" xmlns:o="urn:schemas-microsoft-com:office:office" xmlns:oel="http://schemas.microsoft.com/office/2019/extlst" xmlns:r="http://schemas.openxmlformats.org/officeDocument/2006/relationships" xmlns:m="http://schemas.openxmlformats.org/officeDocument/2006/math" xmlns:v="urn:schemas-microsoft-com:vml" xmlns:wp14="http://schemas.microsoft.com/office/word/2010/wordprocessingDrawing" xmlns:wp="http://schemas.openxmlformats.org/drawingml/2006/wordprocessingDrawing" xmlns:w10="urn:schemas-microsoft-com:office:word" xmlns:w="http://schemas.openxmlformats.org/wordprocessingml/2006/main" xmlns:w14="http://schemas.microsoft.com/office/word/2010/wordml" xmlns:w15="http://schemas.microsoft.com/office/word/2012/wordml" xmlns:w16cex="http://schemas.microsoft.com/office/word/2018/wordml/cex" xmlns:w16cid="http://schemas.microsoft.com/office/word/2016/wordml/cid" xmlns:w16="http://schemas.microsoft.com/office/word/2018/wordml" xmlns:w16sdtdh="http://schemas.microsoft.com/office/word/2020/wordml/sdtdatahash" xmlns:w16se="http://schemas.microsoft.com/office/word/2015/wordml/symex" xmlns:wpg="http://schemas.microsoft.com/office/word/2010/wordprocessingGroup" xmlns:wpi="http://schemas.microsoft.com/office/word/2010/wordprocessingInk" xmlns:wne="http://schemas.microsoft.com/office/word/2006/wordml" xmlns:wps="http://schemas.microsoft.com/office/word/2010/wordprocessingShape" mc:Ignorable="w14 w15 w16se w16cid w16 w16cex w16sdtdh wp14">
+  <w:p>
+    <w:pPr>
+      <w:pStyle w:val="Footer"/>
+      <w:jc w:val="center"/>
+      <w:rPr>
+        <w:color w:val="808080" w:themeColor="background1" w:themeShade="80"/>
+        <w:sz w:val="18"/>
+        <w:szCs w:val="18"/>
+      </w:rPr>
+    </w:pPr>
+    <w:r>
+      <w:rPr>
+        <w:color w:val="808080" w:themeColor="background1" w:themeShade="80"/>
+        <w:sz w:val="18"/>
+        <w:szCs w:val="18"/>
+      </w:rPr>
+      <w:t>Last Updated: September 20, 2022</w:t>
+    </w:r>
+  </w:p>
+</w:ftr>
+</file>
+
 <file path=word/footnotes.xml><?xml version="1.0" encoding="utf-8"?>
-<w:footnotes xmlns:wpc="http://schemas.microsoft.com/office/word/2010/wordprocessingCanvas" xmlns:cx="http://schemas.microsoft.com/office/drawing/2014/chartex" xmlns:mc="http://schemas.openxmlformats.org/markup-compatibility/2006" xmlns:o="urn:schemas-microsoft-com:office:office" xmlns:r="http://schemas.openxmlformats.org/officeDocument/2006/relationships" xmlns:m="http://schemas.openxmlformats.org/officeDocument/2006/math" xmlns:v="urn:schemas-microsoft-com:vml" xmlns:wp14="http://schemas.microsoft.com/office/word/2010/wordprocessingDrawing" xmlns:wp="http://schemas.openxmlformats.org/drawingml/2006/wordprocessingDrawing" xmlns:w10="urn:schemas-microsoft-com:office:word" xmlns:w="http://schemas.openxmlformats.org/wordprocessingml/2006/main" xmlns:w14="http://schemas.microsoft.com/office/word/2010/wordml" xmlns:w15="http://schemas.microsoft.com/office/word/2012/wordml" xmlns:w16se="http://schemas.microsoft.com/office/word/2015/wordml/symex" xmlns:wpg="http://schemas.microsoft.com/office/word/2010/wordprocessingGroup" xmlns:wpi="http://schemas.microsoft.com/office/word/2010/wordprocessingInk" xmlns:wne="http://schemas.microsoft.com/office/word/2006/wordml" xmlns:wps="http://schemas.microsoft.com/office/word/2010/wordprocessingShape" mc:Ignorable="w14 w15 w16se wp14">
+<w:footnotes xmlns:wpc="http://schemas.microsoft.com/office/word/2010/wordprocessingCanvas" xmlns:cx="http://schemas.microsoft.com/office/drawing/2014/chartex" xmlns:cx1="http://schemas.microsoft.com/office/drawing/2015/9/8/chartex" xmlns:cx2="http://schemas.microsoft.com/office/drawing/2015/10/21/chartex" xmlns:cx3="http://schemas.microsoft.com/office/drawing/2016/5/9/chartex" xmlns:cx4="http://schemas.microsoft.com/office/drawing/2016/5/10/chartex" xmlns:cx5="http://schemas.microsoft.com/office/drawing/2016/5/11/chartex" xmlns:cx6="http://schemas.microsoft.com/office/drawing/2016/5/12/chartex" xmlns:cx7="http://schemas.microsoft.com/office/drawing/2016/5/13/chartex" xmlns:cx8="http://schemas.microsoft.com/office/drawing/2016/5/14/chartex" xmlns:mc="http://schemas.openxmlformats.org/markup-compatibility/2006" xmlns:aink="http://schemas.microsoft.com/office/drawing/2016/ink" xmlns:am3d="http://schemas.microsoft.com/office/drawing/2017/model3d" xmlns:o="urn:schemas-microsoft-com:office:office" xmlns:oel="http://schemas.microsoft.com/office/2019/extlst" xmlns:r="http://schemas.openxmlformats.org/officeDocument/2006/relationships" xmlns:m="http://schemas.openxmlformats.org/officeDocument/2006/math" xmlns:v="urn:schemas-microsoft-com:vml" xmlns:wp14="http://schemas.microsoft.com/office/word/2010/wordprocessingDrawing" xmlns:wp="http://schemas.openxmlformats.org/drawingml/2006/wordprocessingDrawing" xmlns:w10="urn:schemas-microsoft-com:office:word" xmlns:w="http://schemas.openxmlformats.org/wordprocessingml/2006/main" xmlns:w14="http://schemas.microsoft.com/office/word/2010/wordml" xmlns:w15="http://schemas.microsoft.com/office/word/2012/wordml" xmlns:w16cex="http://schemas.microsoft.com/office/word/2018/wordml/cex" xmlns:w16cid="http://schemas.microsoft.com/office/word/2016/wordml/cid" xmlns:w16="http://schemas.microsoft.com/office/word/2018/wordml" xmlns:w16sdtdh="http://schemas.microsoft.com/office/word/2020/wordml/sdtdatahash" xmlns:w16se="http://schemas.microsoft.com/office/word/2015/wordml/symex" xmlns:wpg="http://schemas.microsoft.com/office/word/2010/wordprocessingGroup" xmlns:wpi="http://schemas.microsoft.com/office/word/2010/wordprocessingInk" xmlns:wne="http://schemas.microsoft.com/office/word/2006/wordml" xmlns:wps="http://schemas.microsoft.com/office/word/2010/wordprocessingShape" mc:Ignorable="w14 w15 w16se w16cid w16 w16cex w16sdtdh wp14">
   <w:footnote w:type="separator" w:id="-1">
     <w:p>
       <w:r>
@@ -1836,7 +2135,7 @@
 </file>
 
 <file path=word/numbering.xml><?xml version="1.0" encoding="utf-8"?>
-<w:numbering xmlns:wpc="http://schemas.microsoft.com/office/word/2010/wordprocessingCanvas" xmlns:cx="http://schemas.microsoft.com/office/drawing/2014/chartex" xmlns:mc="http://schemas.openxmlformats.org/markup-compatibility/2006" xmlns:o="urn:schemas-microsoft-com:office:office" xmlns:r="http://schemas.openxmlformats.org/officeDocument/2006/relationships" xmlns:m="http://schemas.openxmlformats.org/officeDocument/2006/math" xmlns:v="urn:schemas-microsoft-com:vml" xmlns:wp14="http://schemas.microsoft.com/office/word/2010/wordprocessingDrawing" xmlns:wp="http://schemas.openxmlformats.org/drawingml/2006/wordprocessingDrawing" xmlns:w10="urn:schemas-microsoft-com:office:word" xmlns:w="http://schemas.openxmlformats.org/wordprocessingml/2006/main" xmlns:w14="http://schemas.microsoft.com/office/word/2010/wordml" xmlns:w15="http://schemas.microsoft.com/office/word/2012/wordml" xmlns:w16se="http://schemas.microsoft.com/office/word/2015/wordml/symex" xmlns:wpg="http://schemas.microsoft.com/office/word/2010/wordprocessingGroup" xmlns:wpi="http://schemas.microsoft.com/office/word/2010/wordprocessingInk" xmlns:wne="http://schemas.microsoft.com/office/word/2006/wordml" xmlns:wps="http://schemas.microsoft.com/office/word/2010/wordprocessingShape" mc:Ignorable="w14 w15 w16se wp14">
+<w:numbering xmlns:wpc="http://schemas.microsoft.com/office/word/2010/wordprocessingCanvas" xmlns:cx="http://schemas.microsoft.com/office/drawing/2014/chartex" xmlns:cx1="http://schemas.microsoft.com/office/drawing/2015/9/8/chartex" xmlns:cx2="http://schemas.microsoft.com/office/drawing/2015/10/21/chartex" xmlns:cx3="http://schemas.microsoft.com/office/drawing/2016/5/9/chartex" xmlns:cx4="http://schemas.microsoft.com/office/drawing/2016/5/10/chartex" xmlns:cx5="http://schemas.microsoft.com/office/drawing/2016/5/11/chartex" xmlns:cx6="http://schemas.microsoft.com/office/drawing/2016/5/12/chartex" xmlns:cx7="http://schemas.microsoft.com/office/drawing/2016/5/13/chartex" xmlns:cx8="http://schemas.microsoft.com/office/drawing/2016/5/14/chartex" xmlns:mc="http://schemas.openxmlformats.org/markup-compatibility/2006" xmlns:aink="http://schemas.microsoft.com/office/drawing/2016/ink" xmlns:am3d="http://schemas.microsoft.com/office/drawing/2017/model3d" xmlns:o="urn:schemas-microsoft-com:office:office" xmlns:oel="http://schemas.microsoft.com/office/2019/extlst" xmlns:r="http://schemas.openxmlformats.org/officeDocument/2006/relationships" xmlns:m="http://schemas.openxmlformats.org/officeDocument/2006/math" xmlns:v="urn:schemas-microsoft-com:vml" xmlns:wp14="http://schemas.microsoft.com/office/word/2010/wordprocessingDrawing" xmlns:wp="http://schemas.openxmlformats.org/drawingml/2006/wordprocessingDrawing" xmlns:w10="urn:schemas-microsoft-com:office:word" xmlns:w="http://schemas.openxmlformats.org/wordprocessingml/2006/main" xmlns:w14="http://schemas.microsoft.com/office/word/2010/wordml" xmlns:w15="http://schemas.microsoft.com/office/word/2012/wordml" xmlns:w16cex="http://schemas.microsoft.com/office/word/2018/wordml/cex" xmlns:w16cid="http://schemas.microsoft.com/office/word/2016/wordml/cid" xmlns:w16="http://schemas.microsoft.com/office/word/2018/wordml" xmlns:w16sdtdh="http://schemas.microsoft.com/office/word/2020/wordml/sdtdatahash" xmlns:w16se="http://schemas.microsoft.com/office/word/2015/wordml/symex" xmlns:wpg="http://schemas.microsoft.com/office/word/2010/wordprocessingGroup" xmlns:wpi="http://schemas.microsoft.com/office/word/2010/wordprocessingInk" xmlns:wne="http://schemas.microsoft.com/office/word/2006/wordml" xmlns:wps="http://schemas.microsoft.com/office/word/2010/wordprocessingShape" mc:Ignorable="w14 w15 w16se w16cid w16 w16cex w16sdtdh wp14">
   <w:abstractNum w:abstractNumId="0" w15:restartNumberingAfterBreak="0">
     <w:nsid w:val="40111FE9"/>
     <w:multiLevelType w:val="hybridMultilevel"/>
@@ -2063,17 +2362,133 @@
       </w:rPr>
     </w:lvl>
   </w:abstractNum>
-  <w:num w:numId="1">
+  <w:abstractNum w:abstractNumId="2" w15:restartNumberingAfterBreak="0">
+    <w:nsid w:val="64F55338"/>
+    <w:multiLevelType w:val="hybridMultilevel"/>
+    <w:tmpl w:val="E12ACD5C"/>
+    <w:lvl w:ilvl="0" w:tplc="87BA79E6">
+      <w:numFmt w:val="bullet"/>
+      <w:lvlText w:val="-"/>
+      <w:lvlJc w:val="left"/>
+      <w:pPr>
+        <w:ind w:left="720" w:hanging="360"/>
+      </w:pPr>
+      <w:rPr>
+        <w:rFonts w:ascii="Calibri" w:eastAsiaTheme="minorHAnsi" w:hAnsi="Calibri" w:cstheme="minorBidi" w:hint="default"/>
+        <w:i w:val="0"/>
+      </w:rPr>
+    </w:lvl>
+    <w:lvl w:ilvl="1" w:tplc="04090003" w:tentative="1">
+      <w:start w:val="1"/>
+      <w:numFmt w:val="bullet"/>
+      <w:lvlText w:val="o"/>
+      <w:lvlJc w:val="left"/>
+      <w:pPr>
+        <w:ind w:left="1440" w:hanging="360"/>
+      </w:pPr>
+      <w:rPr>
+        <w:rFonts w:ascii="Courier New" w:hAnsi="Courier New" w:cs="Courier New" w:hint="default"/>
+      </w:rPr>
+    </w:lvl>
+    <w:lvl w:ilvl="2" w:tplc="04090005" w:tentative="1">
+      <w:start w:val="1"/>
+      <w:numFmt w:val="bullet"/>
+      <w:lvlText w:val=""/>
+      <w:lvlJc w:val="left"/>
+      <w:pPr>
+        <w:ind w:left="2160" w:hanging="360"/>
+      </w:pPr>
+      <w:rPr>
+        <w:rFonts w:ascii="Wingdings" w:hAnsi="Wingdings" w:hint="default"/>
+      </w:rPr>
+    </w:lvl>
+    <w:lvl w:ilvl="3" w:tplc="04090001" w:tentative="1">
+      <w:start w:val="1"/>
+      <w:numFmt w:val="bullet"/>
+      <w:lvlText w:val=""/>
+      <w:lvlJc w:val="left"/>
+      <w:pPr>
+        <w:ind w:left="2880" w:hanging="360"/>
+      </w:pPr>
+      <w:rPr>
+        <w:rFonts w:ascii="Symbol" w:hAnsi="Symbol" w:hint="default"/>
+      </w:rPr>
+    </w:lvl>
+    <w:lvl w:ilvl="4" w:tplc="04090003" w:tentative="1">
+      <w:start w:val="1"/>
+      <w:numFmt w:val="bullet"/>
+      <w:lvlText w:val="o"/>
+      <w:lvlJc w:val="left"/>
+      <w:pPr>
+        <w:ind w:left="3600" w:hanging="360"/>
+      </w:pPr>
+      <w:rPr>
+        <w:rFonts w:ascii="Courier New" w:hAnsi="Courier New" w:cs="Courier New" w:hint="default"/>
+      </w:rPr>
+    </w:lvl>
+    <w:lvl w:ilvl="5" w:tplc="04090005" w:tentative="1">
+      <w:start w:val="1"/>
+      <w:numFmt w:val="bullet"/>
+      <w:lvlText w:val=""/>
+      <w:lvlJc w:val="left"/>
+      <w:pPr>
+        <w:ind w:left="4320" w:hanging="360"/>
+      </w:pPr>
+      <w:rPr>
+        <w:rFonts w:ascii="Wingdings" w:hAnsi="Wingdings" w:hint="default"/>
+      </w:rPr>
+    </w:lvl>
+    <w:lvl w:ilvl="6" w:tplc="04090001" w:tentative="1">
+      <w:start w:val="1"/>
+      <w:numFmt w:val="bullet"/>
+      <w:lvlText w:val=""/>
+      <w:lvlJc w:val="left"/>
+      <w:pPr>
+        <w:ind w:left="5040" w:hanging="360"/>
+      </w:pPr>
+      <w:rPr>
+        <w:rFonts w:ascii="Symbol" w:hAnsi="Symbol" w:hint="default"/>
+      </w:rPr>
+    </w:lvl>
+    <w:lvl w:ilvl="7" w:tplc="04090003" w:tentative="1">
+      <w:start w:val="1"/>
+      <w:numFmt w:val="bullet"/>
+      <w:lvlText w:val="o"/>
+      <w:lvlJc w:val="left"/>
+      <w:pPr>
+        <w:ind w:left="5760" w:hanging="360"/>
+      </w:pPr>
+      <w:rPr>
+        <w:rFonts w:ascii="Courier New" w:hAnsi="Courier New" w:cs="Courier New" w:hint="default"/>
+      </w:rPr>
+    </w:lvl>
+    <w:lvl w:ilvl="8" w:tplc="04090005" w:tentative="1">
+      <w:start w:val="1"/>
+      <w:numFmt w:val="bullet"/>
+      <w:lvlText w:val=""/>
+      <w:lvlJc w:val="left"/>
+      <w:pPr>
+        <w:ind w:left="6480" w:hanging="360"/>
+      </w:pPr>
+      <w:rPr>
+        <w:rFonts w:ascii="Wingdings" w:hAnsi="Wingdings" w:hint="default"/>
+      </w:rPr>
+    </w:lvl>
+  </w:abstractNum>
+  <w:num w:numId="1" w16cid:durableId="1853956023">
     <w:abstractNumId w:val="1"/>
   </w:num>
-  <w:num w:numId="2">
+  <w:num w:numId="2" w16cid:durableId="2080976587">
     <w:abstractNumId w:val="0"/>
+  </w:num>
+  <w:num w:numId="3" w16cid:durableId="589855556">
+    <w:abstractNumId w:val="2"/>
   </w:num>
 </w:numbering>
 </file>
 
 <file path=word/styles.xml><?xml version="1.0" encoding="utf-8"?>
-<w:styles xmlns:mc="http://schemas.openxmlformats.org/markup-compatibility/2006" xmlns:r="http://schemas.openxmlformats.org/officeDocument/2006/relationships" xmlns:w="http://schemas.openxmlformats.org/wordprocessingml/2006/main" xmlns:w14="http://schemas.microsoft.com/office/word/2010/wordml" xmlns:w15="http://schemas.microsoft.com/office/word/2012/wordml" xmlns:w16se="http://schemas.microsoft.com/office/word/2015/wordml/symex" mc:Ignorable="w14 w15 w16se">
+<w:styles xmlns:mc="http://schemas.openxmlformats.org/markup-compatibility/2006" xmlns:r="http://schemas.openxmlformats.org/officeDocument/2006/relationships" xmlns:w="http://schemas.openxmlformats.org/wordprocessingml/2006/main" xmlns:w14="http://schemas.microsoft.com/office/word/2010/wordml" xmlns:w15="http://schemas.microsoft.com/office/word/2012/wordml" xmlns:w16cex="http://schemas.microsoft.com/office/word/2018/wordml/cex" xmlns:w16cid="http://schemas.microsoft.com/office/word/2016/wordml/cid" xmlns:w16="http://schemas.microsoft.com/office/word/2018/wordml" xmlns:w16sdtdh="http://schemas.microsoft.com/office/word/2020/wordml/sdtdatahash" xmlns:w16se="http://schemas.microsoft.com/office/word/2015/wordml/symex" mc:Ignorable="w14 w15 w16se w16cid w16 w16cex w16sdtdh">
   <w:docDefaults>
     <w:rPrDefault>
       <w:rPr>
@@ -2085,7 +2500,7 @@
     </w:rPrDefault>
     <w:pPrDefault/>
   </w:docDefaults>
-  <w:latentStyles w:defLockedState="0" w:defUIPriority="99" w:defSemiHidden="0" w:defUnhideWhenUsed="0" w:defQFormat="0" w:count="371">
+  <w:latentStyles w:defLockedState="0" w:defUIPriority="99" w:defSemiHidden="0" w:defUnhideWhenUsed="0" w:defQFormat="0" w:count="376">
     <w:lsdException w:name="Normal" w:uiPriority="0" w:qFormat="1"/>
     <w:lsdException w:name="heading 1" w:uiPriority="9" w:qFormat="1"/>
     <w:lsdException w:name="heading 2" w:semiHidden="1" w:uiPriority="9" w:unhideWhenUsed="1" w:qFormat="1"/>
@@ -2457,6 +2872,8 @@
     <w:lsdException w:name="List Table 5 Dark Accent 6" w:uiPriority="50"/>
     <w:lsdException w:name="List Table 6 Colorful Accent 6" w:uiPriority="51"/>
     <w:lsdException w:name="List Table 7 Colorful Accent 6" w:uiPriority="52"/>
+    <w:lsdException w:name="Mention" w:semiHidden="1" w:unhideWhenUsed="1"/>
+    <w:lsdException w:name="Smart Hyperlink" w:semiHidden="1" w:unhideWhenUsed="1"/>
   </w:latentStyles>
   <w:style w:type="paragraph" w:default="1" w:styleId="Normal">
     <w:name w:val="Normal"/>
@@ -2827,4 +3244,16 @@
     </a:ext>
   </a:extLst>
 </a:theme>
+</file>
+
+<file path=customXml/item1.xml><?xml version="1.0" encoding="utf-8"?>
+<b:Sources xmlns:b="http://schemas.openxmlformats.org/officeDocument/2006/bibliography" xmlns="http://schemas.openxmlformats.org/officeDocument/2006/bibliography" SelectedStyle="/APASixthEditionOfficeOnline.xsl" StyleName="APA" Version="6"/>
+</file>
+
+<file path=customXml/itemProps1.xml><?xml version="1.0" encoding="utf-8"?>
+<ds:datastoreItem xmlns:ds="http://schemas.openxmlformats.org/officeDocument/2006/customXml" ds:itemID="{F7AF6227-0D1C-7F41-99B2-7D38B48BB50F}">
+  <ds:schemaRefs>
+    <ds:schemaRef ds:uri="http://schemas.openxmlformats.org/officeDocument/2006/bibliography"/>
+  </ds:schemaRefs>
+</ds:datastoreItem>
 </file>
</xml_diff>

<commit_message>
Update with NASEM BASC + jobs + AMSWF 2024
</commit_message>
<xml_diff>
--- a/Rothenberg_short_resume.docx
+++ b/Rothenberg_short_resume.docx
@@ -322,7 +322,7 @@
               </wp:anchor>
             </w:drawing>
           </mc:Choice>
-          <mc:Fallback xmlns:mv="urn:schemas-microsoft-com:mac:vml" xmlns:mo="http://schemas.microsoft.com/office/mac/office/2008/main">
+          <mc:Fallback xmlns:mo="http://schemas.microsoft.com/office/mac/office/2008/main" xmlns:mv="urn:schemas-microsoft-com:mac:vml">
             <w:pict>
               <v:line w14:anchorId="78AC4182" id="Straight Connector 1" o:spid="_x0000_s1026" style="position:absolute;z-index:251659264;visibility:visible;mso-wrap-style:square;mso-width-percent:0;mso-wrap-distance-left:9pt;mso-wrap-distance-top:0;mso-wrap-distance-right:9pt;mso-wrap-distance-bottom:0;mso-position-horizontal:absolute;mso-position-horizontal-relative:text;mso-position-vertical:absolute;mso-position-vertical-relative:text;mso-width-percent:0;mso-width-relative:margin" from="0,7.75pt" to="540pt,7.75pt" o:gfxdata="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" strokecolor="black [3200]" strokeweight="1.5pt">
                 <v:stroke joinstyle="miter"/>
@@ -448,6 +448,13 @@
           <w:sz w:val="22"/>
           <w:szCs w:val="22"/>
         </w:rPr>
+        <w:t>/deep learning</w:t>
+      </w:r>
+      <w:r>
+        <w:rPr>
+          <w:sz w:val="22"/>
+          <w:szCs w:val="22"/>
+        </w:rPr>
         <w:t xml:space="preserve"> </w:t>
       </w:r>
       <w:r>
@@ -617,11 +624,157 @@
         <w:tabs>
           <w:tab w:val="right" w:pos="10800"/>
         </w:tabs>
+        <w:rPr>
+          <w:bCs/>
+        </w:rPr>
       </w:pPr>
       <w:r>
         <w:rPr>
           <w:b/>
         </w:rPr>
+        <w:t xml:space="preserve">Google Research, </w:t>
+      </w:r>
+      <w:r>
+        <w:rPr>
+          <w:bCs/>
+          <w:i/>
+          <w:iCs/>
+        </w:rPr>
+        <w:t>Staff Software Engineer (Bungee)</w:t>
+      </w:r>
+      <w:r>
+        <w:rPr>
+          <w:bCs/>
+          <w:i/>
+          <w:iCs/>
+        </w:rPr>
+        <w:tab/>
+      </w:r>
+      <w:r>
+        <w:rPr>
+          <w:bCs/>
+        </w:rPr>
+        <w:t>2023</w:t>
+      </w:r>
+    </w:p>
+    <w:p>
+      <w:pPr>
+        <w:pStyle w:val="ListParagraph"/>
+        <w:numPr>
+          <w:ilvl w:val="0"/>
+          <w:numId w:val="4"/>
+        </w:numPr>
+        <w:tabs>
+          <w:tab w:val="right" w:pos="10800"/>
+        </w:tabs>
+        <w:rPr>
+          <w:bCs/>
+          <w:sz w:val="22"/>
+          <w:szCs w:val="22"/>
+        </w:rPr>
+      </w:pPr>
+      <w:r>
+        <w:rPr>
+          <w:bCs/>
+          <w:sz w:val="22"/>
+          <w:szCs w:val="22"/>
+        </w:rPr>
+        <w:t xml:space="preserve">Designed global precipitation nowcasting capability and product based on </w:t>
+      </w:r>
+      <w:proofErr w:type="spellStart"/>
+      <w:r>
+        <w:rPr>
+          <w:bCs/>
+          <w:sz w:val="22"/>
+          <w:szCs w:val="22"/>
+        </w:rPr>
+        <w:t>MetNet</w:t>
+      </w:r>
+      <w:proofErr w:type="spellEnd"/>
+      <w:r>
+        <w:rPr>
+          <w:bCs/>
+          <w:sz w:val="22"/>
+          <w:szCs w:val="22"/>
+        </w:rPr>
+        <w:t xml:space="preserve"> and developed technical roadmap from R&amp;D through product </w:t>
+      </w:r>
+      <w:proofErr w:type="gramStart"/>
+      <w:r>
+        <w:rPr>
+          <w:bCs/>
+          <w:sz w:val="22"/>
+          <w:szCs w:val="22"/>
+        </w:rPr>
+        <w:t>implementation</w:t>
+      </w:r>
+      <w:proofErr w:type="gramEnd"/>
+    </w:p>
+    <w:p>
+      <w:pPr>
+        <w:pStyle w:val="ListParagraph"/>
+        <w:numPr>
+          <w:ilvl w:val="0"/>
+          <w:numId w:val="4"/>
+        </w:numPr>
+        <w:tabs>
+          <w:tab w:val="right" w:pos="10800"/>
+        </w:tabs>
+        <w:rPr>
+          <w:bCs/>
+        </w:rPr>
+      </w:pPr>
+      <w:r>
+        <w:rPr>
+          <w:bCs/>
+          <w:sz w:val="22"/>
+          <w:szCs w:val="22"/>
+        </w:rPr>
+        <w:t>Implemented</w:t>
+      </w:r>
+      <w:r>
+        <w:rPr>
+          <w:bCs/>
+          <w:sz w:val="22"/>
+          <w:szCs w:val="22"/>
+        </w:rPr>
+        <w:t xml:space="preserve"> validation framewor</w:t>
+      </w:r>
+      <w:r>
+        <w:rPr>
+          <w:bCs/>
+          <w:sz w:val="22"/>
+          <w:szCs w:val="22"/>
+        </w:rPr>
+        <w:t xml:space="preserve">k for global precipitation nowcasting capability and aligned engineering/product stakeholders across Google Search and Research for deployment in </w:t>
+      </w:r>
+      <w:proofErr w:type="gramStart"/>
+      <w:r>
+        <w:rPr>
+          <w:bCs/>
+          <w:sz w:val="22"/>
+          <w:szCs w:val="22"/>
+        </w:rPr>
+        <w:t>2024</w:t>
+      </w:r>
+      <w:proofErr w:type="gramEnd"/>
+      <w:r>
+        <w:rPr>
+          <w:bCs/>
+        </w:rPr>
+        <w:tab/>
+      </w:r>
+    </w:p>
+    <w:p>
+      <w:pPr>
+        <w:tabs>
+          <w:tab w:val="right" w:pos="10800"/>
+        </w:tabs>
+      </w:pPr>
+      <w:r>
+        <w:rPr>
+          <w:b/>
+        </w:rPr>
         <w:t>Waymo</w:t>
       </w:r>
       <w:r>
@@ -637,17 +790,32 @@
         <w:rPr>
           <w:i/>
         </w:rPr>
-        <w:t xml:space="preserve"> (Staff Software Engineer)</w:t>
+        <w:t xml:space="preserve"> </w:t>
       </w:r>
       <w:r>
         <w:rPr>
           <w:i/>
         </w:rPr>
+        <w:t xml:space="preserve">/ </w:t>
+      </w:r>
+      <w:r>
+        <w:rPr>
+          <w:i/>
+        </w:rPr>
+        <w:t>Staff Software Engineer</w:t>
+      </w:r>
+      <w:r>
+        <w:rPr>
+          <w:i/>
+        </w:rPr>
         <w:t xml:space="preserve"> </w:t>
       </w:r>
       <w:r>
         <w:tab/>
-        <w:t>2021-Present</w:t>
+        <w:t>2021-</w:t>
+      </w:r>
+      <w:r>
+        <w:t>2023</w:t>
       </w:r>
     </w:p>
     <w:p>
@@ -673,22 +841,87 @@
           <w:sz w:val="22"/>
           <w:szCs w:val="22"/>
         </w:rPr>
-        <w:t xml:space="preserve"> closely with product and</w:t>
-      </w:r>
-      <w:r>
-        <w:rPr>
-          <w:sz w:val="22"/>
-          <w:szCs w:val="22"/>
-        </w:rPr>
-        <w:t xml:space="preserve"> engineering</w:t>
-      </w:r>
-      <w:r>
-        <w:rPr>
-          <w:sz w:val="22"/>
-          <w:szCs w:val="22"/>
-        </w:rPr>
-        <w:t xml:space="preserve"> leadership to develop and execute a roadmap delivering weather intelligence and resiliency capabilities to support real-world autonomous vehicle deployments</w:t>
-      </w:r>
+        <w:t xml:space="preserve"> closely with product</w:t>
+      </w:r>
+      <w:r>
+        <w:rPr>
+          <w:sz w:val="22"/>
+          <w:szCs w:val="22"/>
+        </w:rPr>
+        <w:t>/</w:t>
+      </w:r>
+      <w:r>
+        <w:rPr>
+          <w:sz w:val="22"/>
+          <w:szCs w:val="22"/>
+        </w:rPr>
+        <w:t>engineering</w:t>
+      </w:r>
+      <w:r>
+        <w:rPr>
+          <w:sz w:val="22"/>
+          <w:szCs w:val="22"/>
+        </w:rPr>
+        <w:t xml:space="preserve"> leadership to develop and execute a roadmap delivering </w:t>
+      </w:r>
+      <w:r>
+        <w:rPr>
+          <w:sz w:val="22"/>
+          <w:szCs w:val="22"/>
+        </w:rPr>
+        <w:t>perception and reliability</w:t>
+      </w:r>
+      <w:r>
+        <w:rPr>
+          <w:sz w:val="22"/>
+          <w:szCs w:val="22"/>
+        </w:rPr>
+        <w:t xml:space="preserve"> capabilities </w:t>
+      </w:r>
+      <w:r>
+        <w:rPr>
+          <w:sz w:val="22"/>
+          <w:szCs w:val="22"/>
+        </w:rPr>
+        <w:t>supporting</w:t>
+      </w:r>
+      <w:r>
+        <w:rPr>
+          <w:sz w:val="22"/>
+          <w:szCs w:val="22"/>
+        </w:rPr>
+        <w:t xml:space="preserve"> </w:t>
+      </w:r>
+      <w:r>
+        <w:rPr>
+          <w:sz w:val="22"/>
+          <w:szCs w:val="22"/>
+        </w:rPr>
+        <w:t>all-weather</w:t>
+      </w:r>
+      <w:r>
+        <w:rPr>
+          <w:sz w:val="22"/>
+          <w:szCs w:val="22"/>
+        </w:rPr>
+        <w:t xml:space="preserve"> autonomous vehicle deployments</w:t>
+      </w:r>
+      <w:r>
+        <w:rPr>
+          <w:sz w:val="22"/>
+          <w:szCs w:val="22"/>
+        </w:rPr>
+        <w:t xml:space="preserve"> with &gt;99% </w:t>
+      </w:r>
+      <w:proofErr w:type="gramStart"/>
+      <w:r>
+        <w:rPr>
+          <w:sz w:val="22"/>
+          <w:szCs w:val="22"/>
+        </w:rPr>
+        <w:t>uptime</w:t>
+      </w:r>
+      <w:proofErr w:type="gramEnd"/>
     </w:p>
     <w:p>
       <w:pPr>
@@ -706,7 +939,49 @@
           <w:sz w:val="22"/>
           <w:szCs w:val="22"/>
         </w:rPr>
-        <w:t xml:space="preserve">Developed and deployed novel technologies for estimating weather conditions using autonomous vehicle sensing equipment </w:t>
+        <w:t xml:space="preserve">Developed and deployed novel technologies for </w:t>
+      </w:r>
+      <w:r>
+        <w:rPr>
+          <w:sz w:val="22"/>
+          <w:szCs w:val="22"/>
+        </w:rPr>
+        <w:t>onboard</w:t>
+      </w:r>
+      <w:r>
+        <w:rPr>
+          <w:sz w:val="22"/>
+          <w:szCs w:val="22"/>
+        </w:rPr>
+        <w:t xml:space="preserve"> weather condition</w:t>
+      </w:r>
+      <w:r>
+        <w:rPr>
+          <w:sz w:val="22"/>
+          <w:szCs w:val="22"/>
+        </w:rPr>
+        <w:t xml:space="preserve"> retrievals</w:t>
+      </w:r>
+      <w:r>
+        <w:rPr>
+          <w:sz w:val="22"/>
+          <w:szCs w:val="22"/>
+        </w:rPr>
+        <w:t xml:space="preserve"> using </w:t>
+      </w:r>
+      <w:r>
+        <w:rPr>
+          <w:sz w:val="22"/>
+          <w:szCs w:val="22"/>
+        </w:rPr>
+        <w:t>AV</w:t>
+      </w:r>
+      <w:r>
+        <w:rPr>
+          <w:sz w:val="22"/>
+          <w:szCs w:val="22"/>
+        </w:rPr>
+        <w:t xml:space="preserve"> sensing equipment </w:t>
       </w:r>
       <w:r>
         <w:rPr>
@@ -734,8 +1009,17 @@
           <w:sz w:val="22"/>
           <w:szCs w:val="22"/>
         </w:rPr>
-        <w:t>perception software stacks</w:t>
-      </w:r>
+        <w:t xml:space="preserve">perception software </w:t>
+      </w:r>
+      <w:proofErr w:type="gramStart"/>
+      <w:r>
+        <w:rPr>
+          <w:sz w:val="22"/>
+          <w:szCs w:val="22"/>
+        </w:rPr>
+        <w:t>stacks</w:t>
+      </w:r>
+      <w:proofErr w:type="gramEnd"/>
     </w:p>
     <w:p>
       <w:pPr>
@@ -1137,195 +1421,6 @@
           <w:szCs w:val="22"/>
         </w:rPr>
         <w:t xml:space="preserve"> </w:t>
-      </w:r>
-    </w:p>
-    <w:p>
-      <w:pPr>
-        <w:pStyle w:val="ListParagraph"/>
-        <w:numPr>
-          <w:ilvl w:val="0"/>
-          <w:numId w:val="1"/>
-        </w:numPr>
-        <w:tabs>
-          <w:tab w:val="right" w:pos="10800"/>
-        </w:tabs>
-        <w:rPr>
-          <w:sz w:val="22"/>
-          <w:szCs w:val="22"/>
-        </w:rPr>
-      </w:pPr>
-      <w:r>
-        <w:rPr>
-          <w:sz w:val="22"/>
-          <w:szCs w:val="22"/>
-        </w:rPr>
-        <w:t>Implemented</w:t>
-      </w:r>
-      <w:r>
-        <w:rPr>
-          <w:sz w:val="22"/>
-          <w:szCs w:val="22"/>
-        </w:rPr>
-        <w:t xml:space="preserve"> Python-based </w:t>
-      </w:r>
-      <w:proofErr w:type="gramStart"/>
-      <w:r>
-        <w:rPr>
-          <w:sz w:val="22"/>
-          <w:szCs w:val="22"/>
-        </w:rPr>
-        <w:t>open source</w:t>
-      </w:r>
-      <w:proofErr w:type="gramEnd"/>
-      <w:r>
-        <w:rPr>
-          <w:sz w:val="22"/>
-          <w:szCs w:val="22"/>
-        </w:rPr>
-        <w:t xml:space="preserve"> </w:t>
-      </w:r>
-      <w:r>
-        <w:rPr>
-          <w:sz w:val="22"/>
-          <w:szCs w:val="22"/>
-        </w:rPr>
-        <w:t xml:space="preserve">data </w:t>
-      </w:r>
-      <w:r>
-        <w:rPr>
-          <w:sz w:val="22"/>
-          <w:szCs w:val="22"/>
-        </w:rPr>
-        <w:t>analysis toolkit for Harvard/GEOS-Chem modeling community</w:t>
-      </w:r>
-    </w:p>
-    <w:p>
-      <w:pPr>
-        <w:tabs>
-          <w:tab w:val="right" w:pos="10800"/>
-        </w:tabs>
-      </w:pPr>
-      <w:r>
-        <w:rPr>
-          <w:b/>
-        </w:rPr>
-        <w:t>Massachusetts Institute of Technology</w:t>
-      </w:r>
-      <w:r>
-        <w:t>,</w:t>
-      </w:r>
-      <w:r>
-        <w:t xml:space="preserve"> </w:t>
-      </w:r>
-      <w:r>
-        <w:rPr>
-          <w:i/>
-        </w:rPr>
-        <w:t>Ph.D., Atmospheric Science</w:t>
-      </w:r>
-      <w:r>
-        <w:tab/>
-        <w:t>2011-2016</w:t>
-      </w:r>
-    </w:p>
-    <w:p>
-      <w:pPr>
-        <w:pStyle w:val="ListParagraph"/>
-        <w:numPr>
-          <w:ilvl w:val="0"/>
-          <w:numId w:val="1"/>
-        </w:numPr>
-        <w:tabs>
-          <w:tab w:val="right" w:pos="10800"/>
-        </w:tabs>
-        <w:rPr>
-          <w:sz w:val="22"/>
-          <w:szCs w:val="22"/>
-        </w:rPr>
-      </w:pPr>
-      <w:r>
-        <w:rPr>
-          <w:sz w:val="22"/>
-          <w:szCs w:val="22"/>
-        </w:rPr>
-        <w:t xml:space="preserve">As </w:t>
-      </w:r>
-      <w:r>
-        <w:rPr>
-          <w:sz w:val="22"/>
-          <w:szCs w:val="22"/>
-        </w:rPr>
-        <w:t xml:space="preserve">an </w:t>
-      </w:r>
-      <w:r>
-        <w:rPr>
-          <w:sz w:val="22"/>
-          <w:szCs w:val="22"/>
-        </w:rPr>
-        <w:t>NSF Graduate Research Fellow</w:t>
-      </w:r>
-      <w:r>
-        <w:rPr>
-          <w:sz w:val="22"/>
-          <w:szCs w:val="22"/>
-        </w:rPr>
-        <w:t xml:space="preserve">, </w:t>
-      </w:r>
-      <w:r>
-        <w:rPr>
-          <w:sz w:val="22"/>
-          <w:szCs w:val="22"/>
-        </w:rPr>
-        <w:t>developed</w:t>
-      </w:r>
-      <w:r>
-        <w:rPr>
-          <w:sz w:val="22"/>
-          <w:szCs w:val="22"/>
-        </w:rPr>
-        <w:t xml:space="preserve"> </w:t>
-      </w:r>
-      <w:r>
-        <w:rPr>
-          <w:sz w:val="22"/>
-          <w:szCs w:val="22"/>
-        </w:rPr>
-        <w:t xml:space="preserve">and integrated </w:t>
-      </w:r>
-      <w:r>
-        <w:rPr>
-          <w:sz w:val="22"/>
-          <w:szCs w:val="22"/>
-        </w:rPr>
-        <w:t xml:space="preserve">novel </w:t>
-      </w:r>
-      <w:r>
-        <w:rPr>
-          <w:sz w:val="22"/>
-          <w:szCs w:val="22"/>
-        </w:rPr>
-        <w:t>machine learning</w:t>
-      </w:r>
-      <w:r>
-        <w:rPr>
-          <w:sz w:val="22"/>
-          <w:szCs w:val="22"/>
-        </w:rPr>
-        <w:t xml:space="preserve"> tools for parameterizing aerosol-cloud interactions in global models</w:t>
-      </w:r>
-      <w:r>
-        <w:rPr>
-          <w:sz w:val="22"/>
-          <w:szCs w:val="22"/>
-        </w:rPr>
-        <w:t>;</w:t>
-      </w:r>
-      <w:r>
-        <w:rPr>
-          <w:sz w:val="22"/>
-          <w:szCs w:val="22"/>
-        </w:rPr>
-        <w:t xml:space="preserve"> participated in ice nucleation measurement field campaigns</w:t>
       </w:r>
     </w:p>
     <w:p>
@@ -1349,7 +1444,44 @@
           <w:sz w:val="22"/>
           <w:szCs w:val="22"/>
         </w:rPr>
-        <w:t>Created Python-based “big data” software tools for working with global model inter-comparison archives on distributed and HPC computing systems</w:t>
+        <w:t>Implemented</w:t>
+      </w:r>
+      <w:r>
+        <w:rPr>
+          <w:sz w:val="22"/>
+          <w:szCs w:val="22"/>
+        </w:rPr>
+        <w:t xml:space="preserve"> Python-based </w:t>
+      </w:r>
+      <w:proofErr w:type="gramStart"/>
+      <w:r>
+        <w:rPr>
+          <w:sz w:val="22"/>
+          <w:szCs w:val="22"/>
+        </w:rPr>
+        <w:t>open source</w:t>
+      </w:r>
+      <w:proofErr w:type="gramEnd"/>
+      <w:r>
+        <w:rPr>
+          <w:sz w:val="22"/>
+          <w:szCs w:val="22"/>
+        </w:rPr>
+        <w:t xml:space="preserve"> </w:t>
+      </w:r>
+      <w:r>
+        <w:rPr>
+          <w:sz w:val="22"/>
+          <w:szCs w:val="22"/>
+        </w:rPr>
+        <w:t xml:space="preserve">data </w:t>
+      </w:r>
+      <w:r>
+        <w:rPr>
+          <w:sz w:val="22"/>
+          <w:szCs w:val="22"/>
+        </w:rPr>
+        <w:t>analysis toolkit for Harvard/GEOS-Chem modeling community</w:t>
       </w:r>
     </w:p>
     <w:p>
@@ -1414,7 +1546,23 @@
             <w:sz w:val="22"/>
             <w:szCs w:val="22"/>
           </w:rPr>
-          <w:t>orcid.org/0000-0002-8270-4831</w:t>
+          <w:t>orcid.org/0000-000</w:t>
+        </w:r>
+        <w:r>
+          <w:rPr>
+            <w:rStyle w:val="Hyperlink"/>
+            <w:sz w:val="22"/>
+            <w:szCs w:val="22"/>
+          </w:rPr>
+          <w:t>2</w:t>
+        </w:r>
+        <w:r>
+          <w:rPr>
+            <w:rStyle w:val="Hyperlink"/>
+            <w:sz w:val="22"/>
+            <w:szCs w:val="22"/>
+          </w:rPr>
+          <w:t>-8270-4831</w:t>
         </w:r>
       </w:hyperlink>
       <w:r>
@@ -2139,7 +2287,7 @@
         <w:sz w:val="18"/>
         <w:szCs w:val="18"/>
       </w:rPr>
-      <w:t>August</w:t>
+      <w:t>February</w:t>
     </w:r>
     <w:r>
       <w:rPr>
@@ -2155,7 +2303,7 @@
         <w:sz w:val="18"/>
         <w:szCs w:val="18"/>
       </w:rPr>
-      <w:t>10</w:t>
+      <w:t>20</w:t>
     </w:r>
     <w:r>
       <w:rPr>
@@ -2179,7 +2327,7 @@
         <w:sz w:val="18"/>
         <w:szCs w:val="18"/>
       </w:rPr>
-      <w:t>3</w:t>
+      <w:t>4</w:t>
     </w:r>
   </w:p>
 </w:ftr>
@@ -2473,6 +2621,118 @@
     </w:lvl>
   </w:abstractNum>
   <w:abstractNum w:abstractNumId="2" w15:restartNumberingAfterBreak="0">
+    <w:nsid w:val="56070E3C"/>
+    <w:multiLevelType w:val="hybridMultilevel"/>
+    <w:tmpl w:val="59BE3934"/>
+    <w:lvl w:ilvl="0" w:tplc="CCB4B272">
+      <w:numFmt w:val="bullet"/>
+      <w:lvlText w:val="-"/>
+      <w:lvlJc w:val="left"/>
+      <w:pPr>
+        <w:ind w:left="720" w:hanging="360"/>
+      </w:pPr>
+      <w:rPr>
+        <w:rFonts w:ascii="Calibri" w:eastAsiaTheme="minorHAnsi" w:hAnsi="Calibri" w:cs="Calibri" w:hint="default"/>
+      </w:rPr>
+    </w:lvl>
+    <w:lvl w:ilvl="1" w:tplc="04090003" w:tentative="1">
+      <w:start w:val="1"/>
+      <w:numFmt w:val="bullet"/>
+      <w:lvlText w:val="o"/>
+      <w:lvlJc w:val="left"/>
+      <w:pPr>
+        <w:ind w:left="1440" w:hanging="360"/>
+      </w:pPr>
+      <w:rPr>
+        <w:rFonts w:ascii="Courier New" w:hAnsi="Courier New" w:cs="Courier New" w:hint="default"/>
+      </w:rPr>
+    </w:lvl>
+    <w:lvl w:ilvl="2" w:tplc="04090005" w:tentative="1">
+      <w:start w:val="1"/>
+      <w:numFmt w:val="bullet"/>
+      <w:lvlText w:val=""/>
+      <w:lvlJc w:val="left"/>
+      <w:pPr>
+        <w:ind w:left="2160" w:hanging="360"/>
+      </w:pPr>
+      <w:rPr>
+        <w:rFonts w:ascii="Wingdings" w:hAnsi="Wingdings" w:hint="default"/>
+      </w:rPr>
+    </w:lvl>
+    <w:lvl w:ilvl="3" w:tplc="04090001" w:tentative="1">
+      <w:start w:val="1"/>
+      <w:numFmt w:val="bullet"/>
+      <w:lvlText w:val=""/>
+      <w:lvlJc w:val="left"/>
+      <w:pPr>
+        <w:ind w:left="2880" w:hanging="360"/>
+      </w:pPr>
+      <w:rPr>
+        <w:rFonts w:ascii="Symbol" w:hAnsi="Symbol" w:hint="default"/>
+      </w:rPr>
+    </w:lvl>
+    <w:lvl w:ilvl="4" w:tplc="04090003" w:tentative="1">
+      <w:start w:val="1"/>
+      <w:numFmt w:val="bullet"/>
+      <w:lvlText w:val="o"/>
+      <w:lvlJc w:val="left"/>
+      <w:pPr>
+        <w:ind w:left="3600" w:hanging="360"/>
+      </w:pPr>
+      <w:rPr>
+        <w:rFonts w:ascii="Courier New" w:hAnsi="Courier New" w:cs="Courier New" w:hint="default"/>
+      </w:rPr>
+    </w:lvl>
+    <w:lvl w:ilvl="5" w:tplc="04090005" w:tentative="1">
+      <w:start w:val="1"/>
+      <w:numFmt w:val="bullet"/>
+      <w:lvlText w:val=""/>
+      <w:lvlJc w:val="left"/>
+      <w:pPr>
+        <w:ind w:left="4320" w:hanging="360"/>
+      </w:pPr>
+      <w:rPr>
+        <w:rFonts w:ascii="Wingdings" w:hAnsi="Wingdings" w:hint="default"/>
+      </w:rPr>
+    </w:lvl>
+    <w:lvl w:ilvl="6" w:tplc="04090001" w:tentative="1">
+      <w:start w:val="1"/>
+      <w:numFmt w:val="bullet"/>
+      <w:lvlText w:val=""/>
+      <w:lvlJc w:val="left"/>
+      <w:pPr>
+        <w:ind w:left="5040" w:hanging="360"/>
+      </w:pPr>
+      <w:rPr>
+        <w:rFonts w:ascii="Symbol" w:hAnsi="Symbol" w:hint="default"/>
+      </w:rPr>
+    </w:lvl>
+    <w:lvl w:ilvl="7" w:tplc="04090003" w:tentative="1">
+      <w:start w:val="1"/>
+      <w:numFmt w:val="bullet"/>
+      <w:lvlText w:val="o"/>
+      <w:lvlJc w:val="left"/>
+      <w:pPr>
+        <w:ind w:left="5760" w:hanging="360"/>
+      </w:pPr>
+      <w:rPr>
+        <w:rFonts w:ascii="Courier New" w:hAnsi="Courier New" w:cs="Courier New" w:hint="default"/>
+      </w:rPr>
+    </w:lvl>
+    <w:lvl w:ilvl="8" w:tplc="04090005" w:tentative="1">
+      <w:start w:val="1"/>
+      <w:numFmt w:val="bullet"/>
+      <w:lvlText w:val=""/>
+      <w:lvlJc w:val="left"/>
+      <w:pPr>
+        <w:ind w:left="6480" w:hanging="360"/>
+      </w:pPr>
+      <w:rPr>
+        <w:rFonts w:ascii="Wingdings" w:hAnsi="Wingdings" w:hint="default"/>
+      </w:rPr>
+    </w:lvl>
+  </w:abstractNum>
+  <w:abstractNum w:abstractNumId="3" w15:restartNumberingAfterBreak="0">
     <w:nsid w:val="64F55338"/>
     <w:multiLevelType w:val="hybridMultilevel"/>
     <w:tmpl w:val="E12ACD5C"/>
@@ -2592,6 +2852,9 @@
     <w:abstractNumId w:val="0"/>
   </w:num>
   <w:num w:numId="3" w16cid:durableId="589855556">
+    <w:abstractNumId w:val="3"/>
+  </w:num>
+  <w:num w:numId="4" w16cid:durableId="1403091925">
     <w:abstractNumId w:val="2"/>
   </w:num>
 </w:numbering>

</xml_diff>